<commit_message>
Updates to the documents
</commit_message>
<xml_diff>
--- a/ProjectGradeSheet.docx
+++ b/ProjectGradeSheet.docx
@@ -1,6 +1,6 @@
 
 <file path=word/document.xml><?xml version="1.0" encoding="utf-8"?>
-<w:document xmlns:wpc="http://schemas.microsoft.com/office/word/2010/wordprocessingCanvas" xmlns:mc="http://schemas.openxmlformats.org/markup-compatibility/2006" xmlns:o="urn:schemas-microsoft-com:office:office" xmlns:r="http://schemas.openxmlformats.org/officeDocument/2006/relationships" xmlns:m="http://schemas.openxmlformats.org/officeDocument/2006/math" xmlns:v="urn:schemas-microsoft-com:vml" xmlns:wp14="http://schemas.microsoft.com/office/word/2010/wordprocessingDrawing" xmlns:wp="http://schemas.openxmlformats.org/drawingml/2006/wordprocessingDrawing" xmlns:w10="urn:schemas-microsoft-com:office:word" xmlns:w="http://schemas.openxmlformats.org/wordprocessingml/2006/main" xmlns:w14="http://schemas.microsoft.com/office/word/2010/wordml" xmlns:wpg="http://schemas.microsoft.com/office/word/2010/wordprocessingGroup" xmlns:wpi="http://schemas.microsoft.com/office/word/2010/wordprocessingInk" xmlns:wne="http://schemas.microsoft.com/office/word/2006/wordml" xmlns:wps="http://schemas.microsoft.com/office/word/2010/wordprocessingShape" mc:Ignorable="w14 wp14">
+<w:document xmlns:wpc="http://schemas.microsoft.com/office/word/2010/wordprocessingCanvas" xmlns:cx="http://schemas.microsoft.com/office/drawing/2014/chartex" xmlns:cx1="http://schemas.microsoft.com/office/drawing/2015/9/8/chartex" xmlns:cx2="http://schemas.microsoft.com/office/drawing/2015/10/21/chartex" xmlns:cx3="http://schemas.microsoft.com/office/drawing/2016/5/9/chartex" xmlns:cx4="http://schemas.microsoft.com/office/drawing/2016/5/10/chartex" xmlns:cx5="http://schemas.microsoft.com/office/drawing/2016/5/11/chartex" xmlns:mc="http://schemas.openxmlformats.org/markup-compatibility/2006" xmlns:o="urn:schemas-microsoft-com:office:office" xmlns:r="http://schemas.openxmlformats.org/officeDocument/2006/relationships" xmlns:m="http://schemas.openxmlformats.org/officeDocument/2006/math" xmlns:v="urn:schemas-microsoft-com:vml" xmlns:wp14="http://schemas.microsoft.com/office/word/2010/wordprocessingDrawing" xmlns:wp="http://schemas.openxmlformats.org/drawingml/2006/wordprocessingDrawing" xmlns:w10="urn:schemas-microsoft-com:office:word" xmlns:w="http://schemas.openxmlformats.org/wordprocessingml/2006/main" xmlns:w14="http://schemas.microsoft.com/office/word/2010/wordml" xmlns:w15="http://schemas.microsoft.com/office/word/2012/wordml" xmlns:w16se="http://schemas.microsoft.com/office/word/2015/wordml/symex" xmlns:wpg="http://schemas.microsoft.com/office/word/2010/wordprocessingGroup" xmlns:wpi="http://schemas.microsoft.com/office/word/2010/wordprocessingInk" xmlns:wne="http://schemas.microsoft.com/office/word/2006/wordml" xmlns:wps="http://schemas.microsoft.com/office/word/2010/wordprocessingShape" mc:Ignorable="w14 w15 w16se wp14">
   <w:body>
     <w:p>
       <w:pPr>
@@ -579,33 +579,15 @@
           <w:sz w:val="22"/>
           <w:szCs w:val="22"/>
         </w:rPr>
-        <w:t xml:space="preserve">Below </w:t>
-      </w:r>
-      <w:proofErr w:type="gramStart"/>
-      <w:r>
-        <w:rPr>
-          <w:rFonts w:asciiTheme="minorHAnsi" w:hAnsiTheme="minorHAnsi"/>
-          <w:sz w:val="22"/>
-          <w:szCs w:val="22"/>
-        </w:rPr>
-        <w:t>l</w:t>
-      </w:r>
-      <w:r>
-        <w:rPr>
-          <w:rFonts w:asciiTheme="minorHAnsi" w:hAnsiTheme="minorHAnsi"/>
-          <w:sz w:val="22"/>
-          <w:szCs w:val="22"/>
-        </w:rPr>
-        <w:t>ist</w:t>
-      </w:r>
-      <w:proofErr w:type="gramEnd"/>
-      <w:r>
-        <w:rPr>
-          <w:rFonts w:asciiTheme="minorHAnsi" w:hAnsiTheme="minorHAnsi"/>
-          <w:sz w:val="22"/>
-          <w:szCs w:val="22"/>
-        </w:rPr>
-        <w:t xml:space="preserve"> at least </w:t>
+        <w:t>Below l</w:t>
+      </w:r>
+      <w:r>
+        <w:rPr>
+          <w:rFonts w:asciiTheme="minorHAnsi" w:hAnsiTheme="minorHAnsi"/>
+          <w:sz w:val="22"/>
+          <w:szCs w:val="22"/>
+        </w:rPr>
+        <w:t xml:space="preserve">ist at least </w:t>
       </w:r>
       <w:r>
         <w:rPr>
@@ -685,33 +667,15 @@
           <w:sz w:val="22"/>
           <w:szCs w:val="22"/>
         </w:rPr>
-        <w:t xml:space="preserve"> SQL </w:t>
-      </w:r>
-      <w:proofErr w:type="gramStart"/>
-      <w:r>
-        <w:rPr>
-          <w:rFonts w:asciiTheme="minorHAnsi" w:hAnsiTheme="minorHAnsi"/>
-          <w:sz w:val="22"/>
-          <w:szCs w:val="22"/>
-        </w:rPr>
-        <w:t xml:space="preserve">can </w:t>
-      </w:r>
-      <w:r>
-        <w:rPr>
-          <w:rFonts w:asciiTheme="minorHAnsi" w:hAnsiTheme="minorHAnsi"/>
-          <w:sz w:val="22"/>
-          <w:szCs w:val="22"/>
-        </w:rPr>
-        <w:t>be listed</w:t>
-      </w:r>
-      <w:proofErr w:type="gramEnd"/>
-      <w:r>
-        <w:rPr>
-          <w:rFonts w:asciiTheme="minorHAnsi" w:hAnsiTheme="minorHAnsi"/>
-          <w:sz w:val="22"/>
-          <w:szCs w:val="22"/>
-        </w:rPr>
-        <w:t xml:space="preserve"> </w:t>
+        <w:t xml:space="preserve"> SQL can </w:t>
+      </w:r>
+      <w:r>
+        <w:rPr>
+          <w:rFonts w:asciiTheme="minorHAnsi" w:hAnsiTheme="minorHAnsi"/>
+          <w:sz w:val="22"/>
+          <w:szCs w:val="22"/>
+        </w:rPr>
+        <w:t xml:space="preserve">be listed </w:t>
       </w:r>
       <w:r>
         <w:rPr>
@@ -876,362 +840,233 @@
         </w:numPr>
         <w:rPr>
           <w:rFonts w:asciiTheme="minorHAnsi" w:hAnsiTheme="minorHAnsi" w:cs="Arial"/>
-          <w:i/>
-          <w:color w:val="FF0000"/>
-          <w:sz w:val="22"/>
-          <w:szCs w:val="22"/>
-        </w:rPr>
-      </w:pPr>
-      <w:r>
-        <w:rPr>
-          <w:rFonts w:asciiTheme="minorHAnsi" w:hAnsiTheme="minorHAnsi" w:cs="Arial"/>
-          <w:i/>
-          <w:color w:val="FF0000"/>
-          <w:sz w:val="22"/>
-          <w:szCs w:val="22"/>
-        </w:rPr>
-        <w:t>Describe in detail</w:t>
-      </w:r>
-      <w:r>
-        <w:rPr>
-          <w:rFonts w:asciiTheme="minorHAnsi" w:hAnsiTheme="minorHAnsi" w:cs="Arial"/>
-          <w:i/>
-          <w:color w:val="FF0000"/>
-          <w:sz w:val="22"/>
-          <w:szCs w:val="22"/>
-        </w:rPr>
-        <w:t>!</w:t>
-      </w:r>
-      <w:r>
-        <w:rPr>
-          <w:rFonts w:asciiTheme="minorHAnsi" w:hAnsiTheme="minorHAnsi" w:cs="Arial"/>
-          <w:i/>
-          <w:color w:val="FF0000"/>
-          <w:sz w:val="22"/>
-          <w:szCs w:val="22"/>
-        </w:rPr>
-        <w:t xml:space="preserve"> </w:t>
-      </w:r>
-      <w:r>
-        <w:rPr>
-          <w:rFonts w:asciiTheme="minorHAnsi" w:hAnsiTheme="minorHAnsi" w:cs="Arial"/>
-          <w:i/>
-          <w:color w:val="FF0000"/>
-          <w:sz w:val="22"/>
-          <w:szCs w:val="22"/>
-        </w:rPr>
-        <w:t>Below is an e</w:t>
-      </w:r>
-      <w:r>
-        <w:rPr>
-          <w:rFonts w:asciiTheme="minorHAnsi" w:hAnsiTheme="minorHAnsi" w:cs="Arial"/>
-          <w:i/>
-          <w:color w:val="FF0000"/>
-          <w:sz w:val="22"/>
-          <w:szCs w:val="22"/>
-        </w:rPr>
-        <w:t>xample remove and add your own</w:t>
-      </w:r>
-      <w:r>
-        <w:rPr>
-          <w:rFonts w:asciiTheme="minorHAnsi" w:hAnsiTheme="minorHAnsi" w:cs="Arial"/>
-          <w:i/>
-          <w:color w:val="FF0000"/>
-          <w:sz w:val="22"/>
-          <w:szCs w:val="22"/>
-        </w:rPr>
-        <w:t xml:space="preserve">: </w:t>
-      </w:r>
-    </w:p>
-    <w:p>
-      <w:pPr>
-        <w:pStyle w:val="ListParagraph"/>
-        <w:rPr>
-          <w:rFonts w:asciiTheme="minorHAnsi" w:hAnsiTheme="minorHAnsi" w:cs="Arial"/>
-          <w:i/>
-          <w:color w:val="FF0000"/>
-          <w:sz w:val="22"/>
-          <w:szCs w:val="22"/>
-        </w:rPr>
-      </w:pPr>
-      <w:r>
-        <w:rPr>
-          <w:rFonts w:asciiTheme="minorHAnsi" w:hAnsiTheme="minorHAnsi" w:cs="Arial"/>
-          <w:i/>
-          <w:color w:val="FF0000"/>
-          <w:sz w:val="22"/>
-          <w:szCs w:val="22"/>
-        </w:rPr>
-        <w:t>To list the courses a student is taking in a given term go to the courses page</w:t>
-      </w:r>
-      <w:r>
-        <w:rPr>
-          <w:rFonts w:asciiTheme="minorHAnsi" w:hAnsiTheme="minorHAnsi" w:cs="Arial"/>
-          <w:i/>
-          <w:color w:val="FF0000"/>
-          <w:sz w:val="22"/>
-          <w:szCs w:val="22"/>
-        </w:rPr>
-        <w:t>,</w:t>
-      </w:r>
-      <w:r>
-        <w:rPr>
-          <w:rFonts w:asciiTheme="minorHAnsi" w:hAnsiTheme="minorHAnsi" w:cs="Arial"/>
-          <w:i/>
-          <w:color w:val="FF0000"/>
-          <w:sz w:val="22"/>
-          <w:szCs w:val="22"/>
-        </w:rPr>
-        <w:t xml:space="preserve"> input a valid student </w:t>
-      </w:r>
-      <w:r>
-        <w:rPr>
-          <w:rFonts w:asciiTheme="minorHAnsi" w:hAnsiTheme="minorHAnsi" w:cs="Arial"/>
-          <w:i/>
-          <w:color w:val="FF0000"/>
-          <w:sz w:val="22"/>
-          <w:szCs w:val="22"/>
-        </w:rPr>
-        <w:t>ID</w:t>
-      </w:r>
-      <w:r>
-        <w:rPr>
-          <w:rFonts w:asciiTheme="minorHAnsi" w:hAnsiTheme="minorHAnsi" w:cs="Arial"/>
-          <w:i/>
-          <w:color w:val="FF0000"/>
-          <w:sz w:val="22"/>
-          <w:szCs w:val="22"/>
-        </w:rPr>
-        <w:t xml:space="preserve"> number and select the term from the drop-down list. Click the submit button and a list of course will be displayed in a table if the student ID was valid and the student was enrolled that term.  If the student </w:t>
-      </w:r>
-      <w:proofErr w:type="gramStart"/>
-      <w:r>
-        <w:rPr>
-          <w:rFonts w:asciiTheme="minorHAnsi" w:hAnsiTheme="minorHAnsi" w:cs="Arial"/>
-          <w:i/>
-          <w:color w:val="FF0000"/>
-          <w:sz w:val="22"/>
-          <w:szCs w:val="22"/>
-        </w:rPr>
-        <w:t>wasn’t</w:t>
-      </w:r>
-      <w:proofErr w:type="gramEnd"/>
-      <w:r>
-        <w:rPr>
-          <w:rFonts w:asciiTheme="minorHAnsi" w:hAnsiTheme="minorHAnsi" w:cs="Arial"/>
-          <w:i/>
-          <w:color w:val="FF0000"/>
-          <w:sz w:val="22"/>
-          <w:szCs w:val="22"/>
-        </w:rPr>
-        <w:t xml:space="preserve"> enrolled</w:t>
-      </w:r>
-      <w:r>
-        <w:rPr>
-          <w:rFonts w:asciiTheme="minorHAnsi" w:hAnsiTheme="minorHAnsi" w:cs="Arial"/>
-          <w:i/>
-          <w:color w:val="FF0000"/>
-          <w:sz w:val="22"/>
-          <w:szCs w:val="22"/>
-        </w:rPr>
-        <w:t xml:space="preserve"> </w:t>
-      </w:r>
-      <w:r>
-        <w:rPr>
-          <w:rFonts w:asciiTheme="minorHAnsi" w:hAnsiTheme="minorHAnsi" w:cs="Arial"/>
-          <w:i/>
-          <w:color w:val="FF0000"/>
-          <w:sz w:val="22"/>
-          <w:szCs w:val="22"/>
-        </w:rPr>
-        <w:t xml:space="preserve">that term, a message will appear. If the student </w:t>
-      </w:r>
-      <w:r>
-        <w:rPr>
-          <w:rFonts w:asciiTheme="minorHAnsi" w:hAnsiTheme="minorHAnsi" w:cs="Arial"/>
-          <w:i/>
-          <w:color w:val="FF0000"/>
-          <w:sz w:val="22"/>
-          <w:szCs w:val="22"/>
-        </w:rPr>
-        <w:t>ID</w:t>
-      </w:r>
-      <w:r>
-        <w:rPr>
-          <w:rFonts w:asciiTheme="minorHAnsi" w:hAnsiTheme="minorHAnsi" w:cs="Arial"/>
-          <w:i/>
-          <w:color w:val="FF0000"/>
-          <w:sz w:val="22"/>
-          <w:szCs w:val="22"/>
-        </w:rPr>
-        <w:t xml:space="preserve"> is not valid</w:t>
-      </w:r>
-      <w:r>
-        <w:rPr>
-          <w:rFonts w:asciiTheme="minorHAnsi" w:hAnsiTheme="minorHAnsi" w:cs="Arial"/>
-          <w:i/>
-          <w:color w:val="FF0000"/>
-          <w:sz w:val="22"/>
-          <w:szCs w:val="22"/>
-        </w:rPr>
-        <w:t xml:space="preserve"> </w:t>
-      </w:r>
-      <w:r>
-        <w:rPr>
-          <w:rFonts w:asciiTheme="minorHAnsi" w:hAnsiTheme="minorHAnsi" w:cs="Arial"/>
-          <w:i/>
-          <w:color w:val="FF0000"/>
-          <w:sz w:val="22"/>
-          <w:szCs w:val="22"/>
-        </w:rPr>
-        <w:t xml:space="preserve">then </w:t>
-      </w:r>
-      <w:r>
-        <w:rPr>
-          <w:rFonts w:asciiTheme="minorHAnsi" w:hAnsiTheme="minorHAnsi" w:cs="Arial"/>
-          <w:i/>
-          <w:color w:val="FF0000"/>
-          <w:sz w:val="22"/>
-          <w:szCs w:val="22"/>
-        </w:rPr>
-        <w:t xml:space="preserve">the form </w:t>
-      </w:r>
-      <w:proofErr w:type="gramStart"/>
-      <w:r>
-        <w:rPr>
-          <w:rFonts w:asciiTheme="minorHAnsi" w:hAnsiTheme="minorHAnsi" w:cs="Arial"/>
-          <w:i/>
-          <w:color w:val="FF0000"/>
-          <w:sz w:val="22"/>
-          <w:szCs w:val="22"/>
-        </w:rPr>
-        <w:t>is not</w:t>
-      </w:r>
-      <w:r>
-        <w:rPr>
-          <w:rFonts w:asciiTheme="minorHAnsi" w:hAnsiTheme="minorHAnsi" w:cs="Arial"/>
-          <w:i/>
-          <w:color w:val="FF0000"/>
-          <w:sz w:val="22"/>
-          <w:szCs w:val="22"/>
-        </w:rPr>
-        <w:t xml:space="preserve"> submitted</w:t>
-      </w:r>
-      <w:proofErr w:type="gramEnd"/>
-      <w:r>
-        <w:rPr>
-          <w:rFonts w:asciiTheme="minorHAnsi" w:hAnsiTheme="minorHAnsi" w:cs="Arial"/>
-          <w:i/>
-          <w:color w:val="FF0000"/>
-          <w:sz w:val="22"/>
-          <w:szCs w:val="22"/>
-        </w:rPr>
-        <w:t xml:space="preserve"> and the user is prompted to input a valid </w:t>
-      </w:r>
-      <w:r>
-        <w:rPr>
-          <w:rFonts w:asciiTheme="minorHAnsi" w:hAnsiTheme="minorHAnsi" w:cs="Arial"/>
-          <w:i/>
-          <w:color w:val="FF0000"/>
-          <w:sz w:val="22"/>
-          <w:szCs w:val="22"/>
-        </w:rPr>
-        <w:t>ID</w:t>
-      </w:r>
-      <w:r>
-        <w:rPr>
-          <w:rFonts w:asciiTheme="minorHAnsi" w:hAnsiTheme="minorHAnsi" w:cs="Arial"/>
-          <w:i/>
-          <w:color w:val="FF0000"/>
-          <w:sz w:val="22"/>
-          <w:szCs w:val="22"/>
-        </w:rPr>
-        <w:t>.</w:t>
-      </w:r>
-    </w:p>
-    <w:p>
-      <w:pPr>
-        <w:pStyle w:val="ListParagraph"/>
-        <w:rPr>
-          <w:rFonts w:asciiTheme="minorHAnsi" w:hAnsiTheme="minorHAnsi" w:cs="Arial"/>
-          <w:i/>
-          <w:color w:val="FF0000"/>
-          <w:sz w:val="22"/>
-          <w:szCs w:val="22"/>
-        </w:rPr>
-      </w:pPr>
-      <w:r>
-        <w:rPr>
-          <w:rFonts w:asciiTheme="minorHAnsi" w:hAnsiTheme="minorHAnsi" w:cs="Arial"/>
-          <w:i/>
-          <w:color w:val="FF0000"/>
-          <w:sz w:val="22"/>
-          <w:szCs w:val="22"/>
-        </w:rPr>
-        <w:t xml:space="preserve">SQL:  </w:t>
-      </w:r>
-    </w:p>
-    <w:p>
-      <w:pPr>
-        <w:pStyle w:val="ListParagraph"/>
-        <w:ind w:left="1440"/>
-        <w:rPr>
-          <w:rFonts w:asciiTheme="minorHAnsi" w:hAnsiTheme="minorHAnsi" w:cs="Arial"/>
-          <w:i/>
-          <w:color w:val="FF0000"/>
-          <w:sz w:val="22"/>
-          <w:szCs w:val="22"/>
-        </w:rPr>
-      </w:pPr>
-      <w:r>
-        <w:rPr>
-          <w:rFonts w:asciiTheme="minorHAnsi" w:hAnsiTheme="minorHAnsi" w:cs="Arial"/>
-          <w:i/>
-          <w:color w:val="FF0000"/>
-          <w:sz w:val="22"/>
-          <w:szCs w:val="22"/>
-        </w:rPr>
-        <w:t xml:space="preserve">SELECT </w:t>
+          <w:sz w:val="22"/>
+          <w:szCs w:val="22"/>
+        </w:rPr>
+      </w:pPr>
+      <w:r>
+        <w:rPr>
+          <w:rFonts w:asciiTheme="minorHAnsi" w:hAnsiTheme="minorHAnsi" w:cs="Arial"/>
+          <w:sz w:val="22"/>
+          <w:szCs w:val="22"/>
+        </w:rPr>
+        <w:t>CUSTOMER LOGIN IN</w:t>
+      </w:r>
+      <w:r>
+        <w:rPr>
+          <w:rFonts w:asciiTheme="minorHAnsi" w:hAnsiTheme="minorHAnsi" w:cs="Arial"/>
+          <w:sz w:val="22"/>
+          <w:szCs w:val="22"/>
+        </w:rPr>
+        <w:br/>
+      </w:r>
+      <w:r>
+        <w:rPr>
+          <w:rFonts w:asciiTheme="minorHAnsi" w:hAnsiTheme="minorHAnsi" w:cs="Arial"/>
+          <w:sz w:val="22"/>
+          <w:szCs w:val="22"/>
+        </w:rPr>
+        <w:br/>
+        <w:t>To sign into as a customer, click the “Sign In” link on the navigation bar at the top of the page. If the user enters the wrong user name or password, then they will be redirected back to the login page and the text “Login failed” will be displayed at the top of the page. If the login is successful, the user will be redirected to their account page.</w:t>
+      </w:r>
+      <w:r>
+        <w:rPr>
+          <w:rFonts w:asciiTheme="minorHAnsi" w:hAnsiTheme="minorHAnsi" w:cs="Arial"/>
+          <w:sz w:val="22"/>
+          <w:szCs w:val="22"/>
+        </w:rPr>
+        <w:br/>
+      </w:r>
+      <w:r>
+        <w:rPr>
+          <w:rFonts w:asciiTheme="minorHAnsi" w:hAnsiTheme="minorHAnsi" w:cs="Arial"/>
+          <w:sz w:val="22"/>
+          <w:szCs w:val="22"/>
+        </w:rPr>
+        <w:br/>
+        <w:t>To test the login functionality, use the following credentials:</w:t>
+      </w:r>
+      <w:r>
+        <w:rPr>
+          <w:rFonts w:asciiTheme="minorHAnsi" w:hAnsiTheme="minorHAnsi" w:cs="Arial"/>
+          <w:sz w:val="22"/>
+          <w:szCs w:val="22"/>
+        </w:rPr>
+        <w:br/>
+      </w:r>
+      <w:r>
+        <w:rPr>
+          <w:rFonts w:asciiTheme="minorHAnsi" w:hAnsiTheme="minorHAnsi" w:cs="Arial"/>
+          <w:sz w:val="22"/>
+          <w:szCs w:val="22"/>
+        </w:rPr>
+        <w:br/>
+      </w:r>
+      <w:r>
+        <w:rPr>
+          <w:rFonts w:ascii="Courier New" w:hAnsi="Courier New" w:cs="Courier New"/>
+          <w:sz w:val="22"/>
+          <w:szCs w:val="22"/>
+        </w:rPr>
+        <w:t xml:space="preserve">Username: </w:t>
       </w:r>
       <w:proofErr w:type="spellStart"/>
       <w:r>
         <w:rPr>
-          <w:rFonts w:asciiTheme="minorHAnsi" w:hAnsiTheme="minorHAnsi" w:cs="Arial"/>
-          <w:i/>
-          <w:color w:val="FF0000"/>
-          <w:sz w:val="22"/>
-          <w:szCs w:val="22"/>
-        </w:rPr>
-        <w:t>crsnumber</w:t>
+          <w:rFonts w:ascii="Courier New" w:hAnsi="Courier New" w:cs="Courier New"/>
+          <w:sz w:val="22"/>
+          <w:szCs w:val="22"/>
+        </w:rPr>
+        <w:t>juli</w:t>
       </w:r>
       <w:proofErr w:type="spellEnd"/>
       <w:r>
         <w:rPr>
-          <w:rFonts w:asciiTheme="minorHAnsi" w:hAnsiTheme="minorHAnsi" w:cs="Arial"/>
-          <w:i/>
-          <w:color w:val="FF0000"/>
-          <w:sz w:val="22"/>
-          <w:szCs w:val="22"/>
-        </w:rPr>
-        <w:t xml:space="preserve">, </w:t>
+          <w:rFonts w:ascii="Courier New" w:hAnsi="Courier New" w:cs="Courier New"/>
+          <w:sz w:val="22"/>
+          <w:szCs w:val="22"/>
+        </w:rPr>
+        <w:br/>
+        <w:t xml:space="preserve">Password: </w:t>
       </w:r>
       <w:proofErr w:type="spellStart"/>
       <w:r>
         <w:rPr>
-          <w:rFonts w:asciiTheme="minorHAnsi" w:hAnsiTheme="minorHAnsi" w:cs="Arial"/>
-          <w:i/>
-          <w:color w:val="FF0000"/>
-          <w:sz w:val="22"/>
-          <w:szCs w:val="22"/>
-        </w:rPr>
-        <w:t>crsname</w:t>
+          <w:rFonts w:ascii="Courier New" w:hAnsi="Courier New" w:cs="Courier New"/>
+          <w:sz w:val="22"/>
+          <w:szCs w:val="22"/>
+        </w:rPr>
+        <w:t>tigger</w:t>
       </w:r>
       <w:proofErr w:type="spellEnd"/>
     </w:p>
     <w:p>
       <w:pPr>
-        <w:pStyle w:val="ListParagraph"/>
-        <w:ind w:left="1440"/>
+        <w:rPr>
+          <w:rFonts w:asciiTheme="minorHAnsi" w:hAnsiTheme="minorHAnsi" w:cs="Arial"/>
+          <w:sz w:val="22"/>
+          <w:szCs w:val="22"/>
+        </w:rPr>
+      </w:pPr>
+    </w:p>
+    <w:p>
+      <w:pPr>
+        <w:ind w:left="720"/>
+        <w:rPr>
+          <w:rFonts w:asciiTheme="minorHAnsi" w:hAnsiTheme="minorHAnsi" w:cs="Arial"/>
+          <w:sz w:val="22"/>
+          <w:szCs w:val="22"/>
+        </w:rPr>
+      </w:pPr>
+      <w:r>
+        <w:rPr>
+          <w:rFonts w:asciiTheme="minorHAnsi" w:hAnsiTheme="minorHAnsi" w:cs="Arial"/>
+          <w:sz w:val="22"/>
+          <w:szCs w:val="22"/>
+        </w:rPr>
+        <w:t>The following PHP/SQL code is used to check if a user is in the database. If they are found, then a session is started that all other pages used to authenticate the user:</w:t>
+      </w:r>
+    </w:p>
+    <w:p>
+      <w:pPr>
+        <w:ind w:left="720"/>
+        <w:rPr>
+          <w:rFonts w:ascii="Courier New" w:hAnsi="Courier New" w:cs="Courier New"/>
+          <w:sz w:val="22"/>
+          <w:szCs w:val="22"/>
+        </w:rPr>
+      </w:pPr>
+      <w:r>
+        <w:rPr>
+          <w:rFonts w:asciiTheme="minorHAnsi" w:hAnsiTheme="minorHAnsi" w:cs="Arial"/>
+          <w:sz w:val="22"/>
+          <w:szCs w:val="22"/>
+        </w:rPr>
+        <w:br/>
+      </w:r>
+      <w:r>
+        <w:rPr>
+          <w:rFonts w:ascii="Courier New" w:hAnsi="Courier New" w:cs="Courier New"/>
+          <w:sz w:val="22"/>
+          <w:szCs w:val="22"/>
+        </w:rPr>
+        <w:t>"SELECT * FROM Customer WHERE username = '</w:t>
+      </w:r>
+      <w:proofErr w:type="gramStart"/>
+      <w:r>
+        <w:rPr>
+          <w:rFonts w:ascii="Courier New" w:hAnsi="Courier New" w:cs="Courier New"/>
+          <w:sz w:val="22"/>
+          <w:szCs w:val="22"/>
+        </w:rPr>
+        <w:t>" .</w:t>
+      </w:r>
+      <w:proofErr w:type="gramEnd"/>
+      <w:r>
+        <w:rPr>
+          <w:rFonts w:ascii="Courier New" w:hAnsi="Courier New" w:cs="Courier New"/>
+          <w:sz w:val="22"/>
+          <w:szCs w:val="22"/>
+        </w:rPr>
+        <w:t xml:space="preserve"> $</w:t>
+      </w:r>
+      <w:proofErr w:type="gramStart"/>
+      <w:r>
+        <w:rPr>
+          <w:rFonts w:ascii="Courier New" w:hAnsi="Courier New" w:cs="Courier New"/>
+          <w:sz w:val="22"/>
+          <w:szCs w:val="22"/>
+        </w:rPr>
+        <w:t>user .</w:t>
+      </w:r>
+      <w:proofErr w:type="gramEnd"/>
+      <w:r>
+        <w:rPr>
+          <w:rFonts w:ascii="Courier New" w:hAnsi="Courier New" w:cs="Courier New"/>
+          <w:sz w:val="22"/>
+          <w:szCs w:val="22"/>
+        </w:rPr>
+        <w:t xml:space="preserve"> "' AND pass = '</w:t>
+      </w:r>
+      <w:proofErr w:type="gramStart"/>
+      <w:r>
+        <w:rPr>
+          <w:rFonts w:ascii="Courier New" w:hAnsi="Courier New" w:cs="Courier New"/>
+          <w:sz w:val="22"/>
+          <w:szCs w:val="22"/>
+        </w:rPr>
+        <w:t>" .</w:t>
+      </w:r>
+      <w:proofErr w:type="gramEnd"/>
+      <w:r>
+        <w:rPr>
+          <w:rFonts w:ascii="Courier New" w:hAnsi="Courier New" w:cs="Courier New"/>
+          <w:sz w:val="22"/>
+          <w:szCs w:val="22"/>
+        </w:rPr>
+        <w:t xml:space="preserve"> $</w:t>
+      </w:r>
+      <w:proofErr w:type="gramStart"/>
+      <w:r>
+        <w:rPr>
+          <w:rFonts w:ascii="Courier New" w:hAnsi="Courier New" w:cs="Courier New"/>
+          <w:sz w:val="22"/>
+          <w:szCs w:val="22"/>
+        </w:rPr>
+        <w:t>password .</w:t>
+      </w:r>
+      <w:proofErr w:type="gramEnd"/>
+      <w:r>
+        <w:rPr>
+          <w:rFonts w:ascii="Courier New" w:hAnsi="Courier New" w:cs="Courier New"/>
+          <w:sz w:val="22"/>
+          <w:szCs w:val="22"/>
+        </w:rPr>
+        <w:t xml:space="preserve"> "'"</w:t>
+      </w:r>
+    </w:p>
+    <w:p>
+      <w:pPr>
         <w:rPr>
           <w:rFonts w:asciiTheme="minorHAnsi" w:hAnsiTheme="minorHAnsi" w:cs="Arial"/>
           <w:i/>
@@ -1240,6 +1075,439 @@
           <w:szCs w:val="22"/>
         </w:rPr>
       </w:pPr>
+    </w:p>
+    <w:p>
+      <w:pPr>
+        <w:pStyle w:val="ListParagraph"/>
+        <w:numPr>
+          <w:ilvl w:val="0"/>
+          <w:numId w:val="14"/>
+        </w:numPr>
+        <w:rPr>
+          <w:rFonts w:asciiTheme="minorHAnsi" w:hAnsiTheme="minorHAnsi" w:cs="Arial"/>
+          <w:i/>
+          <w:sz w:val="22"/>
+          <w:szCs w:val="22"/>
+        </w:rPr>
+      </w:pPr>
+      <w:r>
+        <w:rPr>
+          <w:rFonts w:asciiTheme="minorHAnsi" w:hAnsiTheme="minorHAnsi" w:cs="Arial"/>
+          <w:sz w:val="22"/>
+          <w:szCs w:val="22"/>
+        </w:rPr>
+        <w:t>PLANS AND ADDRESSES</w:t>
+      </w:r>
+      <w:r>
+        <w:rPr>
+          <w:rFonts w:asciiTheme="minorHAnsi" w:hAnsiTheme="minorHAnsi" w:cs="Arial"/>
+          <w:sz w:val="22"/>
+          <w:szCs w:val="22"/>
+        </w:rPr>
+        <w:br/>
+      </w:r>
+      <w:r>
+        <w:rPr>
+          <w:rFonts w:asciiTheme="minorHAnsi" w:hAnsiTheme="minorHAnsi" w:cs="Arial"/>
+          <w:sz w:val="22"/>
+          <w:szCs w:val="22"/>
+        </w:rPr>
+        <w:br/>
+        <w:t xml:space="preserve">Each plan in the Plan table has a many-to-many relationship to the addresses in the Address table that tells which plans are available at which addresses. This link is stored in the </w:t>
+      </w:r>
+      <w:proofErr w:type="spellStart"/>
+      <w:r>
+        <w:rPr>
+          <w:rFonts w:asciiTheme="minorHAnsi" w:hAnsiTheme="minorHAnsi" w:cs="Arial"/>
+          <w:sz w:val="22"/>
+          <w:szCs w:val="22"/>
+        </w:rPr>
+        <w:t>Address_Plans</w:t>
+      </w:r>
+      <w:proofErr w:type="spellEnd"/>
+      <w:r>
+        <w:rPr>
+          <w:rFonts w:asciiTheme="minorHAnsi" w:hAnsiTheme="minorHAnsi" w:cs="Arial"/>
+          <w:sz w:val="22"/>
+          <w:szCs w:val="22"/>
+        </w:rPr>
+        <w:t xml:space="preserve"> table. When users view plans, the page automatically tells them which plans are available at their address.</w:t>
+      </w:r>
+      <w:r>
+        <w:rPr>
+          <w:rFonts w:asciiTheme="minorHAnsi" w:hAnsiTheme="minorHAnsi" w:cs="Arial"/>
+          <w:sz w:val="22"/>
+          <w:szCs w:val="22"/>
+        </w:rPr>
+        <w:br/>
+      </w:r>
+      <w:r>
+        <w:rPr>
+          <w:rFonts w:asciiTheme="minorHAnsi" w:hAnsiTheme="minorHAnsi" w:cs="Arial"/>
+          <w:sz w:val="22"/>
+          <w:szCs w:val="22"/>
+        </w:rPr>
+        <w:br/>
+        <w:t>To test the address/plan functionality, log in with the credentials in step 1. Then from the account page, make sure your address is as following (this will not need to be changed if you haven’t changed it from the default settings):</w:t>
+      </w:r>
+      <w:r>
+        <w:rPr>
+          <w:rFonts w:asciiTheme="minorHAnsi" w:hAnsiTheme="minorHAnsi" w:cs="Arial"/>
+          <w:sz w:val="22"/>
+          <w:szCs w:val="22"/>
+        </w:rPr>
+        <w:br/>
+      </w:r>
+      <w:r>
+        <w:rPr>
+          <w:rFonts w:asciiTheme="minorHAnsi" w:hAnsiTheme="minorHAnsi" w:cs="Arial"/>
+          <w:sz w:val="22"/>
+          <w:szCs w:val="22"/>
+        </w:rPr>
+        <w:br/>
+      </w:r>
+      <w:r>
+        <w:rPr>
+          <w:rFonts w:ascii="Courier New" w:hAnsi="Courier New" w:cs="Courier New"/>
+          <w:sz w:val="22"/>
+          <w:szCs w:val="22"/>
+        </w:rPr>
+        <w:lastRenderedPageBreak/>
+        <w:t>Address number: 123</w:t>
+      </w:r>
+      <w:r>
+        <w:rPr>
+          <w:rFonts w:ascii="Courier New" w:hAnsi="Courier New" w:cs="Courier New"/>
+          <w:sz w:val="22"/>
+          <w:szCs w:val="22"/>
+        </w:rPr>
+        <w:br/>
+        <w:t>Street: 1st St.</w:t>
+      </w:r>
+      <w:r>
+        <w:rPr>
+          <w:rFonts w:ascii="Courier New" w:hAnsi="Courier New" w:cs="Courier New"/>
+          <w:sz w:val="22"/>
+          <w:szCs w:val="22"/>
+        </w:rPr>
+        <w:br/>
+        <w:t xml:space="preserve">Apt. No: </w:t>
+      </w:r>
+      <w:r>
+        <w:rPr>
+          <w:rFonts w:ascii="Courier New" w:hAnsi="Courier New" w:cs="Courier New"/>
+          <w:sz w:val="22"/>
+          <w:szCs w:val="22"/>
+        </w:rPr>
+        <w:t>12</w:t>
+      </w:r>
+      <w:r>
+        <w:rPr>
+          <w:rFonts w:ascii="Courier New" w:hAnsi="Courier New" w:cs="Courier New"/>
+          <w:sz w:val="22"/>
+          <w:szCs w:val="22"/>
+        </w:rPr>
+        <w:br/>
+        <w:t>City: Corvallis</w:t>
+      </w:r>
+      <w:r>
+        <w:rPr>
+          <w:rFonts w:ascii="Courier New" w:hAnsi="Courier New" w:cs="Courier New"/>
+          <w:sz w:val="22"/>
+          <w:szCs w:val="22"/>
+        </w:rPr>
+        <w:br/>
+      </w:r>
+      <w:r>
+        <w:rPr>
+          <w:rFonts w:ascii="Courier New" w:hAnsi="Courier New" w:cs="Courier New"/>
+          <w:sz w:val="22"/>
+          <w:szCs w:val="22"/>
+        </w:rPr>
+        <w:t>State: OR</w:t>
+      </w:r>
+      <w:r>
+        <w:rPr>
+          <w:rFonts w:ascii="Courier New" w:hAnsi="Courier New" w:cs="Courier New"/>
+          <w:sz w:val="22"/>
+          <w:szCs w:val="22"/>
+        </w:rPr>
+        <w:br/>
+        <w:t>Zip: 97333</w:t>
+      </w:r>
+      <w:r>
+        <w:rPr>
+          <w:rFonts w:asciiTheme="minorHAnsi" w:hAnsiTheme="minorHAnsi" w:cs="Arial"/>
+          <w:sz w:val="22"/>
+          <w:szCs w:val="22"/>
+        </w:rPr>
+        <w:br/>
+      </w:r>
+      <w:r>
+        <w:rPr>
+          <w:rFonts w:asciiTheme="minorHAnsi" w:hAnsiTheme="minorHAnsi" w:cs="Arial"/>
+          <w:sz w:val="22"/>
+          <w:szCs w:val="22"/>
+        </w:rPr>
+        <w:br/>
+        <w:t>*** NOTE: Address information must be entered exactly. Make sure to include things like the period after ‘St’. Leave Apt. No blank ***</w:t>
+      </w:r>
+      <w:r>
+        <w:rPr>
+          <w:rFonts w:asciiTheme="minorHAnsi" w:hAnsiTheme="minorHAnsi" w:cs="Arial"/>
+          <w:sz w:val="22"/>
+          <w:szCs w:val="22"/>
+        </w:rPr>
+        <w:br/>
+      </w:r>
+      <w:r>
+        <w:rPr>
+          <w:rFonts w:asciiTheme="minorHAnsi" w:hAnsiTheme="minorHAnsi" w:cs="Arial"/>
+          <w:sz w:val="22"/>
+          <w:szCs w:val="22"/>
+        </w:rPr>
+        <w:br/>
+        <w:t>Then, navigate to the plans page by clicking “Shop” in the navigate bar. Note that the “</w:t>
+      </w:r>
+      <w:proofErr w:type="spellStart"/>
+      <w:r>
+        <w:rPr>
+          <w:rFonts w:asciiTheme="minorHAnsi" w:hAnsiTheme="minorHAnsi" w:cs="Arial"/>
+          <w:sz w:val="22"/>
+          <w:szCs w:val="22"/>
+        </w:rPr>
+        <w:t>Sluggy</w:t>
+      </w:r>
+      <w:proofErr w:type="spellEnd"/>
+      <w:r>
+        <w:rPr>
+          <w:rFonts w:asciiTheme="minorHAnsi" w:hAnsiTheme="minorHAnsi" w:cs="Arial"/>
+          <w:sz w:val="22"/>
+          <w:szCs w:val="22"/>
+        </w:rPr>
+        <w:t xml:space="preserve"> 56k” plan is available but the “Cheetah Cable” is not. Let’s move to an address that has faster Internet! Navigate back to the Account page by clicking the “Account” link in the </w:t>
+      </w:r>
+      <w:proofErr w:type="spellStart"/>
+      <w:r>
+        <w:rPr>
+          <w:rFonts w:asciiTheme="minorHAnsi" w:hAnsiTheme="minorHAnsi" w:cs="Arial"/>
+          <w:sz w:val="22"/>
+          <w:szCs w:val="22"/>
+        </w:rPr>
+        <w:t>nav</w:t>
+      </w:r>
+      <w:proofErr w:type="spellEnd"/>
+      <w:r>
+        <w:rPr>
+          <w:rFonts w:asciiTheme="minorHAnsi" w:hAnsiTheme="minorHAnsi" w:cs="Arial"/>
+          <w:sz w:val="22"/>
+          <w:szCs w:val="22"/>
+        </w:rPr>
+        <w:t xml:space="preserve"> bar, and update the address as follows:</w:t>
+      </w:r>
+      <w:r>
+        <w:rPr>
+          <w:rFonts w:asciiTheme="minorHAnsi" w:hAnsiTheme="minorHAnsi" w:cs="Arial"/>
+          <w:sz w:val="22"/>
+          <w:szCs w:val="22"/>
+        </w:rPr>
+        <w:br/>
+      </w:r>
+      <w:r>
+        <w:rPr>
+          <w:rFonts w:asciiTheme="minorHAnsi" w:hAnsiTheme="minorHAnsi" w:cs="Arial"/>
+          <w:sz w:val="22"/>
+          <w:szCs w:val="22"/>
+        </w:rPr>
+        <w:br/>
+      </w:r>
+      <w:r>
+        <w:rPr>
+          <w:rFonts w:ascii="Courier New" w:hAnsi="Courier New" w:cs="Courier New"/>
+          <w:sz w:val="22"/>
+          <w:szCs w:val="22"/>
+        </w:rPr>
+        <w:t>Address number: 456</w:t>
+      </w:r>
+      <w:r>
+        <w:rPr>
+          <w:rFonts w:ascii="Courier New" w:hAnsi="Courier New" w:cs="Courier New"/>
+          <w:sz w:val="22"/>
+          <w:szCs w:val="22"/>
+        </w:rPr>
+        <w:br/>
+        <w:t xml:space="preserve">Street: </w:t>
+      </w:r>
+      <w:r>
+        <w:rPr>
+          <w:rFonts w:ascii="Courier New" w:hAnsi="Courier New" w:cs="Courier New"/>
+          <w:sz w:val="22"/>
+          <w:szCs w:val="22"/>
+        </w:rPr>
+        <w:t>2nd</w:t>
+      </w:r>
+      <w:r>
+        <w:rPr>
+          <w:rFonts w:ascii="Courier New" w:hAnsi="Courier New" w:cs="Courier New"/>
+          <w:sz w:val="22"/>
+          <w:szCs w:val="22"/>
+        </w:rPr>
+        <w:t xml:space="preserve"> St.</w:t>
+      </w:r>
+      <w:r>
+        <w:rPr>
+          <w:rFonts w:ascii="Courier New" w:hAnsi="Courier New" w:cs="Courier New"/>
+          <w:sz w:val="22"/>
+          <w:szCs w:val="22"/>
+        </w:rPr>
+        <w:br/>
+        <w:t>Apt. No: 4</w:t>
+      </w:r>
+      <w:r>
+        <w:rPr>
+          <w:rFonts w:ascii="Courier New" w:hAnsi="Courier New" w:cs="Courier New"/>
+          <w:sz w:val="22"/>
+          <w:szCs w:val="22"/>
+        </w:rPr>
+        <w:br/>
+        <w:t>City: Corvallis</w:t>
+      </w:r>
+      <w:r>
+        <w:rPr>
+          <w:rFonts w:ascii="Courier New" w:hAnsi="Courier New" w:cs="Courier New"/>
+          <w:sz w:val="22"/>
+          <w:szCs w:val="22"/>
+        </w:rPr>
+        <w:br/>
+        <w:t>State: OR</w:t>
+      </w:r>
+      <w:r>
+        <w:rPr>
+          <w:rFonts w:ascii="Courier New" w:hAnsi="Courier New" w:cs="Courier New"/>
+          <w:sz w:val="22"/>
+          <w:szCs w:val="22"/>
+        </w:rPr>
+        <w:br/>
+        <w:t>Zip: 97333</w:t>
+      </w:r>
+      <w:r>
+        <w:rPr>
+          <w:rFonts w:asciiTheme="minorHAnsi" w:hAnsiTheme="minorHAnsi" w:cs="Arial"/>
+          <w:sz w:val="22"/>
+          <w:szCs w:val="22"/>
+        </w:rPr>
+        <w:br/>
+      </w:r>
+      <w:r>
+        <w:rPr>
+          <w:rFonts w:asciiTheme="minorHAnsi" w:hAnsiTheme="minorHAnsi" w:cs="Arial"/>
+          <w:sz w:val="22"/>
+          <w:szCs w:val="22"/>
+        </w:rPr>
+        <w:br/>
+      </w:r>
+      <w:r>
+        <w:rPr>
+          <w:rFonts w:asciiTheme="minorHAnsi" w:hAnsiTheme="minorHAnsi" w:cs="Arial"/>
+          <w:sz w:val="22"/>
+          <w:szCs w:val="22"/>
+        </w:rPr>
+        <w:t>Remember to enter the information exactly as shown, and leave the Apt. No. blank! Now, click the “Update” button under the address boxes to save your changes. Now go back to plans by clicking the “Shop” button. Observe that the “Cheetah Cable” plan is now available!</w:t>
+      </w:r>
+    </w:p>
+    <w:p>
+      <w:pPr>
+        <w:rPr>
+          <w:rFonts w:asciiTheme="minorHAnsi" w:hAnsiTheme="minorHAnsi" w:cs="Arial"/>
+          <w:i/>
+          <w:sz w:val="22"/>
+          <w:szCs w:val="22"/>
+        </w:rPr>
+      </w:pPr>
+    </w:p>
+    <w:p>
+      <w:pPr>
+        <w:ind w:left="720"/>
+        <w:rPr>
+          <w:rFonts w:asciiTheme="minorHAnsi" w:hAnsiTheme="minorHAnsi" w:cs="Arial"/>
+          <w:sz w:val="22"/>
+          <w:szCs w:val="22"/>
+        </w:rPr>
+      </w:pPr>
+      <w:r>
+        <w:rPr>
+          <w:rFonts w:asciiTheme="minorHAnsi" w:hAnsiTheme="minorHAnsi" w:cs="Arial"/>
+          <w:sz w:val="22"/>
+          <w:szCs w:val="22"/>
+        </w:rPr>
+        <w:t>The</w:t>
+      </w:r>
+      <w:r>
+        <w:rPr>
+          <w:rFonts w:asciiTheme="minorHAnsi" w:hAnsiTheme="minorHAnsi" w:cs="Arial"/>
+          <w:sz w:val="22"/>
+          <w:szCs w:val="22"/>
+        </w:rPr>
+        <w:t xml:space="preserve"> following PHP/SQL is used to retrieve the plans when the customer is logged in. $_SESSION[‘id’] is the customer’s key in the Customer table, which is set by the login process.</w:t>
+      </w:r>
+      <w:r>
+        <w:rPr>
+          <w:rFonts w:asciiTheme="minorHAnsi" w:hAnsiTheme="minorHAnsi" w:cs="Arial"/>
+          <w:sz w:val="22"/>
+          <w:szCs w:val="22"/>
+        </w:rPr>
+        <w:t xml:space="preserve"> The query selects all plans from the </w:t>
+      </w:r>
+      <w:r>
+        <w:rPr>
+          <w:rFonts w:asciiTheme="minorHAnsi" w:hAnsiTheme="minorHAnsi" w:cs="Arial"/>
+          <w:sz w:val="22"/>
+          <w:szCs w:val="22"/>
+        </w:rPr>
+        <w:t>Plan table, and joins on the Customer table where the customer is the currently logged in customer</w:t>
+      </w:r>
+      <w:r>
+        <w:rPr>
+          <w:rFonts w:asciiTheme="minorHAnsi" w:hAnsiTheme="minorHAnsi" w:cs="Arial"/>
+          <w:sz w:val="22"/>
+          <w:szCs w:val="22"/>
+        </w:rPr>
+        <w:t xml:space="preserve"> and the customer’s address is associated with the plan</w:t>
+      </w:r>
+      <w:r>
+        <w:rPr>
+          <w:rFonts w:asciiTheme="minorHAnsi" w:hAnsiTheme="minorHAnsi" w:cs="Arial"/>
+          <w:sz w:val="22"/>
+          <w:szCs w:val="22"/>
+        </w:rPr>
+        <w:t>.</w:t>
+      </w:r>
+      <w:r>
+        <w:rPr>
+          <w:rFonts w:asciiTheme="minorHAnsi" w:hAnsiTheme="minorHAnsi" w:cs="Arial"/>
+          <w:sz w:val="22"/>
+          <w:szCs w:val="22"/>
+        </w:rPr>
+        <w:t xml:space="preserve"> If the customer is not at an address with th</w:t>
+      </w:r>
+      <w:r>
+        <w:rPr>
+          <w:rFonts w:asciiTheme="minorHAnsi" w:hAnsiTheme="minorHAnsi" w:cs="Arial"/>
+          <w:sz w:val="22"/>
+          <w:szCs w:val="22"/>
+        </w:rPr>
+        <w:t>is plan, then c.id will be NULL:</w:t>
+      </w:r>
+    </w:p>
+    <w:p>
+      <w:pPr>
+        <w:ind w:left="720"/>
+        <w:rPr>
+          <w:rFonts w:ascii="Courier New" w:hAnsi="Courier New" w:cs="Courier New"/>
+          <w:sz w:val="22"/>
+          <w:szCs w:val="22"/>
+        </w:rPr>
+      </w:pPr>
       <w:r>
         <w:rPr>
           <w:rFonts w:asciiTheme="minorHAnsi" w:hAnsiTheme="minorHAnsi" w:cs="Arial"/>
@@ -1248,78 +1516,1764 @@
           <w:sz w:val="22"/>
           <w:szCs w:val="22"/>
         </w:rPr>
-        <w:t>FROM Transcript</w:t>
+        <w:br/>
+      </w:r>
+      <w:r>
+        <w:rPr>
+          <w:rFonts w:ascii="Courier New" w:hAnsi="Courier New" w:cs="Courier New"/>
+          <w:sz w:val="22"/>
+          <w:szCs w:val="22"/>
+        </w:rPr>
+        <w:t>“</w:t>
+      </w:r>
+      <w:r>
+        <w:rPr>
+          <w:rFonts w:ascii="Courier New" w:hAnsi="Courier New" w:cs="Courier New"/>
+          <w:sz w:val="22"/>
+          <w:szCs w:val="22"/>
+        </w:rPr>
+        <w:t xml:space="preserve">SELECT p.name, </w:t>
+      </w:r>
+      <w:proofErr w:type="spellStart"/>
+      <w:proofErr w:type="gramStart"/>
+      <w:r>
+        <w:rPr>
+          <w:rFonts w:ascii="Courier New" w:hAnsi="Courier New" w:cs="Courier New"/>
+          <w:sz w:val="22"/>
+          <w:szCs w:val="22"/>
+        </w:rPr>
+        <w:t>p.price</w:t>
+      </w:r>
+      <w:proofErr w:type="spellEnd"/>
+      <w:proofErr w:type="gramEnd"/>
+      <w:r>
+        <w:rPr>
+          <w:rFonts w:ascii="Courier New" w:hAnsi="Courier New" w:cs="Courier New"/>
+          <w:sz w:val="22"/>
+          <w:szCs w:val="22"/>
+        </w:rPr>
+        <w:t xml:space="preserve">, </w:t>
+      </w:r>
+      <w:proofErr w:type="spellStart"/>
+      <w:r>
+        <w:rPr>
+          <w:rFonts w:ascii="Courier New" w:hAnsi="Courier New" w:cs="Courier New"/>
+          <w:sz w:val="22"/>
+          <w:szCs w:val="22"/>
+        </w:rPr>
+        <w:t>p.speed</w:t>
+      </w:r>
+      <w:proofErr w:type="spellEnd"/>
+      <w:r>
+        <w:rPr>
+          <w:rFonts w:ascii="Courier New" w:hAnsi="Courier New" w:cs="Courier New"/>
+          <w:sz w:val="22"/>
+          <w:szCs w:val="22"/>
+        </w:rPr>
+        <w:t xml:space="preserve">, c.id, p.id FROM Plan p LEFT JOIN Customer c ON </w:t>
+      </w:r>
+      <w:proofErr w:type="spellStart"/>
+      <w:r>
+        <w:rPr>
+          <w:rFonts w:ascii="Courier New" w:hAnsi="Courier New" w:cs="Courier New"/>
+          <w:sz w:val="22"/>
+          <w:szCs w:val="22"/>
+        </w:rPr>
+        <w:t>c.address_id</w:t>
+      </w:r>
+      <w:proofErr w:type="spellEnd"/>
+      <w:r>
+        <w:rPr>
+          <w:rFonts w:ascii="Courier New" w:hAnsi="Courier New" w:cs="Courier New"/>
+          <w:sz w:val="22"/>
+          <w:szCs w:val="22"/>
+        </w:rPr>
+        <w:t xml:space="preserve"> IN (SELECT </w:t>
+      </w:r>
+      <w:proofErr w:type="spellStart"/>
+      <w:r>
+        <w:rPr>
+          <w:rFonts w:ascii="Courier New" w:hAnsi="Courier New" w:cs="Courier New"/>
+          <w:sz w:val="22"/>
+          <w:szCs w:val="22"/>
+        </w:rPr>
+        <w:t>address_id</w:t>
+      </w:r>
+      <w:proofErr w:type="spellEnd"/>
+      <w:r>
+        <w:rPr>
+          <w:rFonts w:ascii="Courier New" w:hAnsi="Courier New" w:cs="Courier New"/>
+          <w:sz w:val="22"/>
+          <w:szCs w:val="22"/>
+        </w:rPr>
+        <w:t xml:space="preserve"> FROM </w:t>
+      </w:r>
+      <w:proofErr w:type="spellStart"/>
+      <w:r>
+        <w:rPr>
+          <w:rFonts w:ascii="Courier New" w:hAnsi="Courier New" w:cs="Courier New"/>
+          <w:sz w:val="22"/>
+          <w:szCs w:val="22"/>
+        </w:rPr>
+        <w:t>Address_Plans</w:t>
+      </w:r>
+      <w:proofErr w:type="spellEnd"/>
+      <w:r>
+        <w:rPr>
+          <w:rFonts w:ascii="Courier New" w:hAnsi="Courier New" w:cs="Courier New"/>
+          <w:sz w:val="22"/>
+          <w:szCs w:val="22"/>
+        </w:rPr>
+        <w:t xml:space="preserve"> WHERE </w:t>
+      </w:r>
+      <w:proofErr w:type="spellStart"/>
+      <w:r>
+        <w:rPr>
+          <w:rFonts w:ascii="Courier New" w:hAnsi="Courier New" w:cs="Courier New"/>
+          <w:sz w:val="22"/>
+          <w:szCs w:val="22"/>
+        </w:rPr>
+        <w:t>plan_id</w:t>
+      </w:r>
+      <w:proofErr w:type="spellEnd"/>
+      <w:r>
+        <w:rPr>
+          <w:rFonts w:ascii="Courier New" w:hAnsi="Courier New" w:cs="Courier New"/>
+          <w:sz w:val="22"/>
+          <w:szCs w:val="22"/>
+        </w:rPr>
+        <w:t xml:space="preserve"> = p.id) AND c.id = " . $_SESSION['id']</w:t>
       </w:r>
     </w:p>
     <w:p>
       <w:pPr>
+        <w:ind w:left="720"/>
+        <w:rPr>
+          <w:rFonts w:ascii="Courier New" w:hAnsi="Courier New" w:cs="Courier New"/>
+          <w:sz w:val="22"/>
+          <w:szCs w:val="22"/>
+        </w:rPr>
+      </w:pPr>
+    </w:p>
+    <w:p>
+      <w:pPr>
         <w:pStyle w:val="ListParagraph"/>
-        <w:ind w:left="1440"/>
-        <w:rPr>
-          <w:rFonts w:asciiTheme="minorHAnsi" w:hAnsiTheme="minorHAnsi" w:cs="Arial"/>
-          <w:sz w:val="22"/>
-          <w:szCs w:val="22"/>
-        </w:rPr>
-      </w:pPr>
-      <w:r>
-        <w:rPr>
-          <w:rFonts w:asciiTheme="minorHAnsi" w:hAnsiTheme="minorHAnsi" w:cs="Arial"/>
-          <w:i/>
-          <w:color w:val="FF0000"/>
-          <w:sz w:val="22"/>
-          <w:szCs w:val="22"/>
-        </w:rPr>
-        <w:t xml:space="preserve">WHERE </w:t>
+        <w:numPr>
+          <w:ilvl w:val="0"/>
+          <w:numId w:val="14"/>
+        </w:numPr>
+        <w:rPr>
+          <w:rFonts w:asciiTheme="minorHAnsi" w:hAnsiTheme="minorHAnsi" w:cstheme="minorHAnsi"/>
+          <w:sz w:val="22"/>
+          <w:szCs w:val="22"/>
+        </w:rPr>
+      </w:pPr>
+      <w:r>
+        <w:rPr>
+          <w:rFonts w:asciiTheme="minorHAnsi" w:hAnsiTheme="minorHAnsi" w:cstheme="minorHAnsi"/>
+          <w:sz w:val="22"/>
+          <w:szCs w:val="22"/>
+        </w:rPr>
+        <w:t>ADDING BILLING INFO</w:t>
+      </w:r>
+    </w:p>
+    <w:p>
+      <w:pPr>
+        <w:ind w:left="720"/>
+        <w:rPr>
+          <w:rFonts w:ascii="Courier New" w:hAnsi="Courier New" w:cs="Courier New"/>
+          <w:sz w:val="22"/>
+          <w:szCs w:val="22"/>
+        </w:rPr>
+      </w:pPr>
+    </w:p>
+    <w:p>
+      <w:pPr>
+        <w:ind w:left="720"/>
+        <w:rPr>
+          <w:rFonts w:asciiTheme="minorHAnsi" w:hAnsiTheme="minorHAnsi"/>
+          <w:sz w:val="22"/>
+          <w:szCs w:val="22"/>
+        </w:rPr>
+      </w:pPr>
+      <w:r>
+        <w:rPr>
+          <w:rFonts w:asciiTheme="minorHAnsi" w:hAnsiTheme="minorHAnsi"/>
+          <w:sz w:val="22"/>
+          <w:szCs w:val="22"/>
+        </w:rPr>
+        <w:t xml:space="preserve">Now let’s enter some billing information so that we can subscribe to the “Cheetah Cable” plan. Every Customer may have multiple credit cards </w:t>
+      </w:r>
+      <w:r>
+        <w:rPr>
+          <w:rFonts w:asciiTheme="minorHAnsi" w:hAnsiTheme="minorHAnsi"/>
+          <w:sz w:val="22"/>
+          <w:szCs w:val="22"/>
+        </w:rPr>
+        <w:t xml:space="preserve">associated with their account, which are stored in the </w:t>
+      </w:r>
+      <w:proofErr w:type="spellStart"/>
+      <w:r>
+        <w:rPr>
+          <w:rFonts w:asciiTheme="minorHAnsi" w:hAnsiTheme="minorHAnsi"/>
+          <w:sz w:val="22"/>
+          <w:szCs w:val="22"/>
+        </w:rPr>
+        <w:t>Billing_Info</w:t>
+      </w:r>
+      <w:proofErr w:type="spellEnd"/>
+      <w:r>
+        <w:rPr>
+          <w:rFonts w:asciiTheme="minorHAnsi" w:hAnsiTheme="minorHAnsi"/>
+          <w:sz w:val="22"/>
+          <w:szCs w:val="22"/>
+        </w:rPr>
+        <w:t xml:space="preserve"> table.</w:t>
+      </w:r>
+      <w:r>
+        <w:rPr>
+          <w:rFonts w:asciiTheme="minorHAnsi" w:hAnsiTheme="minorHAnsi"/>
+          <w:sz w:val="22"/>
+          <w:szCs w:val="22"/>
+        </w:rPr>
+        <w:t xml:space="preserve"> After logging in from step 1 and changing your address in step 2, go to the Account page by clicking “Account” at the top of the page.</w:t>
+      </w:r>
+      <w:r>
+        <w:rPr>
+          <w:rFonts w:asciiTheme="minorHAnsi" w:hAnsiTheme="minorHAnsi"/>
+          <w:sz w:val="22"/>
+          <w:szCs w:val="22"/>
+        </w:rPr>
+        <w:br/>
+      </w:r>
+      <w:r>
+        <w:rPr>
+          <w:rFonts w:asciiTheme="minorHAnsi" w:hAnsiTheme="minorHAnsi"/>
+          <w:sz w:val="22"/>
+          <w:szCs w:val="22"/>
+        </w:rPr>
+        <w:br/>
+        <w:t xml:space="preserve">Scroll down the “Add a new card” section, and enter </w:t>
+      </w:r>
+      <w:r>
+        <w:rPr>
+          <w:rFonts w:asciiTheme="minorHAnsi" w:hAnsiTheme="minorHAnsi"/>
+          <w:sz w:val="22"/>
+          <w:szCs w:val="22"/>
+        </w:rPr>
+        <w:t xml:space="preserve">the following </w:t>
+      </w:r>
+      <w:r>
+        <w:rPr>
+          <w:rFonts w:asciiTheme="minorHAnsi" w:hAnsiTheme="minorHAnsi"/>
+          <w:sz w:val="22"/>
+          <w:szCs w:val="22"/>
+        </w:rPr>
+        <w:t>information</w:t>
+      </w:r>
+      <w:r>
+        <w:rPr>
+          <w:rFonts w:asciiTheme="minorHAnsi" w:hAnsiTheme="minorHAnsi"/>
+          <w:sz w:val="22"/>
+          <w:szCs w:val="22"/>
+        </w:rPr>
+        <w:t>:</w:t>
+      </w:r>
+      <w:r>
+        <w:rPr>
+          <w:rFonts w:asciiTheme="minorHAnsi" w:hAnsiTheme="minorHAnsi"/>
+          <w:sz w:val="22"/>
+          <w:szCs w:val="22"/>
+        </w:rPr>
+        <w:br/>
+      </w:r>
+      <w:r>
+        <w:rPr>
+          <w:rFonts w:asciiTheme="minorHAnsi" w:hAnsiTheme="minorHAnsi"/>
+          <w:sz w:val="22"/>
+          <w:szCs w:val="22"/>
+        </w:rPr>
+        <w:br/>
+      </w:r>
+      <w:r>
+        <w:rPr>
+          <w:rFonts w:ascii="Courier New" w:hAnsi="Courier New" w:cs="Courier New"/>
+          <w:sz w:val="22"/>
+          <w:szCs w:val="22"/>
+        </w:rPr>
+        <w:lastRenderedPageBreak/>
+        <w:t xml:space="preserve">Your Name: </w:t>
+      </w:r>
+      <w:r>
+        <w:rPr>
+          <w:rFonts w:ascii="Courier New" w:hAnsi="Courier New" w:cs="Courier New"/>
+          <w:sz w:val="22"/>
+          <w:szCs w:val="22"/>
+        </w:rPr>
+        <w:t xml:space="preserve">Julianne </w:t>
+      </w:r>
+      <w:proofErr w:type="spellStart"/>
+      <w:r>
+        <w:rPr>
+          <w:rFonts w:ascii="Courier New" w:hAnsi="Courier New" w:cs="Courier New"/>
+          <w:sz w:val="22"/>
+          <w:szCs w:val="22"/>
+        </w:rPr>
+        <w:t>Schutfort</w:t>
+      </w:r>
+      <w:proofErr w:type="spellEnd"/>
+      <w:r>
+        <w:rPr>
+          <w:rFonts w:ascii="Courier New" w:hAnsi="Courier New" w:cs="Courier New"/>
+          <w:sz w:val="22"/>
+          <w:szCs w:val="22"/>
+        </w:rPr>
+        <w:br/>
+        <w:t>Your Card: VISA</w:t>
+      </w:r>
+      <w:r>
+        <w:rPr>
+          <w:rFonts w:ascii="Courier New" w:hAnsi="Courier New" w:cs="Courier New"/>
+          <w:sz w:val="22"/>
+          <w:szCs w:val="22"/>
+        </w:rPr>
+        <w:br/>
+        <w:t>Number: 1234567890123456</w:t>
+      </w:r>
+      <w:r>
+        <w:rPr>
+          <w:rFonts w:ascii="Courier New" w:hAnsi="Courier New" w:cs="Courier New"/>
+          <w:sz w:val="22"/>
+          <w:szCs w:val="22"/>
+        </w:rPr>
+        <w:br/>
+        <w:t>Expiration: 01/01/2018</w:t>
+      </w:r>
+      <w:r>
+        <w:rPr>
+          <w:rFonts w:ascii="Courier New" w:hAnsi="Courier New" w:cs="Courier New"/>
+          <w:sz w:val="22"/>
+          <w:szCs w:val="22"/>
+        </w:rPr>
+        <w:br/>
+      </w:r>
+      <w:r>
+        <w:rPr>
+          <w:rFonts w:ascii="Courier New" w:hAnsi="Courier New" w:cs="Courier New"/>
+          <w:sz w:val="22"/>
+          <w:szCs w:val="22"/>
+        </w:rPr>
+        <w:br/>
+      </w:r>
+      <w:r>
+        <w:rPr>
+          <w:rFonts w:asciiTheme="minorHAnsi" w:hAnsiTheme="minorHAnsi"/>
+          <w:sz w:val="22"/>
+          <w:szCs w:val="22"/>
+        </w:rPr>
+        <w:t>Feel free to enter different values, but card numbers must always be 16 digits (try entering a different one, it won’t let you!).</w:t>
+      </w:r>
+      <w:r>
+        <w:rPr>
+          <w:rFonts w:asciiTheme="minorHAnsi" w:hAnsiTheme="minorHAnsi"/>
+          <w:sz w:val="22"/>
+          <w:szCs w:val="22"/>
+        </w:rPr>
+        <w:t xml:space="preserve"> Now, click the “Add” button.</w:t>
+      </w:r>
+      <w:r>
+        <w:rPr>
+          <w:rFonts w:asciiTheme="minorHAnsi" w:hAnsiTheme="minorHAnsi"/>
+          <w:sz w:val="22"/>
+          <w:szCs w:val="22"/>
+        </w:rPr>
+        <w:t xml:space="preserve"> The card should show up under “My Cards”.</w:t>
+      </w:r>
+      <w:r>
+        <w:rPr>
+          <w:rFonts w:asciiTheme="minorHAnsi" w:hAnsiTheme="minorHAnsi"/>
+          <w:sz w:val="22"/>
+          <w:szCs w:val="22"/>
+        </w:rPr>
+        <w:t xml:space="preserve"> Multiple cards can be added by repeating this process.</w:t>
+      </w:r>
+      <w:r>
+        <w:rPr>
+          <w:rFonts w:asciiTheme="minorHAnsi" w:hAnsiTheme="minorHAnsi"/>
+          <w:sz w:val="22"/>
+          <w:szCs w:val="22"/>
+        </w:rPr>
+        <w:t xml:space="preserve"> The card info can be changed or deleted by updating the information in the “My Cards” section.</w:t>
+      </w:r>
+      <w:r>
+        <w:rPr>
+          <w:rFonts w:asciiTheme="minorHAnsi" w:hAnsiTheme="minorHAnsi"/>
+          <w:sz w:val="22"/>
+          <w:szCs w:val="22"/>
+        </w:rPr>
+        <w:tab/>
+      </w:r>
+      <w:r>
+        <w:rPr>
+          <w:rFonts w:asciiTheme="minorHAnsi" w:hAnsiTheme="minorHAnsi"/>
+          <w:sz w:val="22"/>
+          <w:szCs w:val="22"/>
+        </w:rPr>
+        <w:br/>
+      </w:r>
+      <w:r>
+        <w:rPr>
+          <w:rFonts w:asciiTheme="minorHAnsi" w:hAnsiTheme="minorHAnsi"/>
+          <w:sz w:val="22"/>
+          <w:szCs w:val="22"/>
+        </w:rPr>
+        <w:br/>
+        <w:t xml:space="preserve">The following PHP/SQL inserts new cards into the </w:t>
+      </w:r>
+      <w:proofErr w:type="spellStart"/>
+      <w:r>
+        <w:rPr>
+          <w:rFonts w:asciiTheme="minorHAnsi" w:hAnsiTheme="minorHAnsi"/>
+          <w:sz w:val="22"/>
+          <w:szCs w:val="22"/>
+        </w:rPr>
+        <w:t>Billing_Info</w:t>
+      </w:r>
+      <w:proofErr w:type="spellEnd"/>
+      <w:r>
+        <w:rPr>
+          <w:rFonts w:asciiTheme="minorHAnsi" w:hAnsiTheme="minorHAnsi"/>
+          <w:sz w:val="22"/>
+          <w:szCs w:val="22"/>
+        </w:rPr>
+        <w:t xml:space="preserve"> page:</w:t>
+      </w:r>
+      <w:r>
+        <w:rPr>
+          <w:rFonts w:asciiTheme="minorHAnsi" w:hAnsiTheme="minorHAnsi"/>
+          <w:sz w:val="22"/>
+          <w:szCs w:val="22"/>
+        </w:rPr>
+        <w:br/>
+      </w:r>
+      <w:r>
+        <w:rPr>
+          <w:rFonts w:asciiTheme="minorHAnsi" w:hAnsiTheme="minorHAnsi"/>
+          <w:sz w:val="22"/>
+          <w:szCs w:val="22"/>
+        </w:rPr>
+        <w:br/>
+      </w:r>
+      <w:r>
+        <w:rPr>
+          <w:rFonts w:ascii="Courier New" w:hAnsi="Courier New" w:cs="Courier New"/>
+          <w:sz w:val="22"/>
+          <w:szCs w:val="22"/>
+        </w:rPr>
+        <w:t xml:space="preserve">"INSERT INTO </w:t>
+      </w:r>
+      <w:proofErr w:type="spellStart"/>
+      <w:r>
+        <w:rPr>
+          <w:rFonts w:ascii="Courier New" w:hAnsi="Courier New" w:cs="Courier New"/>
+          <w:sz w:val="22"/>
+          <w:szCs w:val="22"/>
+        </w:rPr>
+        <w:t>Billing_Info</w:t>
+      </w:r>
+      <w:proofErr w:type="spellEnd"/>
+      <w:r>
+        <w:rPr>
+          <w:rFonts w:ascii="Courier New" w:hAnsi="Courier New" w:cs="Courier New"/>
+          <w:sz w:val="22"/>
+          <w:szCs w:val="22"/>
+        </w:rPr>
+        <w:t xml:space="preserve"> (name, </w:t>
+      </w:r>
+      <w:proofErr w:type="spellStart"/>
+      <w:r>
+        <w:rPr>
+          <w:rFonts w:ascii="Courier New" w:hAnsi="Courier New" w:cs="Courier New"/>
+          <w:sz w:val="22"/>
+          <w:szCs w:val="22"/>
+        </w:rPr>
+        <w:t>cc_type</w:t>
+      </w:r>
+      <w:proofErr w:type="spellEnd"/>
+      <w:r>
+        <w:rPr>
+          <w:rFonts w:ascii="Courier New" w:hAnsi="Courier New" w:cs="Courier New"/>
+          <w:sz w:val="22"/>
+          <w:szCs w:val="22"/>
+        </w:rPr>
+        <w:t xml:space="preserve">, </w:t>
+      </w:r>
+      <w:proofErr w:type="spellStart"/>
+      <w:r>
+        <w:rPr>
+          <w:rFonts w:ascii="Courier New" w:hAnsi="Courier New" w:cs="Courier New"/>
+          <w:sz w:val="22"/>
+          <w:szCs w:val="22"/>
+        </w:rPr>
+        <w:t>cc_number</w:t>
+      </w:r>
+      <w:proofErr w:type="spellEnd"/>
+      <w:r>
+        <w:rPr>
+          <w:rFonts w:ascii="Courier New" w:hAnsi="Courier New" w:cs="Courier New"/>
+          <w:sz w:val="22"/>
+          <w:szCs w:val="22"/>
+        </w:rPr>
+        <w:t xml:space="preserve">, </w:t>
+      </w:r>
+      <w:proofErr w:type="spellStart"/>
+      <w:r>
+        <w:rPr>
+          <w:rFonts w:ascii="Courier New" w:hAnsi="Courier New" w:cs="Courier New"/>
+          <w:sz w:val="22"/>
+          <w:szCs w:val="22"/>
+        </w:rPr>
+        <w:t>expiration_date</w:t>
+      </w:r>
+      <w:proofErr w:type="spellEnd"/>
+      <w:r>
+        <w:rPr>
+          <w:rFonts w:ascii="Courier New" w:hAnsi="Courier New" w:cs="Courier New"/>
+          <w:sz w:val="22"/>
+          <w:szCs w:val="22"/>
+        </w:rPr>
+        <w:t xml:space="preserve">, </w:t>
+      </w:r>
+      <w:proofErr w:type="spellStart"/>
+      <w:r>
+        <w:rPr>
+          <w:rFonts w:ascii="Courier New" w:hAnsi="Courier New" w:cs="Courier New"/>
+          <w:sz w:val="22"/>
+          <w:szCs w:val="22"/>
+        </w:rPr>
+        <w:t>user_id</w:t>
+      </w:r>
+      <w:proofErr w:type="spellEnd"/>
+      <w:r>
+        <w:rPr>
+          <w:rFonts w:ascii="Courier New" w:hAnsi="Courier New" w:cs="Courier New"/>
+          <w:sz w:val="22"/>
+          <w:szCs w:val="22"/>
+        </w:rPr>
+        <w:t>) VALUES ('</w:t>
+      </w:r>
+      <w:proofErr w:type="gramStart"/>
+      <w:r>
+        <w:rPr>
+          <w:rFonts w:ascii="Courier New" w:hAnsi="Courier New" w:cs="Courier New"/>
+          <w:sz w:val="22"/>
+          <w:szCs w:val="22"/>
+        </w:rPr>
+        <w:t>" .</w:t>
+      </w:r>
+      <w:proofErr w:type="gramEnd"/>
+      <w:r>
+        <w:rPr>
+          <w:rFonts w:ascii="Courier New" w:hAnsi="Courier New" w:cs="Courier New"/>
+          <w:sz w:val="22"/>
+          <w:szCs w:val="22"/>
+        </w:rPr>
+        <w:t xml:space="preserve"> $</w:t>
+      </w:r>
+      <w:proofErr w:type="gramStart"/>
+      <w:r>
+        <w:rPr>
+          <w:rFonts w:ascii="Courier New" w:hAnsi="Courier New" w:cs="Courier New"/>
+          <w:sz w:val="22"/>
+          <w:szCs w:val="22"/>
+        </w:rPr>
+        <w:t>name .</w:t>
+      </w:r>
+      <w:proofErr w:type="gramEnd"/>
+      <w:r>
+        <w:rPr>
+          <w:rFonts w:ascii="Courier New" w:hAnsi="Courier New" w:cs="Courier New"/>
+          <w:sz w:val="22"/>
+          <w:szCs w:val="22"/>
+        </w:rPr>
+        <w:t xml:space="preserve"> "', '" . $</w:t>
+      </w:r>
+      <w:proofErr w:type="gramStart"/>
+      <w:r>
+        <w:rPr>
+          <w:rFonts w:ascii="Courier New" w:hAnsi="Courier New" w:cs="Courier New"/>
+          <w:sz w:val="22"/>
+          <w:szCs w:val="22"/>
+        </w:rPr>
+        <w:t>card .</w:t>
+      </w:r>
+      <w:proofErr w:type="gramEnd"/>
+      <w:r>
+        <w:rPr>
+          <w:rFonts w:ascii="Courier New" w:hAnsi="Courier New" w:cs="Courier New"/>
+          <w:sz w:val="22"/>
+          <w:szCs w:val="22"/>
+        </w:rPr>
+        <w:t xml:space="preserve"> "', " . $</w:t>
+      </w:r>
+      <w:proofErr w:type="gramStart"/>
+      <w:r>
+        <w:rPr>
+          <w:rFonts w:ascii="Courier New" w:hAnsi="Courier New" w:cs="Courier New"/>
+          <w:sz w:val="22"/>
+          <w:szCs w:val="22"/>
+        </w:rPr>
+        <w:t>number .</w:t>
+      </w:r>
+      <w:proofErr w:type="gramEnd"/>
+      <w:r>
+        <w:rPr>
+          <w:rFonts w:ascii="Courier New" w:hAnsi="Courier New" w:cs="Courier New"/>
+          <w:sz w:val="22"/>
+          <w:szCs w:val="22"/>
+        </w:rPr>
+        <w:t xml:space="preserve"> ", '" . $</w:t>
       </w:r>
       <w:proofErr w:type="spellStart"/>
       <w:proofErr w:type="gramStart"/>
       <w:r>
         <w:rPr>
-          <w:rFonts w:asciiTheme="minorHAnsi" w:hAnsiTheme="minorHAnsi" w:cs="Arial"/>
-          <w:i/>
-          <w:color w:val="FF0000"/>
-          <w:sz w:val="22"/>
-          <w:szCs w:val="22"/>
-        </w:rPr>
-        <w:t>sID</w:t>
+          <w:rFonts w:ascii="Courier New" w:hAnsi="Courier New" w:cs="Courier New"/>
+          <w:sz w:val="22"/>
+          <w:szCs w:val="22"/>
+        </w:rPr>
+        <w:t>exp</w:t>
       </w:r>
       <w:proofErr w:type="spellEnd"/>
+      <w:r>
+        <w:rPr>
+          <w:rFonts w:ascii="Courier New" w:hAnsi="Courier New" w:cs="Courier New"/>
+          <w:sz w:val="22"/>
+          <w:szCs w:val="22"/>
+        </w:rPr>
+        <w:t xml:space="preserve"> .</w:t>
+      </w:r>
       <w:proofErr w:type="gramEnd"/>
       <w:r>
         <w:rPr>
-          <w:rFonts w:asciiTheme="minorHAnsi" w:hAnsiTheme="minorHAnsi" w:cs="Arial"/>
-          <w:i/>
-          <w:color w:val="FF0000"/>
-          <w:sz w:val="22"/>
-          <w:szCs w:val="22"/>
-        </w:rPr>
-        <w:t xml:space="preserve"> = ‘$</w:t>
-      </w:r>
-      <w:proofErr w:type="spellStart"/>
-      <w:r>
-        <w:rPr>
-          <w:rFonts w:asciiTheme="minorHAnsi" w:hAnsiTheme="minorHAnsi" w:cs="Arial"/>
-          <w:i/>
-          <w:color w:val="FF0000"/>
-          <w:sz w:val="22"/>
-          <w:szCs w:val="22"/>
-        </w:rPr>
-        <w:t>sID</w:t>
-      </w:r>
-      <w:proofErr w:type="spellEnd"/>
-      <w:r>
-        <w:rPr>
-          <w:rFonts w:asciiTheme="minorHAnsi" w:hAnsiTheme="minorHAnsi" w:cs="Arial"/>
-          <w:i/>
-          <w:color w:val="FF0000"/>
-          <w:sz w:val="22"/>
-          <w:szCs w:val="22"/>
-        </w:rPr>
-        <w:t>’ and term = ‘$term’</w:t>
+          <w:rFonts w:ascii="Courier New" w:hAnsi="Courier New" w:cs="Courier New"/>
+          <w:sz w:val="22"/>
+          <w:szCs w:val="22"/>
+        </w:rPr>
+        <w:t xml:space="preserve"> "', " . $</w:t>
+      </w:r>
+      <w:proofErr w:type="gramStart"/>
+      <w:r>
+        <w:rPr>
+          <w:rFonts w:ascii="Courier New" w:hAnsi="Courier New" w:cs="Courier New"/>
+          <w:sz w:val="22"/>
+          <w:szCs w:val="22"/>
+        </w:rPr>
+        <w:t>id .</w:t>
+      </w:r>
+      <w:proofErr w:type="gramEnd"/>
+      <w:r>
+        <w:rPr>
+          <w:rFonts w:ascii="Courier New" w:hAnsi="Courier New" w:cs="Courier New"/>
+          <w:sz w:val="22"/>
+          <w:szCs w:val="22"/>
+        </w:rPr>
+        <w:t xml:space="preserve"> " )";</w:t>
       </w:r>
     </w:p>
     <w:p>
       <w:pPr>
+        <w:ind w:left="720"/>
+        <w:rPr>
+          <w:rFonts w:asciiTheme="minorHAnsi" w:hAnsiTheme="minorHAnsi"/>
+          <w:sz w:val="22"/>
+          <w:szCs w:val="22"/>
+        </w:rPr>
+      </w:pPr>
+    </w:p>
+    <w:p>
+      <w:pPr>
+        <w:pStyle w:val="ListParagraph"/>
+        <w:numPr>
+          <w:ilvl w:val="0"/>
+          <w:numId w:val="14"/>
+        </w:numPr>
+        <w:rPr>
+          <w:rFonts w:asciiTheme="minorHAnsi" w:hAnsiTheme="minorHAnsi"/>
+          <w:sz w:val="22"/>
+          <w:szCs w:val="22"/>
+        </w:rPr>
+      </w:pPr>
+      <w:r>
+        <w:rPr>
+          <w:rFonts w:asciiTheme="minorHAnsi" w:hAnsiTheme="minorHAnsi"/>
+          <w:sz w:val="22"/>
+          <w:szCs w:val="22"/>
+        </w:rPr>
+        <w:t>SUBSCRIBING TO A PLAN</w:t>
+      </w:r>
+      <w:r>
+        <w:rPr>
+          <w:rFonts w:asciiTheme="minorHAnsi" w:hAnsiTheme="minorHAnsi"/>
+          <w:sz w:val="22"/>
+          <w:szCs w:val="22"/>
+        </w:rPr>
+        <w:br/>
+      </w:r>
+      <w:r>
+        <w:rPr>
+          <w:rFonts w:asciiTheme="minorHAnsi" w:hAnsiTheme="minorHAnsi"/>
+          <w:sz w:val="22"/>
+          <w:szCs w:val="22"/>
+        </w:rPr>
+        <w:br/>
+        <w:t>We’re ready to get some blazing fast Internet! After completing steps 1-3, click on he “Shop” page and click on the “Subscribe now” link next to “Cheetah Cable”.</w:t>
+      </w:r>
+      <w:r>
+        <w:rPr>
+          <w:rFonts w:asciiTheme="minorHAnsi" w:hAnsiTheme="minorHAnsi"/>
+          <w:sz w:val="22"/>
+          <w:szCs w:val="22"/>
+        </w:rPr>
+        <w:t xml:space="preserve"> This page shows </w:t>
+      </w:r>
+      <w:r>
+        <w:rPr>
+          <w:rFonts w:asciiTheme="minorHAnsi" w:hAnsiTheme="minorHAnsi"/>
+          <w:sz w:val="22"/>
+          <w:szCs w:val="22"/>
+        </w:rPr>
+        <w:t xml:space="preserve">the user’s current address (which is the address that the plan will be subscribed </w:t>
+      </w:r>
+      <w:r>
+        <w:rPr>
+          <w:rFonts w:asciiTheme="minorHAnsi" w:hAnsiTheme="minorHAnsi"/>
+          <w:sz w:val="22"/>
+          <w:szCs w:val="22"/>
+        </w:rPr>
+        <w:t>to. In class, we showed that the customer could select a different address than their own to subscribe the plan to, but people seemed confused by this function, so we removed it).</w:t>
+      </w:r>
+      <w:r>
+        <w:rPr>
+          <w:rFonts w:asciiTheme="minorHAnsi" w:hAnsiTheme="minorHAnsi"/>
+          <w:sz w:val="22"/>
+          <w:szCs w:val="22"/>
+        </w:rPr>
+        <w:t xml:space="preserve"> The payment method </w:t>
+      </w:r>
+      <w:r>
+        <w:rPr>
+          <w:rFonts w:asciiTheme="minorHAnsi" w:hAnsiTheme="minorHAnsi"/>
+          <w:sz w:val="22"/>
+          <w:szCs w:val="22"/>
+        </w:rPr>
+        <w:t xml:space="preserve">can be selected with the drop-down list underneath the </w:t>
+      </w:r>
+      <w:r>
+        <w:rPr>
+          <w:rFonts w:asciiTheme="minorHAnsi" w:hAnsiTheme="minorHAnsi"/>
+          <w:sz w:val="22"/>
+          <w:szCs w:val="22"/>
+        </w:rPr>
+        <w:t>address. If the customer has more than one card, they can select which one they want to use here. If they have no cards, an error will be displayed and a link will direct them back to the account page to add a card.</w:t>
+      </w:r>
+      <w:r>
+        <w:rPr>
+          <w:rFonts w:asciiTheme="minorHAnsi" w:hAnsiTheme="minorHAnsi"/>
+          <w:sz w:val="22"/>
+          <w:szCs w:val="22"/>
+        </w:rPr>
+        <w:br/>
+      </w:r>
+      <w:r>
+        <w:rPr>
+          <w:rFonts w:asciiTheme="minorHAnsi" w:hAnsiTheme="minorHAnsi"/>
+          <w:sz w:val="22"/>
+          <w:szCs w:val="22"/>
+        </w:rPr>
+        <w:br/>
+        <w:t>Click on the “Subscribe” button. You will be redirected back to the “Account” page. Scroll down to the bottom of the page and you will see the plan under “My plans”. You can delete a subscription fro</w:t>
+      </w:r>
+      <w:r>
+        <w:rPr>
+          <w:rFonts w:asciiTheme="minorHAnsi" w:hAnsiTheme="minorHAnsi"/>
+          <w:sz w:val="22"/>
+          <w:szCs w:val="22"/>
+        </w:rPr>
+        <w:t>m the page, too. If you try subscribing to the same plan twice at the same address, you will get an error page.</w:t>
+      </w:r>
+      <w:r>
+        <w:rPr>
+          <w:rFonts w:asciiTheme="minorHAnsi" w:hAnsiTheme="minorHAnsi"/>
+          <w:sz w:val="22"/>
+          <w:szCs w:val="22"/>
+        </w:rPr>
+        <w:br/>
+      </w:r>
+      <w:r>
+        <w:rPr>
+          <w:rFonts w:asciiTheme="minorHAnsi" w:hAnsiTheme="minorHAnsi"/>
+          <w:sz w:val="22"/>
+          <w:szCs w:val="22"/>
+        </w:rPr>
+        <w:br/>
+        <w:t>The following PHP/SQL inserts new subscriptions into the database:</w:t>
+      </w:r>
+      <w:r>
+        <w:rPr>
+          <w:rFonts w:asciiTheme="minorHAnsi" w:hAnsiTheme="minorHAnsi"/>
+          <w:sz w:val="22"/>
+          <w:szCs w:val="22"/>
+        </w:rPr>
+        <w:br/>
+      </w:r>
+      <w:r>
+        <w:rPr>
+          <w:rFonts w:asciiTheme="minorHAnsi" w:hAnsiTheme="minorHAnsi"/>
+          <w:sz w:val="22"/>
+          <w:szCs w:val="22"/>
+        </w:rPr>
+        <w:br/>
+      </w:r>
+      <w:r>
+        <w:rPr>
+          <w:rFonts w:ascii="Courier New" w:hAnsi="Courier New" w:cs="Courier New"/>
+          <w:sz w:val="22"/>
+          <w:szCs w:val="22"/>
+        </w:rPr>
+        <w:t>"INSERT INTO Plan (name, price, speed) VALUES ('</w:t>
+      </w:r>
+      <w:proofErr w:type="gramStart"/>
+      <w:r>
+        <w:rPr>
+          <w:rFonts w:ascii="Courier New" w:hAnsi="Courier New" w:cs="Courier New"/>
+          <w:sz w:val="22"/>
+          <w:szCs w:val="22"/>
+        </w:rPr>
+        <w:t>" .</w:t>
+      </w:r>
+      <w:proofErr w:type="gramEnd"/>
+      <w:r>
+        <w:rPr>
+          <w:rFonts w:ascii="Courier New" w:hAnsi="Courier New" w:cs="Courier New"/>
+          <w:sz w:val="22"/>
+          <w:szCs w:val="22"/>
+        </w:rPr>
+        <w:t xml:space="preserve"> $</w:t>
+      </w:r>
+      <w:proofErr w:type="spellStart"/>
+      <w:r>
+        <w:rPr>
+          <w:rFonts w:ascii="Courier New" w:hAnsi="Courier New" w:cs="Courier New"/>
+          <w:sz w:val="22"/>
+          <w:szCs w:val="22"/>
+        </w:rPr>
+        <w:t>plan_</w:t>
+      </w:r>
+      <w:proofErr w:type="gramStart"/>
+      <w:r>
+        <w:rPr>
+          <w:rFonts w:ascii="Courier New" w:hAnsi="Courier New" w:cs="Courier New"/>
+          <w:sz w:val="22"/>
+          <w:szCs w:val="22"/>
+        </w:rPr>
+        <w:t>name</w:t>
+      </w:r>
+      <w:proofErr w:type="spellEnd"/>
+      <w:r>
+        <w:rPr>
+          <w:rFonts w:ascii="Courier New" w:hAnsi="Courier New" w:cs="Courier New"/>
+          <w:sz w:val="22"/>
+          <w:szCs w:val="22"/>
+        </w:rPr>
+        <w:t xml:space="preserve"> .</w:t>
+      </w:r>
+      <w:proofErr w:type="gramEnd"/>
+      <w:r>
+        <w:rPr>
+          <w:rFonts w:ascii="Courier New" w:hAnsi="Courier New" w:cs="Courier New"/>
+          <w:sz w:val="22"/>
+          <w:szCs w:val="22"/>
+        </w:rPr>
+        <w:t xml:space="preserve"> "', " . $</w:t>
+      </w:r>
+      <w:proofErr w:type="spellStart"/>
+      <w:r>
+        <w:rPr>
+          <w:rFonts w:ascii="Courier New" w:hAnsi="Courier New" w:cs="Courier New"/>
+          <w:sz w:val="22"/>
+          <w:szCs w:val="22"/>
+        </w:rPr>
+        <w:t>plan_</w:t>
+      </w:r>
+      <w:proofErr w:type="gramStart"/>
+      <w:r>
+        <w:rPr>
+          <w:rFonts w:ascii="Courier New" w:hAnsi="Courier New" w:cs="Courier New"/>
+          <w:sz w:val="22"/>
+          <w:szCs w:val="22"/>
+        </w:rPr>
+        <w:t>cost</w:t>
+      </w:r>
+      <w:proofErr w:type="spellEnd"/>
+      <w:r>
+        <w:rPr>
+          <w:rFonts w:ascii="Courier New" w:hAnsi="Courier New" w:cs="Courier New"/>
+          <w:sz w:val="22"/>
+          <w:szCs w:val="22"/>
+        </w:rPr>
+        <w:t xml:space="preserve"> .</w:t>
+      </w:r>
+      <w:proofErr w:type="gramEnd"/>
+      <w:r>
+        <w:rPr>
+          <w:rFonts w:ascii="Courier New" w:hAnsi="Courier New" w:cs="Courier New"/>
+          <w:sz w:val="22"/>
+          <w:szCs w:val="22"/>
+        </w:rPr>
+        <w:t xml:space="preserve"> ", " . $</w:t>
+      </w:r>
+      <w:proofErr w:type="spellStart"/>
+      <w:r>
+        <w:rPr>
+          <w:rFonts w:ascii="Courier New" w:hAnsi="Courier New" w:cs="Courier New"/>
+          <w:sz w:val="22"/>
+          <w:szCs w:val="22"/>
+        </w:rPr>
+        <w:t>plan_</w:t>
+      </w:r>
+      <w:proofErr w:type="gramStart"/>
+      <w:r>
+        <w:rPr>
+          <w:rFonts w:ascii="Courier New" w:hAnsi="Courier New" w:cs="Courier New"/>
+          <w:sz w:val="22"/>
+          <w:szCs w:val="22"/>
+        </w:rPr>
+        <w:t>speed</w:t>
+      </w:r>
+      <w:proofErr w:type="spellEnd"/>
+      <w:r>
+        <w:rPr>
+          <w:rFonts w:ascii="Courier New" w:hAnsi="Courier New" w:cs="Courier New"/>
+          <w:sz w:val="22"/>
+          <w:szCs w:val="22"/>
+        </w:rPr>
+        <w:t xml:space="preserve"> .</w:t>
+      </w:r>
+      <w:proofErr w:type="gramEnd"/>
+      <w:r>
+        <w:rPr>
+          <w:rFonts w:ascii="Courier New" w:hAnsi="Courier New" w:cs="Courier New"/>
+          <w:sz w:val="22"/>
+          <w:szCs w:val="22"/>
+        </w:rPr>
+        <w:t xml:space="preserve"> " )"</w:t>
+      </w:r>
+    </w:p>
+    <w:p>
+      <w:pPr>
+        <w:ind w:left="720"/>
+        <w:rPr>
+          <w:rFonts w:asciiTheme="minorHAnsi" w:hAnsiTheme="minorHAnsi"/>
+          <w:sz w:val="22"/>
+          <w:szCs w:val="22"/>
+        </w:rPr>
+      </w:pPr>
+      <w:r>
+        <w:rPr>
+          <w:rFonts w:asciiTheme="minorHAnsi" w:hAnsiTheme="minorHAnsi"/>
+          <w:sz w:val="22"/>
+          <w:szCs w:val="22"/>
+        </w:rPr>
+        <w:br/>
+        <w:t>The following PHP/SQL unsubscribes from a plan:</w:t>
+      </w:r>
+      <w:r>
+        <w:rPr>
+          <w:rFonts w:asciiTheme="minorHAnsi" w:hAnsiTheme="minorHAnsi"/>
+          <w:sz w:val="22"/>
+          <w:szCs w:val="22"/>
+        </w:rPr>
+        <w:br/>
+      </w:r>
+      <w:r>
+        <w:rPr>
+          <w:rFonts w:asciiTheme="minorHAnsi" w:hAnsiTheme="minorHAnsi"/>
+          <w:sz w:val="22"/>
+          <w:szCs w:val="22"/>
+        </w:rPr>
+        <w:br/>
+      </w:r>
+      <w:r>
+        <w:rPr>
+          <w:rFonts w:ascii="Courier New" w:hAnsi="Courier New" w:cs="Courier New"/>
+          <w:sz w:val="22"/>
+          <w:szCs w:val="22"/>
+        </w:rPr>
+        <w:t xml:space="preserve">"DELETE FROM Subscription WHERE </w:t>
+      </w:r>
+      <w:proofErr w:type="spellStart"/>
+      <w:r>
+        <w:rPr>
+          <w:rFonts w:ascii="Courier New" w:hAnsi="Courier New" w:cs="Courier New"/>
+          <w:sz w:val="22"/>
+          <w:szCs w:val="22"/>
+        </w:rPr>
+        <w:t>plan_id</w:t>
+      </w:r>
+      <w:proofErr w:type="spellEnd"/>
+      <w:r>
+        <w:rPr>
+          <w:rFonts w:ascii="Courier New" w:hAnsi="Courier New" w:cs="Courier New"/>
+          <w:sz w:val="22"/>
+          <w:szCs w:val="22"/>
+        </w:rPr>
+        <w:t xml:space="preserve"> = </w:t>
+      </w:r>
+      <w:proofErr w:type="gramStart"/>
+      <w:r>
+        <w:rPr>
+          <w:rFonts w:ascii="Courier New" w:hAnsi="Courier New" w:cs="Courier New"/>
+          <w:sz w:val="22"/>
+          <w:szCs w:val="22"/>
+        </w:rPr>
+        <w:t>" .</w:t>
+      </w:r>
+      <w:proofErr w:type="gramEnd"/>
+      <w:r>
+        <w:rPr>
+          <w:rFonts w:ascii="Courier New" w:hAnsi="Courier New" w:cs="Courier New"/>
+          <w:sz w:val="22"/>
+          <w:szCs w:val="22"/>
+        </w:rPr>
+        <w:t xml:space="preserve"> $</w:t>
+      </w:r>
+      <w:proofErr w:type="gramStart"/>
+      <w:r>
+        <w:rPr>
+          <w:rFonts w:ascii="Courier New" w:hAnsi="Courier New" w:cs="Courier New"/>
+          <w:sz w:val="22"/>
+          <w:szCs w:val="22"/>
+        </w:rPr>
+        <w:t>plan .</w:t>
+      </w:r>
+      <w:proofErr w:type="gramEnd"/>
+      <w:r>
+        <w:rPr>
+          <w:rFonts w:ascii="Courier New" w:hAnsi="Courier New" w:cs="Courier New"/>
+          <w:sz w:val="22"/>
+          <w:szCs w:val="22"/>
+        </w:rPr>
+        <w:t xml:space="preserve"> " AND </w:t>
+      </w:r>
+      <w:proofErr w:type="spellStart"/>
+      <w:r>
+        <w:rPr>
+          <w:rFonts w:ascii="Courier New" w:hAnsi="Courier New" w:cs="Courier New"/>
+          <w:sz w:val="22"/>
+          <w:szCs w:val="22"/>
+        </w:rPr>
+        <w:t>address_id</w:t>
+      </w:r>
+      <w:proofErr w:type="spellEnd"/>
+      <w:r>
+        <w:rPr>
+          <w:rFonts w:ascii="Courier New" w:hAnsi="Courier New" w:cs="Courier New"/>
+          <w:sz w:val="22"/>
+          <w:szCs w:val="22"/>
+        </w:rPr>
+        <w:t xml:space="preserve"> = </w:t>
+      </w:r>
+      <w:proofErr w:type="gramStart"/>
+      <w:r>
+        <w:rPr>
+          <w:rFonts w:ascii="Courier New" w:hAnsi="Courier New" w:cs="Courier New"/>
+          <w:sz w:val="22"/>
+          <w:szCs w:val="22"/>
+        </w:rPr>
+        <w:t>" .</w:t>
+      </w:r>
+      <w:proofErr w:type="gramEnd"/>
+      <w:r>
+        <w:rPr>
+          <w:rFonts w:ascii="Courier New" w:hAnsi="Courier New" w:cs="Courier New"/>
+          <w:sz w:val="22"/>
+          <w:szCs w:val="22"/>
+        </w:rPr>
+        <w:t xml:space="preserve"> $address;</w:t>
+      </w:r>
+    </w:p>
+    <w:p>
+      <w:pPr>
+        <w:ind w:left="720"/>
+        <w:rPr>
+          <w:rFonts w:asciiTheme="minorHAnsi" w:hAnsiTheme="minorHAnsi"/>
+          <w:sz w:val="22"/>
+          <w:szCs w:val="22"/>
+        </w:rPr>
+      </w:pPr>
+    </w:p>
+    <w:p>
+      <w:pPr>
+        <w:ind w:left="720"/>
+        <w:rPr>
+          <w:rFonts w:asciiTheme="minorHAnsi" w:hAnsiTheme="minorHAnsi"/>
+          <w:sz w:val="22"/>
+          <w:szCs w:val="22"/>
+        </w:rPr>
+      </w:pPr>
+      <w:r>
+        <w:rPr>
+          <w:rFonts w:asciiTheme="minorHAnsi" w:hAnsiTheme="minorHAnsi"/>
+          <w:sz w:val="22"/>
+          <w:szCs w:val="22"/>
+        </w:rPr>
+        <w:t xml:space="preserve">The following PHP/SQL </w:t>
+      </w:r>
+      <w:r>
+        <w:rPr>
+          <w:rFonts w:asciiTheme="minorHAnsi" w:hAnsiTheme="minorHAnsi"/>
+          <w:sz w:val="22"/>
+          <w:szCs w:val="22"/>
+        </w:rPr>
+        <w:t xml:space="preserve">is used by the Account page </w:t>
+      </w:r>
+      <w:r>
+        <w:rPr>
+          <w:rFonts w:asciiTheme="minorHAnsi" w:hAnsiTheme="minorHAnsi"/>
+          <w:sz w:val="22"/>
+          <w:szCs w:val="22"/>
+        </w:rPr>
+        <w:t xml:space="preserve">to get the </w:t>
+      </w:r>
+      <w:r>
+        <w:rPr>
+          <w:rFonts w:asciiTheme="minorHAnsi" w:hAnsiTheme="minorHAnsi"/>
+          <w:sz w:val="22"/>
+          <w:szCs w:val="22"/>
+        </w:rPr>
+        <w:t xml:space="preserve">plans </w:t>
+      </w:r>
+    </w:p>
+    <w:p>
+      <w:pPr>
+        <w:ind w:left="720"/>
+        <w:rPr>
+          <w:rFonts w:asciiTheme="minorHAnsi" w:hAnsiTheme="minorHAnsi"/>
+          <w:sz w:val="22"/>
+          <w:szCs w:val="22"/>
+        </w:rPr>
+      </w:pPr>
+    </w:p>
+    <w:p>
+      <w:pPr>
+        <w:ind w:left="720"/>
+        <w:rPr>
+          <w:rFonts w:ascii="Courier New" w:hAnsi="Courier New" w:cs="Courier New"/>
+          <w:sz w:val="22"/>
+          <w:szCs w:val="22"/>
+        </w:rPr>
+      </w:pPr>
+      <w:r>
+        <w:rPr>
+          <w:rFonts w:ascii="Courier New" w:hAnsi="Courier New" w:cs="Courier New"/>
+          <w:sz w:val="22"/>
+          <w:szCs w:val="22"/>
+        </w:rPr>
+        <w:lastRenderedPageBreak/>
+        <w:t xml:space="preserve">'SELECT </w:t>
+      </w:r>
+      <w:proofErr w:type="spellStart"/>
+      <w:proofErr w:type="gramStart"/>
+      <w:r>
+        <w:rPr>
+          <w:rFonts w:ascii="Courier New" w:hAnsi="Courier New" w:cs="Courier New"/>
+          <w:sz w:val="22"/>
+          <w:szCs w:val="22"/>
+        </w:rPr>
+        <w:t>s.plan</w:t>
+      </w:r>
+      <w:proofErr w:type="gramEnd"/>
+      <w:r>
+        <w:rPr>
+          <w:rFonts w:ascii="Courier New" w:hAnsi="Courier New" w:cs="Courier New"/>
+          <w:sz w:val="22"/>
+          <w:szCs w:val="22"/>
+        </w:rPr>
+        <w:t>_id</w:t>
+      </w:r>
+      <w:proofErr w:type="spellEnd"/>
+      <w:r>
+        <w:rPr>
+          <w:rFonts w:ascii="Courier New" w:hAnsi="Courier New" w:cs="Courier New"/>
+          <w:sz w:val="22"/>
+          <w:szCs w:val="22"/>
+        </w:rPr>
+        <w:t xml:space="preserve">, </w:t>
+      </w:r>
+      <w:proofErr w:type="spellStart"/>
+      <w:r>
+        <w:rPr>
+          <w:rFonts w:ascii="Courier New" w:hAnsi="Courier New" w:cs="Courier New"/>
+          <w:sz w:val="22"/>
+          <w:szCs w:val="22"/>
+        </w:rPr>
+        <w:t>s.address_id</w:t>
+      </w:r>
+      <w:proofErr w:type="spellEnd"/>
+      <w:r>
+        <w:rPr>
+          <w:rFonts w:ascii="Courier New" w:hAnsi="Courier New" w:cs="Courier New"/>
+          <w:sz w:val="22"/>
+          <w:szCs w:val="22"/>
+        </w:rPr>
+        <w:t xml:space="preserve">, </w:t>
+      </w:r>
+      <w:proofErr w:type="spellStart"/>
+      <w:r>
+        <w:rPr>
+          <w:rFonts w:ascii="Courier New" w:hAnsi="Courier New" w:cs="Courier New"/>
+          <w:sz w:val="22"/>
+          <w:szCs w:val="22"/>
+        </w:rPr>
+        <w:t>s.billing_id</w:t>
+      </w:r>
+      <w:proofErr w:type="spellEnd"/>
+      <w:r>
+        <w:rPr>
+          <w:rFonts w:ascii="Courier New" w:hAnsi="Courier New" w:cs="Courier New"/>
+          <w:sz w:val="22"/>
+          <w:szCs w:val="22"/>
+        </w:rPr>
+        <w:t xml:space="preserve">, p.name, </w:t>
+      </w:r>
+      <w:proofErr w:type="spellStart"/>
+      <w:r>
+        <w:rPr>
+          <w:rFonts w:ascii="Courier New" w:hAnsi="Courier New" w:cs="Courier New"/>
+          <w:sz w:val="22"/>
+          <w:szCs w:val="22"/>
+        </w:rPr>
+        <w:t>p.price</w:t>
+      </w:r>
+      <w:proofErr w:type="spellEnd"/>
+      <w:r>
+        <w:rPr>
+          <w:rFonts w:ascii="Courier New" w:hAnsi="Courier New" w:cs="Courier New"/>
+          <w:sz w:val="22"/>
+          <w:szCs w:val="22"/>
+        </w:rPr>
+        <w:t xml:space="preserve">, </w:t>
+      </w:r>
+      <w:proofErr w:type="spellStart"/>
+      <w:r>
+        <w:rPr>
+          <w:rFonts w:ascii="Courier New" w:hAnsi="Courier New" w:cs="Courier New"/>
+          <w:sz w:val="22"/>
+          <w:szCs w:val="22"/>
+        </w:rPr>
+        <w:t>p.speed</w:t>
+      </w:r>
+      <w:proofErr w:type="spellEnd"/>
+      <w:r>
+        <w:rPr>
+          <w:rFonts w:ascii="Courier New" w:hAnsi="Courier New" w:cs="Courier New"/>
+          <w:sz w:val="22"/>
+          <w:szCs w:val="22"/>
+        </w:rPr>
+        <w:t xml:space="preserve"> FROM Subscription s LEFT JOIN Plan p ON </w:t>
+      </w:r>
+      <w:proofErr w:type="spellStart"/>
+      <w:r>
+        <w:rPr>
+          <w:rFonts w:ascii="Courier New" w:hAnsi="Courier New" w:cs="Courier New"/>
+          <w:sz w:val="22"/>
+          <w:szCs w:val="22"/>
+        </w:rPr>
+        <w:t>s.plan_id</w:t>
+      </w:r>
+      <w:proofErr w:type="spellEnd"/>
+      <w:r>
+        <w:rPr>
+          <w:rFonts w:ascii="Courier New" w:hAnsi="Courier New" w:cs="Courier New"/>
+          <w:sz w:val="22"/>
+          <w:szCs w:val="22"/>
+        </w:rPr>
+        <w:t xml:space="preserve"> = p.id WHERE </w:t>
+      </w:r>
+      <w:proofErr w:type="spellStart"/>
+      <w:r>
+        <w:rPr>
+          <w:rFonts w:ascii="Courier New" w:hAnsi="Courier New" w:cs="Courier New"/>
+          <w:sz w:val="22"/>
+          <w:szCs w:val="22"/>
+        </w:rPr>
+        <w:t>customer_id</w:t>
+      </w:r>
+      <w:proofErr w:type="spellEnd"/>
+      <w:r>
+        <w:rPr>
+          <w:rFonts w:ascii="Courier New" w:hAnsi="Courier New" w:cs="Courier New"/>
+          <w:sz w:val="22"/>
+          <w:szCs w:val="22"/>
+        </w:rPr>
+        <w:t xml:space="preserve"> = ' . $_SESSION['id'];</w:t>
+      </w:r>
+    </w:p>
+    <w:p>
+      <w:pPr>
+        <w:rPr>
+          <w:rFonts w:ascii="Courier New" w:hAnsi="Courier New" w:cs="Courier New"/>
+          <w:sz w:val="22"/>
+          <w:szCs w:val="22"/>
+        </w:rPr>
+      </w:pPr>
+    </w:p>
+    <w:p>
+      <w:pPr>
+        <w:pStyle w:val="ListParagraph"/>
+        <w:numPr>
+          <w:ilvl w:val="0"/>
+          <w:numId w:val="14"/>
+        </w:numPr>
+        <w:rPr>
+          <w:rFonts w:asciiTheme="minorHAnsi" w:hAnsiTheme="minorHAnsi" w:cstheme="minorHAnsi"/>
+          <w:sz w:val="22"/>
+          <w:szCs w:val="22"/>
+        </w:rPr>
+      </w:pPr>
+      <w:r>
+        <w:rPr>
+          <w:rFonts w:asciiTheme="minorHAnsi" w:hAnsiTheme="minorHAnsi" w:cstheme="minorHAnsi"/>
+          <w:sz w:val="22"/>
+          <w:szCs w:val="22"/>
+        </w:rPr>
+        <w:t>ADD A PLAN AS AN EMPLOYEE</w:t>
+      </w:r>
+      <w:r>
+        <w:rPr>
+          <w:rFonts w:asciiTheme="minorHAnsi" w:hAnsiTheme="minorHAnsi" w:cstheme="minorHAnsi"/>
+          <w:sz w:val="22"/>
+          <w:szCs w:val="22"/>
+        </w:rPr>
+        <w:br/>
+      </w:r>
+      <w:r>
+        <w:rPr>
+          <w:rFonts w:asciiTheme="minorHAnsi" w:hAnsiTheme="minorHAnsi" w:cstheme="minorHAnsi"/>
+          <w:sz w:val="22"/>
+          <w:szCs w:val="22"/>
+        </w:rPr>
+        <w:br/>
+        <w:t xml:space="preserve">If you are logged in after completing the previous steps, </w:t>
+      </w:r>
+      <w:r>
+        <w:rPr>
+          <w:rFonts w:asciiTheme="minorHAnsi" w:hAnsiTheme="minorHAnsi" w:cstheme="minorHAnsi"/>
+          <w:sz w:val="22"/>
+          <w:szCs w:val="22"/>
+        </w:rPr>
+        <w:t>click the “Log Out” button in the upper right corner to log out. Then, click the “Sign In” button. Enter the credentials:</w:t>
+      </w:r>
+    </w:p>
+    <w:p>
+      <w:pPr>
+        <w:pStyle w:val="ListParagraph"/>
+        <w:rPr>
+          <w:rFonts w:ascii="Courier New" w:hAnsi="Courier New" w:cs="Courier New"/>
+          <w:sz w:val="22"/>
+          <w:szCs w:val="22"/>
+        </w:rPr>
+      </w:pPr>
+      <w:r>
+        <w:rPr>
+          <w:rFonts w:asciiTheme="minorHAnsi" w:hAnsiTheme="minorHAnsi" w:cstheme="minorHAnsi"/>
+          <w:sz w:val="22"/>
+          <w:szCs w:val="22"/>
+        </w:rPr>
+        <w:br/>
+      </w:r>
+      <w:r>
+        <w:rPr>
+          <w:rFonts w:ascii="Courier New" w:hAnsi="Courier New" w:cs="Courier New"/>
+          <w:sz w:val="22"/>
+          <w:szCs w:val="22"/>
+        </w:rPr>
+        <w:t xml:space="preserve">Username: </w:t>
+      </w:r>
+      <w:r>
+        <w:rPr>
+          <w:rFonts w:ascii="Courier New" w:hAnsi="Courier New" w:cs="Courier New"/>
+          <w:sz w:val="22"/>
+          <w:szCs w:val="22"/>
+        </w:rPr>
+        <w:t>hulk</w:t>
+      </w:r>
+      <w:r>
+        <w:rPr>
+          <w:rFonts w:ascii="Courier New" w:hAnsi="Courier New" w:cs="Courier New"/>
+          <w:sz w:val="22"/>
+          <w:szCs w:val="22"/>
+        </w:rPr>
+        <w:br/>
+        <w:t>Password: smash</w:t>
+      </w:r>
+      <w:r>
+        <w:rPr>
+          <w:rFonts w:ascii="Courier New" w:hAnsi="Courier New" w:cs="Courier New"/>
+          <w:sz w:val="22"/>
+          <w:szCs w:val="22"/>
+        </w:rPr>
+        <w:br/>
+      </w:r>
+      <w:r>
+        <w:rPr>
+          <w:rFonts w:ascii="Courier New" w:hAnsi="Courier New" w:cs="Courier New"/>
+          <w:sz w:val="22"/>
+          <w:szCs w:val="22"/>
+        </w:rPr>
+        <w:br/>
+      </w:r>
+      <w:r>
+        <w:rPr>
+          <w:rFonts w:asciiTheme="minorHAnsi" w:hAnsiTheme="minorHAnsi" w:cs="Arial"/>
+          <w:sz w:val="22"/>
+          <w:szCs w:val="22"/>
+        </w:rPr>
+        <w:t>Check the “Employee?” box and click “Submit”</w:t>
+      </w:r>
+      <w:r>
+        <w:rPr>
+          <w:rFonts w:asciiTheme="minorHAnsi" w:hAnsiTheme="minorHAnsi" w:cs="Arial"/>
+          <w:sz w:val="22"/>
+          <w:szCs w:val="22"/>
+        </w:rPr>
+        <w:t>.</w:t>
+      </w:r>
+      <w:r>
+        <w:rPr>
+          <w:rFonts w:asciiTheme="minorHAnsi" w:hAnsiTheme="minorHAnsi" w:cs="Arial"/>
+          <w:sz w:val="22"/>
+          <w:szCs w:val="22"/>
+        </w:rPr>
+        <w:t xml:space="preserve"> You are now logged in to the Employee portal.</w:t>
+      </w:r>
+      <w:r>
+        <w:rPr>
+          <w:rFonts w:asciiTheme="minorHAnsi" w:hAnsiTheme="minorHAnsi" w:cs="Arial"/>
+          <w:sz w:val="22"/>
+          <w:szCs w:val="22"/>
+        </w:rPr>
+        <w:t xml:space="preserve"> Click the “Add Plan” link at the top of the page.</w:t>
+      </w:r>
+      <w:r>
+        <w:rPr>
+          <w:rFonts w:asciiTheme="minorHAnsi" w:hAnsiTheme="minorHAnsi" w:cs="Arial"/>
+          <w:sz w:val="22"/>
+          <w:szCs w:val="22"/>
+        </w:rPr>
+        <w:t xml:space="preserve"> Enter the following information:</w:t>
+      </w:r>
+      <w:r>
+        <w:rPr>
+          <w:rFonts w:asciiTheme="minorHAnsi" w:hAnsiTheme="minorHAnsi" w:cs="Arial"/>
+          <w:sz w:val="22"/>
+          <w:szCs w:val="22"/>
+        </w:rPr>
+        <w:br/>
+      </w:r>
+      <w:r>
+        <w:rPr>
+          <w:rFonts w:asciiTheme="minorHAnsi" w:hAnsiTheme="minorHAnsi" w:cs="Arial"/>
+          <w:sz w:val="22"/>
+          <w:szCs w:val="22"/>
+        </w:rPr>
+        <w:br/>
+      </w:r>
+      <w:r>
+        <w:rPr>
+          <w:rFonts w:ascii="Courier New" w:hAnsi="Courier New" w:cs="Courier New"/>
+          <w:sz w:val="22"/>
+          <w:szCs w:val="22"/>
+        </w:rPr>
+        <w:t xml:space="preserve">Plan Name: </w:t>
+      </w:r>
+      <w:r>
+        <w:rPr>
+          <w:rFonts w:ascii="Courier New" w:hAnsi="Courier New" w:cs="Courier New"/>
+          <w:sz w:val="22"/>
+          <w:szCs w:val="22"/>
+        </w:rPr>
+        <w:t>Tiger T1</w:t>
+      </w:r>
+    </w:p>
+    <w:p>
+      <w:pPr>
+        <w:pStyle w:val="ListParagraph"/>
+        <w:rPr>
+          <w:rFonts w:asciiTheme="minorHAnsi" w:hAnsiTheme="minorHAnsi" w:cstheme="minorHAnsi"/>
+          <w:sz w:val="22"/>
+          <w:szCs w:val="22"/>
+        </w:rPr>
+      </w:pPr>
+      <w:r>
+        <w:rPr>
+          <w:rFonts w:ascii="Courier New" w:hAnsi="Courier New" w:cs="Courier New"/>
+          <w:sz w:val="22"/>
+          <w:szCs w:val="22"/>
+        </w:rPr>
+        <w:t>Speed:</w:t>
+      </w:r>
+      <w:r>
+        <w:rPr>
+          <w:rFonts w:ascii="Courier New" w:hAnsi="Courier New" w:cs="Courier New"/>
+          <w:sz w:val="22"/>
+          <w:szCs w:val="22"/>
+        </w:rPr>
+        <w:t xml:space="preserve"> 1500</w:t>
+      </w:r>
+      <w:r>
+        <w:rPr>
+          <w:rFonts w:ascii="Courier New" w:hAnsi="Courier New" w:cs="Courier New"/>
+          <w:sz w:val="22"/>
+          <w:szCs w:val="22"/>
+        </w:rPr>
+        <w:br/>
+        <w:t>Cost:</w:t>
+      </w:r>
+      <w:r>
+        <w:rPr>
+          <w:rFonts w:ascii="Courier New" w:hAnsi="Courier New" w:cs="Courier New"/>
+          <w:sz w:val="22"/>
+          <w:szCs w:val="22"/>
+        </w:rPr>
+        <w:t xml:space="preserve"> 300</w:t>
+      </w:r>
+      <w:r>
+        <w:rPr>
+          <w:rFonts w:ascii="Courier New" w:hAnsi="Courier New" w:cs="Courier New"/>
+          <w:sz w:val="22"/>
+          <w:szCs w:val="22"/>
+        </w:rPr>
+        <w:br/>
+      </w:r>
+      <w:r>
+        <w:rPr>
+          <w:rFonts w:ascii="Courier New" w:hAnsi="Courier New" w:cs="Courier New"/>
+          <w:sz w:val="22"/>
+          <w:szCs w:val="22"/>
+        </w:rPr>
+        <w:br/>
+      </w:r>
+      <w:r>
+        <w:rPr>
+          <w:rFonts w:asciiTheme="minorHAnsi" w:hAnsiTheme="minorHAnsi" w:cstheme="minorHAnsi"/>
+          <w:sz w:val="22"/>
+          <w:szCs w:val="22"/>
+        </w:rPr>
+        <w:t>Click the “Submit” button to create the plan. Click the “Shop” button to see that the plan has been added successfully.</w:t>
+      </w:r>
+      <w:r>
+        <w:rPr>
+          <w:rFonts w:asciiTheme="minorHAnsi" w:hAnsiTheme="minorHAnsi" w:cstheme="minorHAnsi"/>
+          <w:sz w:val="22"/>
+          <w:szCs w:val="22"/>
+        </w:rPr>
+        <w:t xml:space="preserve"> Note that because you are not logged in as a customer, there will be no plan availability information or subscribe links.</w:t>
+      </w:r>
+    </w:p>
+    <w:p>
+      <w:pPr>
+        <w:pStyle w:val="ListParagraph"/>
+        <w:rPr>
+          <w:rFonts w:asciiTheme="minorHAnsi" w:hAnsiTheme="minorHAnsi" w:cstheme="minorHAnsi"/>
+          <w:sz w:val="22"/>
+          <w:szCs w:val="22"/>
+        </w:rPr>
+      </w:pPr>
+    </w:p>
+    <w:p>
+      <w:pPr>
+        <w:pStyle w:val="ListParagraph"/>
+        <w:rPr>
+          <w:rFonts w:asciiTheme="minorHAnsi" w:hAnsiTheme="minorHAnsi" w:cstheme="minorHAnsi"/>
+          <w:sz w:val="22"/>
+          <w:szCs w:val="22"/>
+        </w:rPr>
+      </w:pPr>
+      <w:r>
+        <w:rPr>
+          <w:rFonts w:asciiTheme="minorHAnsi" w:hAnsiTheme="minorHAnsi" w:cstheme="minorHAnsi"/>
+          <w:sz w:val="22"/>
+          <w:szCs w:val="22"/>
+        </w:rPr>
+        <w:t>The following PHP/SQL inserts new plans into the database:</w:t>
+      </w:r>
+      <w:r>
+        <w:rPr>
+          <w:rFonts w:asciiTheme="minorHAnsi" w:hAnsiTheme="minorHAnsi" w:cstheme="minorHAnsi"/>
+          <w:sz w:val="22"/>
+          <w:szCs w:val="22"/>
+        </w:rPr>
+        <w:br/>
+      </w:r>
+      <w:r>
+        <w:rPr>
+          <w:rFonts w:asciiTheme="minorHAnsi" w:hAnsiTheme="minorHAnsi" w:cstheme="minorHAnsi"/>
+          <w:sz w:val="22"/>
+          <w:szCs w:val="22"/>
+        </w:rPr>
+        <w:br/>
+      </w:r>
+      <w:bookmarkStart w:id="0" w:name="_GoBack"/>
+      <w:r>
+        <w:rPr>
+          <w:rFonts w:ascii="Courier New" w:hAnsi="Courier New" w:cs="Courier New"/>
+          <w:sz w:val="22"/>
+          <w:szCs w:val="22"/>
+        </w:rPr>
+        <w:t>"INSERT INTO Plan (name, price, speed) VALUES ('</w:t>
+      </w:r>
+      <w:proofErr w:type="gramStart"/>
+      <w:r>
+        <w:rPr>
+          <w:rFonts w:ascii="Courier New" w:hAnsi="Courier New" w:cs="Courier New"/>
+          <w:sz w:val="22"/>
+          <w:szCs w:val="22"/>
+        </w:rPr>
+        <w:t>" .</w:t>
+      </w:r>
+      <w:proofErr w:type="gramEnd"/>
+      <w:r>
+        <w:rPr>
+          <w:rFonts w:ascii="Courier New" w:hAnsi="Courier New" w:cs="Courier New"/>
+          <w:sz w:val="22"/>
+          <w:szCs w:val="22"/>
+        </w:rPr>
+        <w:t xml:space="preserve"> $</w:t>
+      </w:r>
+      <w:proofErr w:type="spellStart"/>
+      <w:r>
+        <w:rPr>
+          <w:rFonts w:ascii="Courier New" w:hAnsi="Courier New" w:cs="Courier New"/>
+          <w:sz w:val="22"/>
+          <w:szCs w:val="22"/>
+        </w:rPr>
+        <w:t>plan_</w:t>
+      </w:r>
+      <w:proofErr w:type="gramStart"/>
+      <w:r>
+        <w:rPr>
+          <w:rFonts w:ascii="Courier New" w:hAnsi="Courier New" w:cs="Courier New"/>
+          <w:sz w:val="22"/>
+          <w:szCs w:val="22"/>
+        </w:rPr>
+        <w:t>name</w:t>
+      </w:r>
+      <w:proofErr w:type="spellEnd"/>
+      <w:r>
+        <w:rPr>
+          <w:rFonts w:ascii="Courier New" w:hAnsi="Courier New" w:cs="Courier New"/>
+          <w:sz w:val="22"/>
+          <w:szCs w:val="22"/>
+        </w:rPr>
+        <w:t xml:space="preserve"> .</w:t>
+      </w:r>
+      <w:proofErr w:type="gramEnd"/>
+      <w:r>
+        <w:rPr>
+          <w:rFonts w:ascii="Courier New" w:hAnsi="Courier New" w:cs="Courier New"/>
+          <w:sz w:val="22"/>
+          <w:szCs w:val="22"/>
+        </w:rPr>
+        <w:t xml:space="preserve"> "', " . $</w:t>
+      </w:r>
+      <w:proofErr w:type="spellStart"/>
+      <w:r>
+        <w:rPr>
+          <w:rFonts w:ascii="Courier New" w:hAnsi="Courier New" w:cs="Courier New"/>
+          <w:sz w:val="22"/>
+          <w:szCs w:val="22"/>
+        </w:rPr>
+        <w:t>plan_</w:t>
+      </w:r>
+      <w:proofErr w:type="gramStart"/>
+      <w:r>
+        <w:rPr>
+          <w:rFonts w:ascii="Courier New" w:hAnsi="Courier New" w:cs="Courier New"/>
+          <w:sz w:val="22"/>
+          <w:szCs w:val="22"/>
+        </w:rPr>
+        <w:t>cost</w:t>
+      </w:r>
+      <w:proofErr w:type="spellEnd"/>
+      <w:r>
+        <w:rPr>
+          <w:rFonts w:ascii="Courier New" w:hAnsi="Courier New" w:cs="Courier New"/>
+          <w:sz w:val="22"/>
+          <w:szCs w:val="22"/>
+        </w:rPr>
+        <w:t xml:space="preserve"> .</w:t>
+      </w:r>
+      <w:proofErr w:type="gramEnd"/>
+      <w:r>
+        <w:rPr>
+          <w:rFonts w:ascii="Courier New" w:hAnsi="Courier New" w:cs="Courier New"/>
+          <w:sz w:val="22"/>
+          <w:szCs w:val="22"/>
+        </w:rPr>
+        <w:t xml:space="preserve"> ", " . $</w:t>
+      </w:r>
+      <w:proofErr w:type="spellStart"/>
+      <w:r>
+        <w:rPr>
+          <w:rFonts w:ascii="Courier New" w:hAnsi="Courier New" w:cs="Courier New"/>
+          <w:sz w:val="22"/>
+          <w:szCs w:val="22"/>
+        </w:rPr>
+        <w:t>plan_</w:t>
+      </w:r>
+      <w:proofErr w:type="gramStart"/>
+      <w:r>
+        <w:rPr>
+          <w:rFonts w:ascii="Courier New" w:hAnsi="Courier New" w:cs="Courier New"/>
+          <w:sz w:val="22"/>
+          <w:szCs w:val="22"/>
+        </w:rPr>
+        <w:t>speed</w:t>
+      </w:r>
+      <w:proofErr w:type="spellEnd"/>
+      <w:r>
+        <w:rPr>
+          <w:rFonts w:ascii="Courier New" w:hAnsi="Courier New" w:cs="Courier New"/>
+          <w:sz w:val="22"/>
+          <w:szCs w:val="22"/>
+        </w:rPr>
+        <w:t xml:space="preserve"> .</w:t>
+      </w:r>
+      <w:proofErr w:type="gramEnd"/>
+      <w:r>
+        <w:rPr>
+          <w:rFonts w:ascii="Courier New" w:hAnsi="Courier New" w:cs="Courier New"/>
+          <w:sz w:val="22"/>
+          <w:szCs w:val="22"/>
+        </w:rPr>
+        <w:t xml:space="preserve"> " )"</w:t>
+      </w:r>
+      <w:bookmarkEnd w:id="0"/>
+    </w:p>
+    <w:p>
+      <w:pPr>
+        <w:pStyle w:val="ListParagraph"/>
+        <w:rPr>
+          <w:rFonts w:asciiTheme="minorHAnsi" w:hAnsiTheme="minorHAnsi" w:cstheme="minorHAnsi"/>
+          <w:sz w:val="22"/>
+          <w:szCs w:val="22"/>
+        </w:rPr>
+      </w:pPr>
+    </w:p>
+    <w:p>
+      <w:pPr>
         <w:pStyle w:val="ListParagraph"/>
         <w:ind w:left="0"/>
         <w:rPr>
@@ -1328,134 +3282,6 @@
           <w:szCs w:val="22"/>
         </w:rPr>
       </w:pPr>
-    </w:p>
-    <w:p>
-      <w:pPr>
-        <w:pStyle w:val="ListParagraph"/>
-        <w:ind w:left="0"/>
-        <w:rPr>
-          <w:rFonts w:asciiTheme="minorHAnsi" w:hAnsiTheme="minorHAnsi"/>
-          <w:sz w:val="22"/>
-          <w:szCs w:val="22"/>
-        </w:rPr>
-      </w:pPr>
-    </w:p>
-    <w:p>
-      <w:pPr>
-        <w:pStyle w:val="ListParagraph"/>
-        <w:ind w:left="0"/>
-        <w:rPr>
-          <w:rFonts w:asciiTheme="minorHAnsi" w:hAnsiTheme="minorHAnsi"/>
-          <w:sz w:val="22"/>
-          <w:szCs w:val="22"/>
-        </w:rPr>
-      </w:pPr>
-      <w:r>
-        <w:rPr>
-          <w:rFonts w:asciiTheme="minorHAnsi" w:hAnsiTheme="minorHAnsi"/>
-          <w:sz w:val="22"/>
-          <w:szCs w:val="22"/>
-        </w:rPr>
-        <w:t>2.</w:t>
-      </w:r>
-    </w:p>
-    <w:p>
-      <w:pPr>
-        <w:pStyle w:val="ListParagraph"/>
-        <w:ind w:left="0"/>
-        <w:rPr>
-          <w:rFonts w:asciiTheme="minorHAnsi" w:hAnsiTheme="minorHAnsi"/>
-          <w:sz w:val="22"/>
-          <w:szCs w:val="22"/>
-        </w:rPr>
-      </w:pPr>
-    </w:p>
-    <w:p>
-      <w:pPr>
-        <w:pStyle w:val="ListParagraph"/>
-        <w:ind w:left="0"/>
-        <w:rPr>
-          <w:rFonts w:asciiTheme="minorHAnsi" w:hAnsiTheme="minorHAnsi"/>
-          <w:sz w:val="22"/>
-          <w:szCs w:val="22"/>
-        </w:rPr>
-      </w:pPr>
-      <w:r>
-        <w:rPr>
-          <w:rFonts w:asciiTheme="minorHAnsi" w:hAnsiTheme="minorHAnsi"/>
-          <w:sz w:val="22"/>
-          <w:szCs w:val="22"/>
-        </w:rPr>
-        <w:t>3.</w:t>
-      </w:r>
-    </w:p>
-    <w:p>
-      <w:pPr>
-        <w:pStyle w:val="ListParagraph"/>
-        <w:ind w:left="0"/>
-        <w:rPr>
-          <w:rFonts w:asciiTheme="minorHAnsi" w:hAnsiTheme="minorHAnsi"/>
-          <w:sz w:val="22"/>
-          <w:szCs w:val="22"/>
-        </w:rPr>
-      </w:pPr>
-    </w:p>
-    <w:p>
-      <w:pPr>
-        <w:pStyle w:val="ListParagraph"/>
-        <w:ind w:left="0"/>
-        <w:rPr>
-          <w:rFonts w:asciiTheme="minorHAnsi" w:hAnsiTheme="minorHAnsi"/>
-          <w:sz w:val="22"/>
-          <w:szCs w:val="22"/>
-        </w:rPr>
-      </w:pPr>
-      <w:r>
-        <w:rPr>
-          <w:rFonts w:asciiTheme="minorHAnsi" w:hAnsiTheme="minorHAnsi"/>
-          <w:sz w:val="22"/>
-          <w:szCs w:val="22"/>
-        </w:rPr>
-        <w:t>4</w:t>
-      </w:r>
-      <w:r>
-        <w:rPr>
-          <w:rFonts w:asciiTheme="minorHAnsi" w:hAnsiTheme="minorHAnsi"/>
-          <w:sz w:val="22"/>
-          <w:szCs w:val="22"/>
-        </w:rPr>
-        <w:t>.</w:t>
-      </w:r>
-    </w:p>
-    <w:p>
-      <w:pPr>
-        <w:pStyle w:val="ListParagraph"/>
-        <w:ind w:left="0"/>
-        <w:rPr>
-          <w:rFonts w:asciiTheme="minorHAnsi" w:hAnsiTheme="minorHAnsi"/>
-          <w:sz w:val="22"/>
-          <w:szCs w:val="22"/>
-        </w:rPr>
-      </w:pPr>
-    </w:p>
-    <w:p>
-      <w:pPr>
-        <w:pStyle w:val="ListParagraph"/>
-        <w:ind w:left="0"/>
-        <w:rPr>
-          <w:rFonts w:asciiTheme="minorHAnsi" w:hAnsiTheme="minorHAnsi"/>
-          <w:sz w:val="22"/>
-          <w:szCs w:val="22"/>
-        </w:rPr>
-      </w:pPr>
-      <w:r>
-        <w:rPr>
-          <w:rFonts w:asciiTheme="minorHAnsi" w:hAnsiTheme="minorHAnsi"/>
-          <w:sz w:val="22"/>
-          <w:szCs w:val="22"/>
-        </w:rPr>
-        <w:t xml:space="preserve">5.  </w:t>
-      </w:r>
     </w:p>
     <w:p>
       <w:pPr>
@@ -1958,7 +3784,7 @@
 </file>
 
 <file path=word/endnotes.xml><?xml version="1.0" encoding="utf-8"?>
-<w:endnotes xmlns:wpc="http://schemas.microsoft.com/office/word/2010/wordprocessingCanvas" xmlns:mc="http://schemas.openxmlformats.org/markup-compatibility/2006" xmlns:o="urn:schemas-microsoft-com:office:office" xmlns:r="http://schemas.openxmlformats.org/officeDocument/2006/relationships" xmlns:m="http://schemas.openxmlformats.org/officeDocument/2006/math" xmlns:v="urn:schemas-microsoft-com:vml" xmlns:wp14="http://schemas.microsoft.com/office/word/2010/wordprocessingDrawing" xmlns:wp="http://schemas.openxmlformats.org/drawingml/2006/wordprocessingDrawing" xmlns:w10="urn:schemas-microsoft-com:office:word" xmlns:w="http://schemas.openxmlformats.org/wordprocessingml/2006/main" xmlns:w14="http://schemas.microsoft.com/office/word/2010/wordml" xmlns:wpg="http://schemas.microsoft.com/office/word/2010/wordprocessingGroup" xmlns:wpi="http://schemas.microsoft.com/office/word/2010/wordprocessingInk" xmlns:wne="http://schemas.microsoft.com/office/word/2006/wordml" xmlns:wps="http://schemas.microsoft.com/office/word/2010/wordprocessingShape" mc:Ignorable="w14 wp14">
+<w:endnotes xmlns:wpc="http://schemas.microsoft.com/office/word/2010/wordprocessingCanvas" xmlns:cx="http://schemas.microsoft.com/office/drawing/2014/chartex" xmlns:cx1="http://schemas.microsoft.com/office/drawing/2015/9/8/chartex" xmlns:cx2="http://schemas.microsoft.com/office/drawing/2015/10/21/chartex" xmlns:cx3="http://schemas.microsoft.com/office/drawing/2016/5/9/chartex" xmlns:cx4="http://schemas.microsoft.com/office/drawing/2016/5/10/chartex" xmlns:cx5="http://schemas.microsoft.com/office/drawing/2016/5/11/chartex" xmlns:mc="http://schemas.openxmlformats.org/markup-compatibility/2006" xmlns:o="urn:schemas-microsoft-com:office:office" xmlns:r="http://schemas.openxmlformats.org/officeDocument/2006/relationships" xmlns:m="http://schemas.openxmlformats.org/officeDocument/2006/math" xmlns:v="urn:schemas-microsoft-com:vml" xmlns:wp14="http://schemas.microsoft.com/office/word/2010/wordprocessingDrawing" xmlns:wp="http://schemas.openxmlformats.org/drawingml/2006/wordprocessingDrawing" xmlns:w10="urn:schemas-microsoft-com:office:word" xmlns:w="http://schemas.openxmlformats.org/wordprocessingml/2006/main" xmlns:w14="http://schemas.microsoft.com/office/word/2010/wordml" xmlns:w15="http://schemas.microsoft.com/office/word/2012/wordml" xmlns:w16se="http://schemas.microsoft.com/office/word/2015/wordml/symex" xmlns:wpg="http://schemas.microsoft.com/office/word/2010/wordprocessingGroup" xmlns:wpi="http://schemas.microsoft.com/office/word/2010/wordprocessingInk" xmlns:wne="http://schemas.microsoft.com/office/word/2006/wordml" xmlns:wps="http://schemas.microsoft.com/office/word/2010/wordprocessingShape" mc:Ignorable="w14 w15 w16se wp14">
   <w:endnote w:type="separator" w:id="-1">
     <w:p>
       <w:r>
@@ -1977,7 +3803,7 @@
 </file>
 
 <file path=word/footer1.xml><?xml version="1.0" encoding="utf-8"?>
-<w:ftr xmlns:wpc="http://schemas.microsoft.com/office/word/2010/wordprocessingCanvas" xmlns:mc="http://schemas.openxmlformats.org/markup-compatibility/2006" xmlns:o="urn:schemas-microsoft-com:office:office" xmlns:r="http://schemas.openxmlformats.org/officeDocument/2006/relationships" xmlns:m="http://schemas.openxmlformats.org/officeDocument/2006/math" xmlns:v="urn:schemas-microsoft-com:vml" xmlns:wp14="http://schemas.microsoft.com/office/word/2010/wordprocessingDrawing" xmlns:wp="http://schemas.openxmlformats.org/drawingml/2006/wordprocessingDrawing" xmlns:w10="urn:schemas-microsoft-com:office:word" xmlns:w="http://schemas.openxmlformats.org/wordprocessingml/2006/main" xmlns:w14="http://schemas.microsoft.com/office/word/2010/wordml" xmlns:wpg="http://schemas.microsoft.com/office/word/2010/wordprocessingGroup" xmlns:wpi="http://schemas.microsoft.com/office/word/2010/wordprocessingInk" xmlns:wne="http://schemas.microsoft.com/office/word/2006/wordml" xmlns:wps="http://schemas.microsoft.com/office/word/2010/wordprocessingShape" mc:Ignorable="w14 wp14">
+<w:ftr xmlns:wpc="http://schemas.microsoft.com/office/word/2010/wordprocessingCanvas" xmlns:cx="http://schemas.microsoft.com/office/drawing/2014/chartex" xmlns:cx1="http://schemas.microsoft.com/office/drawing/2015/9/8/chartex" xmlns:cx2="http://schemas.microsoft.com/office/drawing/2015/10/21/chartex" xmlns:cx3="http://schemas.microsoft.com/office/drawing/2016/5/9/chartex" xmlns:cx4="http://schemas.microsoft.com/office/drawing/2016/5/10/chartex" xmlns:cx5="http://schemas.microsoft.com/office/drawing/2016/5/11/chartex" xmlns:mc="http://schemas.openxmlformats.org/markup-compatibility/2006" xmlns:o="urn:schemas-microsoft-com:office:office" xmlns:r="http://schemas.openxmlformats.org/officeDocument/2006/relationships" xmlns:m="http://schemas.openxmlformats.org/officeDocument/2006/math" xmlns:v="urn:schemas-microsoft-com:vml" xmlns:wp14="http://schemas.microsoft.com/office/word/2010/wordprocessingDrawing" xmlns:wp="http://schemas.openxmlformats.org/drawingml/2006/wordprocessingDrawing" xmlns:w10="urn:schemas-microsoft-com:office:word" xmlns:w="http://schemas.openxmlformats.org/wordprocessingml/2006/main" xmlns:w14="http://schemas.microsoft.com/office/word/2010/wordml" xmlns:w15="http://schemas.microsoft.com/office/word/2012/wordml" xmlns:w16se="http://schemas.microsoft.com/office/word/2015/wordml/symex" xmlns:wpg="http://schemas.microsoft.com/office/word/2010/wordprocessingGroup" xmlns:wpi="http://schemas.microsoft.com/office/word/2010/wordprocessingInk" xmlns:wne="http://schemas.microsoft.com/office/word/2006/wordml" xmlns:wps="http://schemas.microsoft.com/office/word/2010/wordprocessingShape" mc:Ignorable="w14 w15 w16se wp14">
   <w:p>
     <w:pPr>
       <w:pStyle w:val="Footer"/>
@@ -1987,7 +3813,7 @@
 </file>
 
 <file path=word/footer2.xml><?xml version="1.0" encoding="utf-8"?>
-<w:ftr xmlns:wpc="http://schemas.microsoft.com/office/word/2010/wordprocessingCanvas" xmlns:mc="http://schemas.openxmlformats.org/markup-compatibility/2006" xmlns:o="urn:schemas-microsoft-com:office:office" xmlns:r="http://schemas.openxmlformats.org/officeDocument/2006/relationships" xmlns:m="http://schemas.openxmlformats.org/officeDocument/2006/math" xmlns:v="urn:schemas-microsoft-com:vml" xmlns:wp14="http://schemas.microsoft.com/office/word/2010/wordprocessingDrawing" xmlns:wp="http://schemas.openxmlformats.org/drawingml/2006/wordprocessingDrawing" xmlns:w10="urn:schemas-microsoft-com:office:word" xmlns:w="http://schemas.openxmlformats.org/wordprocessingml/2006/main" xmlns:w14="http://schemas.microsoft.com/office/word/2010/wordml" xmlns:wpg="http://schemas.microsoft.com/office/word/2010/wordprocessingGroup" xmlns:wpi="http://schemas.microsoft.com/office/word/2010/wordprocessingInk" xmlns:wne="http://schemas.microsoft.com/office/word/2006/wordml" xmlns:wps="http://schemas.microsoft.com/office/word/2010/wordprocessingShape" mc:Ignorable="w14 wp14">
+<w:ftr xmlns:wpc="http://schemas.microsoft.com/office/word/2010/wordprocessingCanvas" xmlns:cx="http://schemas.microsoft.com/office/drawing/2014/chartex" xmlns:cx1="http://schemas.microsoft.com/office/drawing/2015/9/8/chartex" xmlns:cx2="http://schemas.microsoft.com/office/drawing/2015/10/21/chartex" xmlns:cx3="http://schemas.microsoft.com/office/drawing/2016/5/9/chartex" xmlns:cx4="http://schemas.microsoft.com/office/drawing/2016/5/10/chartex" xmlns:cx5="http://schemas.microsoft.com/office/drawing/2016/5/11/chartex" xmlns:mc="http://schemas.openxmlformats.org/markup-compatibility/2006" xmlns:o="urn:schemas-microsoft-com:office:office" xmlns:r="http://schemas.openxmlformats.org/officeDocument/2006/relationships" xmlns:m="http://schemas.openxmlformats.org/officeDocument/2006/math" xmlns:v="urn:schemas-microsoft-com:vml" xmlns:wp14="http://schemas.microsoft.com/office/word/2010/wordprocessingDrawing" xmlns:wp="http://schemas.openxmlformats.org/drawingml/2006/wordprocessingDrawing" xmlns:w10="urn:schemas-microsoft-com:office:word" xmlns:w="http://schemas.openxmlformats.org/wordprocessingml/2006/main" xmlns:w14="http://schemas.microsoft.com/office/word/2010/wordml" xmlns:w15="http://schemas.microsoft.com/office/word/2012/wordml" xmlns:w16se="http://schemas.microsoft.com/office/word/2015/wordml/symex" xmlns:wpg="http://schemas.microsoft.com/office/word/2010/wordprocessingGroup" xmlns:wpi="http://schemas.microsoft.com/office/word/2010/wordprocessingInk" xmlns:wne="http://schemas.microsoft.com/office/word/2006/wordml" xmlns:wps="http://schemas.microsoft.com/office/word/2010/wordprocessingShape" mc:Ignorable="w14 w15 w16se wp14">
   <w:p>
     <w:pPr>
       <w:pStyle w:val="Footer"/>
@@ -1997,7 +3823,7 @@
 </file>
 
 <file path=word/footer3.xml><?xml version="1.0" encoding="utf-8"?>
-<w:ftr xmlns:wpc="http://schemas.microsoft.com/office/word/2010/wordprocessingCanvas" xmlns:mc="http://schemas.openxmlformats.org/markup-compatibility/2006" xmlns:o="urn:schemas-microsoft-com:office:office" xmlns:r="http://schemas.openxmlformats.org/officeDocument/2006/relationships" xmlns:m="http://schemas.openxmlformats.org/officeDocument/2006/math" xmlns:v="urn:schemas-microsoft-com:vml" xmlns:wp14="http://schemas.microsoft.com/office/word/2010/wordprocessingDrawing" xmlns:wp="http://schemas.openxmlformats.org/drawingml/2006/wordprocessingDrawing" xmlns:w10="urn:schemas-microsoft-com:office:word" xmlns:w="http://schemas.openxmlformats.org/wordprocessingml/2006/main" xmlns:w14="http://schemas.microsoft.com/office/word/2010/wordml" xmlns:wpg="http://schemas.microsoft.com/office/word/2010/wordprocessingGroup" xmlns:wpi="http://schemas.microsoft.com/office/word/2010/wordprocessingInk" xmlns:wne="http://schemas.microsoft.com/office/word/2006/wordml" xmlns:wps="http://schemas.microsoft.com/office/word/2010/wordprocessingShape" mc:Ignorable="w14 wp14">
+<w:ftr xmlns:wpc="http://schemas.microsoft.com/office/word/2010/wordprocessingCanvas" xmlns:cx="http://schemas.microsoft.com/office/drawing/2014/chartex" xmlns:cx1="http://schemas.microsoft.com/office/drawing/2015/9/8/chartex" xmlns:cx2="http://schemas.microsoft.com/office/drawing/2015/10/21/chartex" xmlns:cx3="http://schemas.microsoft.com/office/drawing/2016/5/9/chartex" xmlns:cx4="http://schemas.microsoft.com/office/drawing/2016/5/10/chartex" xmlns:cx5="http://schemas.microsoft.com/office/drawing/2016/5/11/chartex" xmlns:mc="http://schemas.openxmlformats.org/markup-compatibility/2006" xmlns:o="urn:schemas-microsoft-com:office:office" xmlns:r="http://schemas.openxmlformats.org/officeDocument/2006/relationships" xmlns:m="http://schemas.openxmlformats.org/officeDocument/2006/math" xmlns:v="urn:schemas-microsoft-com:vml" xmlns:wp14="http://schemas.microsoft.com/office/word/2010/wordprocessingDrawing" xmlns:wp="http://schemas.openxmlformats.org/drawingml/2006/wordprocessingDrawing" xmlns:w10="urn:schemas-microsoft-com:office:word" xmlns:w="http://schemas.openxmlformats.org/wordprocessingml/2006/main" xmlns:w14="http://schemas.microsoft.com/office/word/2010/wordml" xmlns:w15="http://schemas.microsoft.com/office/word/2012/wordml" xmlns:w16se="http://schemas.microsoft.com/office/word/2015/wordml/symex" xmlns:wpg="http://schemas.microsoft.com/office/word/2010/wordprocessingGroup" xmlns:wpi="http://schemas.microsoft.com/office/word/2010/wordprocessingInk" xmlns:wne="http://schemas.microsoft.com/office/word/2006/wordml" xmlns:wps="http://schemas.microsoft.com/office/word/2010/wordprocessingShape" mc:Ignorable="w14 w15 w16se wp14">
   <w:p>
     <w:pPr>
       <w:pStyle w:val="Footer"/>
@@ -2007,7 +3833,7 @@
 </file>
 
 <file path=word/footnotes.xml><?xml version="1.0" encoding="utf-8"?>
-<w:footnotes xmlns:wpc="http://schemas.microsoft.com/office/word/2010/wordprocessingCanvas" xmlns:mc="http://schemas.openxmlformats.org/markup-compatibility/2006" xmlns:o="urn:schemas-microsoft-com:office:office" xmlns:r="http://schemas.openxmlformats.org/officeDocument/2006/relationships" xmlns:m="http://schemas.openxmlformats.org/officeDocument/2006/math" xmlns:v="urn:schemas-microsoft-com:vml" xmlns:wp14="http://schemas.microsoft.com/office/word/2010/wordprocessingDrawing" xmlns:wp="http://schemas.openxmlformats.org/drawingml/2006/wordprocessingDrawing" xmlns:w10="urn:schemas-microsoft-com:office:word" xmlns:w="http://schemas.openxmlformats.org/wordprocessingml/2006/main" xmlns:w14="http://schemas.microsoft.com/office/word/2010/wordml" xmlns:wpg="http://schemas.microsoft.com/office/word/2010/wordprocessingGroup" xmlns:wpi="http://schemas.microsoft.com/office/word/2010/wordprocessingInk" xmlns:wne="http://schemas.microsoft.com/office/word/2006/wordml" xmlns:wps="http://schemas.microsoft.com/office/word/2010/wordprocessingShape" mc:Ignorable="w14 wp14">
+<w:footnotes xmlns:wpc="http://schemas.microsoft.com/office/word/2010/wordprocessingCanvas" xmlns:cx="http://schemas.microsoft.com/office/drawing/2014/chartex" xmlns:cx1="http://schemas.microsoft.com/office/drawing/2015/9/8/chartex" xmlns:cx2="http://schemas.microsoft.com/office/drawing/2015/10/21/chartex" xmlns:cx3="http://schemas.microsoft.com/office/drawing/2016/5/9/chartex" xmlns:cx4="http://schemas.microsoft.com/office/drawing/2016/5/10/chartex" xmlns:cx5="http://schemas.microsoft.com/office/drawing/2016/5/11/chartex" xmlns:mc="http://schemas.openxmlformats.org/markup-compatibility/2006" xmlns:o="urn:schemas-microsoft-com:office:office" xmlns:r="http://schemas.openxmlformats.org/officeDocument/2006/relationships" xmlns:m="http://schemas.openxmlformats.org/officeDocument/2006/math" xmlns:v="urn:schemas-microsoft-com:vml" xmlns:wp14="http://schemas.microsoft.com/office/word/2010/wordprocessingDrawing" xmlns:wp="http://schemas.openxmlformats.org/drawingml/2006/wordprocessingDrawing" xmlns:w10="urn:schemas-microsoft-com:office:word" xmlns:w="http://schemas.openxmlformats.org/wordprocessingml/2006/main" xmlns:w14="http://schemas.microsoft.com/office/word/2010/wordml" xmlns:w15="http://schemas.microsoft.com/office/word/2012/wordml" xmlns:w16se="http://schemas.microsoft.com/office/word/2015/wordml/symex" xmlns:wpg="http://schemas.microsoft.com/office/word/2010/wordprocessingGroup" xmlns:wpi="http://schemas.microsoft.com/office/word/2010/wordprocessingInk" xmlns:wne="http://schemas.microsoft.com/office/word/2006/wordml" xmlns:wps="http://schemas.microsoft.com/office/word/2010/wordprocessingShape" mc:Ignorable="w14 w15 w16se wp14">
   <w:footnote w:type="separator" w:id="-1">
     <w:p>
       <w:r>
@@ -2026,7 +3852,7 @@
 </file>
 
 <file path=word/header1.xml><?xml version="1.0" encoding="utf-8"?>
-<w:hdr xmlns:wpc="http://schemas.microsoft.com/office/word/2010/wordprocessingCanvas" xmlns:mc="http://schemas.openxmlformats.org/markup-compatibility/2006" xmlns:o="urn:schemas-microsoft-com:office:office" xmlns:r="http://schemas.openxmlformats.org/officeDocument/2006/relationships" xmlns:m="http://schemas.openxmlformats.org/officeDocument/2006/math" xmlns:v="urn:schemas-microsoft-com:vml" xmlns:wp14="http://schemas.microsoft.com/office/word/2010/wordprocessingDrawing" xmlns:wp="http://schemas.openxmlformats.org/drawingml/2006/wordprocessingDrawing" xmlns:w10="urn:schemas-microsoft-com:office:word" xmlns:w="http://schemas.openxmlformats.org/wordprocessingml/2006/main" xmlns:w14="http://schemas.microsoft.com/office/word/2010/wordml" xmlns:wpg="http://schemas.microsoft.com/office/word/2010/wordprocessingGroup" xmlns:wpi="http://schemas.microsoft.com/office/word/2010/wordprocessingInk" xmlns:wne="http://schemas.microsoft.com/office/word/2006/wordml" xmlns:wps="http://schemas.microsoft.com/office/word/2010/wordprocessingShape" mc:Ignorable="w14 wp14">
+<w:hdr xmlns:wpc="http://schemas.microsoft.com/office/word/2010/wordprocessingCanvas" xmlns:cx="http://schemas.microsoft.com/office/drawing/2014/chartex" xmlns:cx1="http://schemas.microsoft.com/office/drawing/2015/9/8/chartex" xmlns:cx2="http://schemas.microsoft.com/office/drawing/2015/10/21/chartex" xmlns:cx3="http://schemas.microsoft.com/office/drawing/2016/5/9/chartex" xmlns:cx4="http://schemas.microsoft.com/office/drawing/2016/5/10/chartex" xmlns:cx5="http://schemas.microsoft.com/office/drawing/2016/5/11/chartex" xmlns:mc="http://schemas.openxmlformats.org/markup-compatibility/2006" xmlns:o="urn:schemas-microsoft-com:office:office" xmlns:r="http://schemas.openxmlformats.org/officeDocument/2006/relationships" xmlns:m="http://schemas.openxmlformats.org/officeDocument/2006/math" xmlns:v="urn:schemas-microsoft-com:vml" xmlns:wp14="http://schemas.microsoft.com/office/word/2010/wordprocessingDrawing" xmlns:wp="http://schemas.openxmlformats.org/drawingml/2006/wordprocessingDrawing" xmlns:w10="urn:schemas-microsoft-com:office:word" xmlns:w="http://schemas.openxmlformats.org/wordprocessingml/2006/main" xmlns:w14="http://schemas.microsoft.com/office/word/2010/wordml" xmlns:w15="http://schemas.microsoft.com/office/word/2012/wordml" xmlns:w16se="http://schemas.microsoft.com/office/word/2015/wordml/symex" xmlns:wpg="http://schemas.microsoft.com/office/word/2010/wordprocessingGroup" xmlns:wpi="http://schemas.microsoft.com/office/word/2010/wordprocessingInk" xmlns:wne="http://schemas.microsoft.com/office/word/2006/wordml" xmlns:wps="http://schemas.microsoft.com/office/word/2010/wordprocessingShape" mc:Ignorable="w14 w15 w16se wp14">
   <w:p>
     <w:pPr>
       <w:pStyle w:val="Header"/>
@@ -2036,7 +3862,7 @@
 </file>
 
 <file path=word/header2.xml><?xml version="1.0" encoding="utf-8"?>
-<w:hdr xmlns:wpc="http://schemas.microsoft.com/office/word/2010/wordprocessingCanvas" xmlns:mc="http://schemas.openxmlformats.org/markup-compatibility/2006" xmlns:o="urn:schemas-microsoft-com:office:office" xmlns:r="http://schemas.openxmlformats.org/officeDocument/2006/relationships" xmlns:m="http://schemas.openxmlformats.org/officeDocument/2006/math" xmlns:v="urn:schemas-microsoft-com:vml" xmlns:wp14="http://schemas.microsoft.com/office/word/2010/wordprocessingDrawing" xmlns:wp="http://schemas.openxmlformats.org/drawingml/2006/wordprocessingDrawing" xmlns:w10="urn:schemas-microsoft-com:office:word" xmlns:w="http://schemas.openxmlformats.org/wordprocessingml/2006/main" xmlns:w14="http://schemas.microsoft.com/office/word/2010/wordml" xmlns:wpg="http://schemas.microsoft.com/office/word/2010/wordprocessingGroup" xmlns:wpi="http://schemas.microsoft.com/office/word/2010/wordprocessingInk" xmlns:wne="http://schemas.microsoft.com/office/word/2006/wordml" xmlns:wps="http://schemas.microsoft.com/office/word/2010/wordprocessingShape" mc:Ignorable="w14 wp14">
+<w:hdr xmlns:wpc="http://schemas.microsoft.com/office/word/2010/wordprocessingCanvas" xmlns:cx="http://schemas.microsoft.com/office/drawing/2014/chartex" xmlns:cx1="http://schemas.microsoft.com/office/drawing/2015/9/8/chartex" xmlns:cx2="http://schemas.microsoft.com/office/drawing/2015/10/21/chartex" xmlns:cx3="http://schemas.microsoft.com/office/drawing/2016/5/9/chartex" xmlns:cx4="http://schemas.microsoft.com/office/drawing/2016/5/10/chartex" xmlns:cx5="http://schemas.microsoft.com/office/drawing/2016/5/11/chartex" xmlns:mc="http://schemas.openxmlformats.org/markup-compatibility/2006" xmlns:o="urn:schemas-microsoft-com:office:office" xmlns:r="http://schemas.openxmlformats.org/officeDocument/2006/relationships" xmlns:m="http://schemas.openxmlformats.org/officeDocument/2006/math" xmlns:v="urn:schemas-microsoft-com:vml" xmlns:wp14="http://schemas.microsoft.com/office/word/2010/wordprocessingDrawing" xmlns:wp="http://schemas.openxmlformats.org/drawingml/2006/wordprocessingDrawing" xmlns:w10="urn:schemas-microsoft-com:office:word" xmlns:w="http://schemas.openxmlformats.org/wordprocessingml/2006/main" xmlns:w14="http://schemas.microsoft.com/office/word/2010/wordml" xmlns:w15="http://schemas.microsoft.com/office/word/2012/wordml" xmlns:w16se="http://schemas.microsoft.com/office/word/2015/wordml/symex" xmlns:wpg="http://schemas.microsoft.com/office/word/2010/wordprocessingGroup" xmlns:wpi="http://schemas.microsoft.com/office/word/2010/wordprocessingInk" xmlns:wne="http://schemas.microsoft.com/office/word/2006/wordml" xmlns:wps="http://schemas.microsoft.com/office/word/2010/wordprocessingShape" mc:Ignorable="w14 w15 w16se wp14">
   <w:p>
     <w:pPr>
       <w:pStyle w:val="Header"/>
@@ -2055,15 +3881,7 @@
       <w:rPr>
         <w:b/>
       </w:rPr>
-      <w:t>34</w:t>
-    </w:r>
-    <w:bookmarkStart w:id="0" w:name="_GoBack"/>
-    <w:bookmarkEnd w:id="0"/>
-    <w:r>
-      <w:rPr>
-        <w:b/>
-      </w:rPr>
-      <w:t>0</w:t>
+      <w:t>340</w:t>
     </w:r>
     <w:r>
       <w:rPr>
@@ -2101,14 +3919,7 @@
       <w:rPr>
         <w:u w:val="single"/>
       </w:rPr>
-      <w:t xml:space="preserve">Hayden Anderson, Michael Elliott, Albert Morgan, Alex </w:t>
-    </w:r>
-    <w:proofErr w:type="spellStart"/>
-    <w:r>
-      <w:rPr>
-        <w:u w:val="single"/>
-      </w:rPr>
-      <w:t>Rue</w:t>
+      <w:t>Hayden Anderson, Michael Elliott, Albert Morgan, Alex Rue</w:t>
     </w:r>
     <w:r>
       <w:rPr>
@@ -2116,7 +3927,6 @@
       </w:rPr>
       <w:t>f</w:t>
     </w:r>
-    <w:proofErr w:type="spellEnd"/>
   </w:p>
   <w:p>
     <w:pPr>
@@ -2135,7 +3945,7 @@
 </file>
 
 <file path=word/header3.xml><?xml version="1.0" encoding="utf-8"?>
-<w:hdr xmlns:wpc="http://schemas.microsoft.com/office/word/2010/wordprocessingCanvas" xmlns:mc="http://schemas.openxmlformats.org/markup-compatibility/2006" xmlns:o="urn:schemas-microsoft-com:office:office" xmlns:r="http://schemas.openxmlformats.org/officeDocument/2006/relationships" xmlns:m="http://schemas.openxmlformats.org/officeDocument/2006/math" xmlns:v="urn:schemas-microsoft-com:vml" xmlns:wp14="http://schemas.microsoft.com/office/word/2010/wordprocessingDrawing" xmlns:wp="http://schemas.openxmlformats.org/drawingml/2006/wordprocessingDrawing" xmlns:w10="urn:schemas-microsoft-com:office:word" xmlns:w="http://schemas.openxmlformats.org/wordprocessingml/2006/main" xmlns:w14="http://schemas.microsoft.com/office/word/2010/wordml" xmlns:wpg="http://schemas.microsoft.com/office/word/2010/wordprocessingGroup" xmlns:wpi="http://schemas.microsoft.com/office/word/2010/wordprocessingInk" xmlns:wne="http://schemas.microsoft.com/office/word/2006/wordml" xmlns:wps="http://schemas.microsoft.com/office/word/2010/wordprocessingShape" mc:Ignorable="w14 wp14">
+<w:hdr xmlns:wpc="http://schemas.microsoft.com/office/word/2010/wordprocessingCanvas" xmlns:cx="http://schemas.microsoft.com/office/drawing/2014/chartex" xmlns:cx1="http://schemas.microsoft.com/office/drawing/2015/9/8/chartex" xmlns:cx2="http://schemas.microsoft.com/office/drawing/2015/10/21/chartex" xmlns:cx3="http://schemas.microsoft.com/office/drawing/2016/5/9/chartex" xmlns:cx4="http://schemas.microsoft.com/office/drawing/2016/5/10/chartex" xmlns:cx5="http://schemas.microsoft.com/office/drawing/2016/5/11/chartex" xmlns:mc="http://schemas.openxmlformats.org/markup-compatibility/2006" xmlns:o="urn:schemas-microsoft-com:office:office" xmlns:r="http://schemas.openxmlformats.org/officeDocument/2006/relationships" xmlns:m="http://schemas.openxmlformats.org/officeDocument/2006/math" xmlns:v="urn:schemas-microsoft-com:vml" xmlns:wp14="http://schemas.microsoft.com/office/word/2010/wordprocessingDrawing" xmlns:wp="http://schemas.openxmlformats.org/drawingml/2006/wordprocessingDrawing" xmlns:w10="urn:schemas-microsoft-com:office:word" xmlns:w="http://schemas.openxmlformats.org/wordprocessingml/2006/main" xmlns:w14="http://schemas.microsoft.com/office/word/2010/wordml" xmlns:w15="http://schemas.microsoft.com/office/word/2012/wordml" xmlns:w16se="http://schemas.microsoft.com/office/word/2015/wordml/symex" xmlns:wpg="http://schemas.microsoft.com/office/word/2010/wordprocessingGroup" xmlns:wpi="http://schemas.microsoft.com/office/word/2010/wordprocessingInk" xmlns:wne="http://schemas.microsoft.com/office/word/2006/wordml" xmlns:wps="http://schemas.microsoft.com/office/word/2010/wordprocessingShape" mc:Ignorable="w14 w15 w16se wp14">
   <w:p>
     <w:pPr>
       <w:pStyle w:val="Header"/>
@@ -2145,8 +3955,8 @@
 </file>
 
 <file path=word/numbering.xml><?xml version="1.0" encoding="utf-8"?>
-<w:numbering xmlns:wpc="http://schemas.microsoft.com/office/word/2010/wordprocessingCanvas" xmlns:mc="http://schemas.openxmlformats.org/markup-compatibility/2006" xmlns:o="urn:schemas-microsoft-com:office:office" xmlns:r="http://schemas.openxmlformats.org/officeDocument/2006/relationships" xmlns:m="http://schemas.openxmlformats.org/officeDocument/2006/math" xmlns:v="urn:schemas-microsoft-com:vml" xmlns:wp14="http://schemas.microsoft.com/office/word/2010/wordprocessingDrawing" xmlns:wp="http://schemas.openxmlformats.org/drawingml/2006/wordprocessingDrawing" xmlns:w10="urn:schemas-microsoft-com:office:word" xmlns:w="http://schemas.openxmlformats.org/wordprocessingml/2006/main" xmlns:w14="http://schemas.microsoft.com/office/word/2010/wordml" xmlns:wpg="http://schemas.microsoft.com/office/word/2010/wordprocessingGroup" xmlns:wpi="http://schemas.microsoft.com/office/word/2010/wordprocessingInk" xmlns:wne="http://schemas.microsoft.com/office/word/2006/wordml" xmlns:wps="http://schemas.microsoft.com/office/word/2010/wordprocessingShape" mc:Ignorable="w14 wp14">
-  <w:abstractNum w:abstractNumId="0">
+<w:numbering xmlns:wpc="http://schemas.microsoft.com/office/word/2010/wordprocessingCanvas" xmlns:cx="http://schemas.microsoft.com/office/drawing/2014/chartex" xmlns:cx1="http://schemas.microsoft.com/office/drawing/2015/9/8/chartex" xmlns:cx2="http://schemas.microsoft.com/office/drawing/2015/10/21/chartex" xmlns:cx3="http://schemas.microsoft.com/office/drawing/2016/5/9/chartex" xmlns:cx4="http://schemas.microsoft.com/office/drawing/2016/5/10/chartex" xmlns:cx5="http://schemas.microsoft.com/office/drawing/2016/5/11/chartex" xmlns:mc="http://schemas.openxmlformats.org/markup-compatibility/2006" xmlns:o="urn:schemas-microsoft-com:office:office" xmlns:r="http://schemas.openxmlformats.org/officeDocument/2006/relationships" xmlns:m="http://schemas.openxmlformats.org/officeDocument/2006/math" xmlns:v="urn:schemas-microsoft-com:vml" xmlns:wp14="http://schemas.microsoft.com/office/word/2010/wordprocessingDrawing" xmlns:wp="http://schemas.openxmlformats.org/drawingml/2006/wordprocessingDrawing" xmlns:w10="urn:schemas-microsoft-com:office:word" xmlns:w="http://schemas.openxmlformats.org/wordprocessingml/2006/main" xmlns:w14="http://schemas.microsoft.com/office/word/2010/wordml" xmlns:w15="http://schemas.microsoft.com/office/word/2012/wordml" xmlns:w16se="http://schemas.microsoft.com/office/word/2015/wordml/symex" xmlns:wpg="http://schemas.microsoft.com/office/word/2010/wordprocessingGroup" xmlns:wpi="http://schemas.microsoft.com/office/word/2010/wordprocessingInk" xmlns:wne="http://schemas.microsoft.com/office/word/2006/wordml" xmlns:wps="http://schemas.microsoft.com/office/word/2010/wordprocessingShape" mc:Ignorable="w14 w15 w16se wp14">
+  <w:abstractNum w:abstractNumId="0" w15:restartNumberingAfterBreak="0">
     <w:nsid w:val="03224F70"/>
     <w:multiLevelType w:val="hybridMultilevel"/>
     <w:tmpl w:val="D1986120"/>
@@ -2237,7 +4047,7 @@
       </w:pPr>
     </w:lvl>
   </w:abstractNum>
-  <w:abstractNum w:abstractNumId="1">
+  <w:abstractNum w:abstractNumId="1" w15:restartNumberingAfterBreak="0">
     <w:nsid w:val="11FF1654"/>
     <w:multiLevelType w:val="hybridMultilevel"/>
     <w:tmpl w:val="22FC964E"/>
@@ -2377,7 +4187,7 @@
       </w:rPr>
     </w:lvl>
   </w:abstractNum>
-  <w:abstractNum w:abstractNumId="2">
+  <w:abstractNum w:abstractNumId="2" w15:restartNumberingAfterBreak="0">
     <w:nsid w:val="137A6FCB"/>
     <w:multiLevelType w:val="hybridMultilevel"/>
     <w:tmpl w:val="242065FC"/>
@@ -2463,7 +4273,7 @@
       </w:pPr>
     </w:lvl>
   </w:abstractNum>
-  <w:abstractNum w:abstractNumId="3">
+  <w:abstractNum w:abstractNumId="3" w15:restartNumberingAfterBreak="0">
     <w:nsid w:val="17C760BC"/>
     <w:multiLevelType w:val="hybridMultilevel"/>
     <w:tmpl w:val="9080FDE0"/>
@@ -2576,7 +4386,7 @@
       </w:rPr>
     </w:lvl>
   </w:abstractNum>
-  <w:abstractNum w:abstractNumId="4">
+  <w:abstractNum w:abstractNumId="4" w15:restartNumberingAfterBreak="0">
     <w:nsid w:val="254B7415"/>
     <w:multiLevelType w:val="hybridMultilevel"/>
     <w:tmpl w:val="3510EF30"/>
@@ -2689,7 +4499,7 @@
       </w:pPr>
     </w:lvl>
   </w:abstractNum>
-  <w:abstractNum w:abstractNumId="5">
+  <w:abstractNum w:abstractNumId="5" w15:restartNumberingAfterBreak="0">
     <w:nsid w:val="2B23099D"/>
     <w:multiLevelType w:val="hybridMultilevel"/>
     <w:tmpl w:val="F9C23024"/>
@@ -2778,7 +4588,7 @@
       </w:pPr>
     </w:lvl>
   </w:abstractNum>
-  <w:abstractNum w:abstractNumId="6">
+  <w:abstractNum w:abstractNumId="6" w15:restartNumberingAfterBreak="0">
     <w:nsid w:val="33EB0C0D"/>
     <w:multiLevelType w:val="hybridMultilevel"/>
     <w:tmpl w:val="20E687F4"/>
@@ -2918,7 +4728,7 @@
       </w:rPr>
     </w:lvl>
   </w:abstractNum>
-  <w:abstractNum w:abstractNumId="7">
+  <w:abstractNum w:abstractNumId="7" w15:restartNumberingAfterBreak="0">
     <w:nsid w:val="3C316CE6"/>
     <w:multiLevelType w:val="hybridMultilevel"/>
     <w:tmpl w:val="D7043B30"/>
@@ -3058,7 +4868,7 @@
       </w:rPr>
     </w:lvl>
   </w:abstractNum>
-  <w:abstractNum w:abstractNumId="8">
+  <w:abstractNum w:abstractNumId="8" w15:restartNumberingAfterBreak="0">
     <w:nsid w:val="5BD0037C"/>
     <w:multiLevelType w:val="hybridMultilevel"/>
     <w:tmpl w:val="C8C6D188"/>
@@ -3171,7 +4981,7 @@
       </w:pPr>
     </w:lvl>
   </w:abstractNum>
-  <w:abstractNum w:abstractNumId="9">
+  <w:abstractNum w:abstractNumId="9" w15:restartNumberingAfterBreak="0">
     <w:nsid w:val="60EB5971"/>
     <w:multiLevelType w:val="hybridMultilevel"/>
     <w:tmpl w:val="F6F0EABE"/>
@@ -3284,7 +5094,7 @@
       </w:rPr>
     </w:lvl>
   </w:abstractNum>
-  <w:abstractNum w:abstractNumId="10">
+  <w:abstractNum w:abstractNumId="10" w15:restartNumberingAfterBreak="0">
     <w:nsid w:val="6D145E8B"/>
     <w:multiLevelType w:val="hybridMultilevel"/>
     <w:tmpl w:val="FA9AA674"/>
@@ -3400,7 +5210,7 @@
       </w:pPr>
     </w:lvl>
   </w:abstractNum>
-  <w:abstractNum w:abstractNumId="11">
+  <w:abstractNum w:abstractNumId="11" w15:restartNumberingAfterBreak="0">
     <w:nsid w:val="72656AA5"/>
     <w:multiLevelType w:val="hybridMultilevel"/>
     <w:tmpl w:val="6D747988"/>
@@ -3516,7 +5326,7 @@
       </w:pPr>
     </w:lvl>
   </w:abstractNum>
-  <w:abstractNum w:abstractNumId="12">
+  <w:abstractNum w:abstractNumId="12" w15:restartNumberingAfterBreak="0">
     <w:nsid w:val="7330567E"/>
     <w:multiLevelType w:val="hybridMultilevel"/>
     <w:tmpl w:val="3FD40D40"/>
@@ -3632,7 +5442,7 @@
       </w:pPr>
     </w:lvl>
   </w:abstractNum>
-  <w:abstractNum w:abstractNumId="13">
+  <w:abstractNum w:abstractNumId="13" w15:restartNumberingAfterBreak="0">
     <w:nsid w:val="733C1792"/>
     <w:multiLevelType w:val="hybridMultilevel"/>
     <w:tmpl w:val="82B01CDA"/>
@@ -3797,7 +5607,7 @@
 </file>
 
 <file path=word/styles.xml><?xml version="1.0" encoding="utf-8"?>
-<w:styles xmlns:mc="http://schemas.openxmlformats.org/markup-compatibility/2006" xmlns:r="http://schemas.openxmlformats.org/officeDocument/2006/relationships" xmlns:w="http://schemas.openxmlformats.org/wordprocessingml/2006/main" xmlns:w14="http://schemas.microsoft.com/office/word/2010/wordml" mc:Ignorable="w14">
+<w:styles xmlns:mc="http://schemas.openxmlformats.org/markup-compatibility/2006" xmlns:r="http://schemas.openxmlformats.org/officeDocument/2006/relationships" xmlns:w="http://schemas.openxmlformats.org/wordprocessingml/2006/main" xmlns:w14="http://schemas.microsoft.com/office/word/2010/wordml" xmlns:w15="http://schemas.microsoft.com/office/word/2012/wordml" xmlns:w16se="http://schemas.microsoft.com/office/word/2015/wordml/symex" mc:Ignorable="w14 w15 w16se">
   <w:docDefaults>
     <w:rPrDefault>
       <w:rPr>
@@ -3807,451 +5617,375 @@
     </w:rPrDefault>
     <w:pPrDefault/>
   </w:docDefaults>
-  <w:latentStyles w:defLockedState="0" w:defUIPriority="0" w:defSemiHidden="1" w:defUnhideWhenUsed="1" w:defQFormat="0" w:count="267">
-    <w:lsdException w:name="Normal" w:semiHidden="0" w:unhideWhenUsed="0" w:qFormat="1"/>
-    <w:lsdException w:name="heading 1" w:semiHidden="0" w:unhideWhenUsed="0" w:qFormat="1"/>
-    <w:lsdException w:name="heading 2" w:semiHidden="0" w:unhideWhenUsed="0" w:qFormat="1"/>
-    <w:lsdException w:name="heading 3" w:semiHidden="0" w:unhideWhenUsed="0" w:qFormat="1"/>
-    <w:lsdException w:name="heading 4" w:qFormat="1"/>
-    <w:lsdException w:name="heading 5" w:qFormat="1"/>
-    <w:lsdException w:name="heading 6" w:qFormat="1"/>
-    <w:lsdException w:name="heading 7" w:qFormat="1"/>
-    <w:lsdException w:name="heading 8" w:qFormat="1"/>
-    <w:lsdException w:name="heading 9" w:qFormat="1"/>
-    <w:lsdException w:name="caption" w:qFormat="1"/>
-    <w:lsdException w:name="List Number" w:semiHidden="0" w:unhideWhenUsed="0"/>
-    <w:lsdException w:name="List 4" w:semiHidden="0" w:unhideWhenUsed="0"/>
-    <w:lsdException w:name="List 5" w:semiHidden="0" w:unhideWhenUsed="0"/>
-    <w:lsdException w:name="Title" w:semiHidden="0" w:unhideWhenUsed="0" w:qFormat="1"/>
-    <w:lsdException w:name="Subtitle" w:semiHidden="0" w:unhideWhenUsed="0" w:qFormat="1"/>
-    <w:lsdException w:name="Salutation" w:semiHidden="0" w:unhideWhenUsed="0"/>
-    <w:lsdException w:name="Date" w:semiHidden="0" w:unhideWhenUsed="0"/>
-    <w:lsdException w:name="Body Text First Indent" w:semiHidden="0" w:unhideWhenUsed="0"/>
-    <w:lsdException w:name="Strong" w:semiHidden="0" w:unhideWhenUsed="0" w:qFormat="1"/>
-    <w:lsdException w:name="Emphasis" w:semiHidden="0" w:unhideWhenUsed="0" w:qFormat="1"/>
-    <w:lsdException w:name="Table Grid" w:semiHidden="0" w:unhideWhenUsed="0"/>
-    <w:lsdException w:name="Placeholder Text" w:uiPriority="99" w:unhideWhenUsed="0"/>
-    <w:lsdException w:name="No Spacing" w:semiHidden="0" w:uiPriority="1" w:unhideWhenUsed="0" w:qFormat="1"/>
-    <w:lsdException w:name="Light Shading" w:semiHidden="0" w:uiPriority="60" w:unhideWhenUsed="0"/>
-    <w:lsdException w:name="Light List" w:semiHidden="0" w:uiPriority="61" w:unhideWhenUsed="0"/>
-    <w:lsdException w:name="Light Grid" w:semiHidden="0" w:uiPriority="62" w:unhideWhenUsed="0"/>
-    <w:lsdException w:name="Medium Shading 1" w:semiHidden="0" w:uiPriority="63" w:unhideWhenUsed="0"/>
-    <w:lsdException w:name="Medium Shading 2" w:semiHidden="0" w:uiPriority="64" w:unhideWhenUsed="0"/>
-    <w:lsdException w:name="Medium List 1" w:semiHidden="0" w:uiPriority="65" w:unhideWhenUsed="0"/>
-    <w:lsdException w:name="Medium List 2" w:semiHidden="0" w:uiPriority="66" w:unhideWhenUsed="0"/>
-    <w:lsdException w:name="Medium Grid 1" w:semiHidden="0" w:uiPriority="67" w:unhideWhenUsed="0"/>
-    <w:lsdException w:name="Medium Grid 2" w:semiHidden="0" w:uiPriority="68" w:unhideWhenUsed="0"/>
-    <w:lsdException w:name="Medium Grid 3" w:semiHidden="0" w:uiPriority="69" w:unhideWhenUsed="0"/>
-    <w:lsdException w:name="Dark List" w:semiHidden="0" w:uiPriority="70" w:unhideWhenUsed="0"/>
-    <w:lsdException w:name="Colorful Shading" w:semiHidden="0" w:uiPriority="71" w:unhideWhenUsed="0"/>
-    <w:lsdException w:name="Colorful List" w:semiHidden="0" w:uiPriority="72" w:unhideWhenUsed="0"/>
-    <w:lsdException w:name="Colorful Grid" w:semiHidden="0" w:uiPriority="73" w:unhideWhenUsed="0"/>
-    <w:lsdException w:name="Light Shading Accent 1" w:semiHidden="0" w:uiPriority="60" w:unhideWhenUsed="0"/>
-    <w:lsdException w:name="Light List Accent 1" w:semiHidden="0" w:uiPriority="61" w:unhideWhenUsed="0"/>
-    <w:lsdException w:name="Light Grid Accent 1" w:semiHidden="0" w:uiPriority="62" w:unhideWhenUsed="0"/>
-    <w:lsdException w:name="Medium Shading 1 Accent 1" w:semiHidden="0" w:uiPriority="63" w:unhideWhenUsed="0"/>
-    <w:lsdException w:name="Medium Shading 2 Accent 1" w:semiHidden="0" w:uiPriority="64" w:unhideWhenUsed="0"/>
-    <w:lsdException w:name="Medium List 1 Accent 1" w:semiHidden="0" w:uiPriority="65" w:unhideWhenUsed="0"/>
-    <w:lsdException w:name="Revision" w:uiPriority="99" w:unhideWhenUsed="0"/>
-    <w:lsdException w:name="List Paragraph" w:semiHidden="0" w:uiPriority="34" w:unhideWhenUsed="0" w:qFormat="1"/>
-    <w:lsdException w:name="Quote" w:semiHidden="0" w:uiPriority="29" w:unhideWhenUsed="0" w:qFormat="1"/>
-    <w:lsdException w:name="Intense Quote" w:semiHidden="0" w:uiPriority="30" w:unhideWhenUsed="0" w:qFormat="1"/>
-    <w:lsdException w:name="Medium List 2 Accent 1" w:semiHidden="0" w:uiPriority="66" w:unhideWhenUsed="0"/>
-    <w:lsdException w:name="Medium Grid 1 Accent 1" w:semiHidden="0" w:uiPriority="67" w:unhideWhenUsed="0"/>
-    <w:lsdException w:name="Medium Grid 2 Accent 1" w:semiHidden="0" w:uiPriority="68" w:unhideWhenUsed="0"/>
-    <w:lsdException w:name="Medium Grid 3 Accent 1" w:semiHidden="0" w:uiPriority="69" w:unhideWhenUsed="0"/>
-    <w:lsdException w:name="Dark List Accent 1" w:semiHidden="0" w:uiPriority="70" w:unhideWhenUsed="0"/>
-    <w:lsdException w:name="Colorful Shading Accent 1" w:semiHidden="0" w:uiPriority="71" w:unhideWhenUsed="0"/>
-    <w:lsdException w:name="Colorful List Accent 1" w:semiHidden="0" w:uiPriority="72" w:unhideWhenUsed="0"/>
-    <w:lsdException w:name="Colorful Grid Accent 1" w:semiHidden="0" w:uiPriority="73" w:unhideWhenUsed="0"/>
-    <w:lsdException w:name="Light Shading Accent 2" w:semiHidden="0" w:uiPriority="60" w:unhideWhenUsed="0"/>
-    <w:lsdException w:name="Light List Accent 2" w:semiHidden="0" w:uiPriority="61" w:unhideWhenUsed="0"/>
-    <w:lsdException w:name="Light Grid Accent 2" w:semiHidden="0" w:uiPriority="62" w:unhideWhenUsed="0"/>
-    <w:lsdException w:name="Medium Shading 1 Accent 2" w:semiHidden="0" w:uiPriority="63" w:unhideWhenUsed="0"/>
-    <w:lsdException w:name="Medium Shading 2 Accent 2" w:semiHidden="0" w:uiPriority="64" w:unhideWhenUsed="0"/>
-    <w:lsdException w:name="Medium List 1 Accent 2" w:semiHidden="0" w:uiPriority="65" w:unhideWhenUsed="0"/>
-    <w:lsdException w:name="Medium List 2 Accent 2" w:semiHidden="0" w:uiPriority="66" w:unhideWhenUsed="0"/>
-    <w:lsdException w:name="Medium Grid 1 Accent 2" w:semiHidden="0" w:uiPriority="67" w:unhideWhenUsed="0"/>
-    <w:lsdException w:name="Medium Grid 2 Accent 2" w:semiHidden="0" w:uiPriority="68" w:unhideWhenUsed="0"/>
-    <w:lsdException w:name="Medium Grid 3 Accent 2" w:semiHidden="0" w:uiPriority="69" w:unhideWhenUsed="0"/>
-    <w:lsdException w:name="Dark List Accent 2" w:semiHidden="0" w:uiPriority="70" w:unhideWhenUsed="0"/>
-    <w:lsdException w:name="Colorful Shading Accent 2" w:semiHidden="0" w:uiPriority="71" w:unhideWhenUsed="0"/>
-    <w:lsdException w:name="Colorful List Accent 2" w:semiHidden="0" w:uiPriority="72" w:unhideWhenUsed="0"/>
-    <w:lsdException w:name="Colorful Grid Accent 2" w:semiHidden="0" w:uiPriority="73" w:unhideWhenUsed="0"/>
-    <w:lsdException w:name="Light Shading Accent 3" w:semiHidden="0" w:uiPriority="60" w:unhideWhenUsed="0"/>
-    <w:lsdException w:name="Light List Accent 3" w:semiHidden="0" w:uiPriority="61" w:unhideWhenUsed="0"/>
-    <w:lsdException w:name="Light Grid Accent 3" w:semiHidden="0" w:uiPriority="62" w:unhideWhenUsed="0"/>
-    <w:lsdException w:name="Medium Shading 1 Accent 3" w:semiHidden="0" w:uiPriority="63" w:unhideWhenUsed="0"/>
-    <w:lsdException w:name="Medium Shading 2 Accent 3" w:semiHidden="0" w:uiPriority="64" w:unhideWhenUsed="0"/>
-    <w:lsdException w:name="Medium List 1 Accent 3" w:semiHidden="0" w:uiPriority="65" w:unhideWhenUsed="0"/>
-    <w:lsdException w:name="Medium List 2 Accent 3" w:semiHidden="0" w:uiPriority="66" w:unhideWhenUsed="0"/>
-    <w:lsdException w:name="Medium Grid 1 Accent 3" w:semiHidden="0" w:uiPriority="67" w:unhideWhenUsed="0"/>
-    <w:lsdException w:name="Medium Grid 2 Accent 3" w:semiHidden="0" w:uiPriority="68" w:unhideWhenUsed="0"/>
-    <w:lsdException w:name="Medium Grid 3 Accent 3" w:semiHidden="0" w:uiPriority="69" w:unhideWhenUsed="0"/>
-    <w:lsdException w:name="Dark List Accent 3" w:semiHidden="0" w:uiPriority="70" w:unhideWhenUsed="0"/>
-    <w:lsdException w:name="Colorful Shading Accent 3" w:semiHidden="0" w:uiPriority="71" w:unhideWhenUsed="0"/>
-    <w:lsdException w:name="Colorful List Accent 3" w:semiHidden="0" w:uiPriority="72" w:unhideWhenUsed="0"/>
-    <w:lsdException w:name="Colorful Grid Accent 3" w:semiHidden="0" w:uiPriority="73" w:unhideWhenUsed="0"/>
-    <w:lsdException w:name="Light Shading Accent 4" w:semiHidden="0" w:uiPriority="60" w:unhideWhenUsed="0"/>
-    <w:lsdException w:name="Light List Accent 4" w:semiHidden="0" w:uiPriority="61" w:unhideWhenUsed="0"/>
-    <w:lsdException w:name="Light Grid Accent 4" w:semiHidden="0" w:uiPriority="62" w:unhideWhenUsed="0"/>
-    <w:lsdException w:name="Medium Shading 1 Accent 4" w:semiHidden="0" w:uiPriority="63" w:unhideWhenUsed="0"/>
-    <w:lsdException w:name="Medium Shading 2 Accent 4" w:semiHidden="0" w:uiPriority="64" w:unhideWhenUsed="0"/>
-    <w:lsdException w:name="Medium List 1 Accent 4" w:semiHidden="0" w:uiPriority="65" w:unhideWhenUsed="0"/>
-    <w:lsdException w:name="Medium List 2 Accent 4" w:semiHidden="0" w:uiPriority="66" w:unhideWhenUsed="0"/>
-    <w:lsdException w:name="Medium Grid 1 Accent 4" w:semiHidden="0" w:uiPriority="67" w:unhideWhenUsed="0"/>
-    <w:lsdException w:name="Medium Grid 2 Accent 4" w:semiHidden="0" w:uiPriority="68" w:unhideWhenUsed="0"/>
-    <w:lsdException w:name="Medium Grid 3 Accent 4" w:semiHidden="0" w:uiPriority="69" w:unhideWhenUsed="0"/>
-    <w:lsdException w:name="Dark List Accent 4" w:semiHidden="0" w:uiPriority="70" w:unhideWhenUsed="0"/>
-    <w:lsdException w:name="Colorful Shading Accent 4" w:semiHidden="0" w:uiPriority="71" w:unhideWhenUsed="0"/>
-    <w:lsdException w:name="Colorful List Accent 4" w:semiHidden="0" w:uiPriority="72" w:unhideWhenUsed="0"/>
-    <w:lsdException w:name="Colorful Grid Accent 4" w:semiHidden="0" w:uiPriority="73" w:unhideWhenUsed="0"/>
-    <w:lsdException w:name="Light Shading Accent 5" w:semiHidden="0" w:uiPriority="60" w:unhideWhenUsed="0"/>
-    <w:lsdException w:name="Light List Accent 5" w:semiHidden="0" w:uiPriority="61" w:unhideWhenUsed="0"/>
-    <w:lsdException w:name="Light Grid Accent 5" w:semiHidden="0" w:uiPriority="62" w:unhideWhenUsed="0"/>
-    <w:lsdException w:name="Medium Shading 1 Accent 5" w:semiHidden="0" w:uiPriority="63" w:unhideWhenUsed="0"/>
-    <w:lsdException w:name="Medium Shading 2 Accent 5" w:semiHidden="0" w:uiPriority="64" w:unhideWhenUsed="0"/>
-    <w:lsdException w:name="Medium List 1 Accent 5" w:semiHidden="0" w:uiPriority="65" w:unhideWhenUsed="0"/>
-    <w:lsdException w:name="Medium List 2 Accent 5" w:semiHidden="0" w:uiPriority="66" w:unhideWhenUsed="0"/>
-    <w:lsdException w:name="Medium Grid 1 Accent 5" w:semiHidden="0" w:uiPriority="67" w:unhideWhenUsed="0"/>
-    <w:lsdException w:name="Medium Grid 2 Accent 5" w:semiHidden="0" w:uiPriority="68" w:unhideWhenUsed="0"/>
-    <w:lsdException w:name="Medium Grid 3 Accent 5" w:semiHidden="0" w:uiPriority="69" w:unhideWhenUsed="0"/>
-    <w:lsdException w:name="Dark List Accent 5" w:semiHidden="0" w:uiPriority="70" w:unhideWhenUsed="0"/>
-    <w:lsdException w:name="Colorful Shading Accent 5" w:semiHidden="0" w:uiPriority="71" w:unhideWhenUsed="0"/>
-    <w:lsdException w:name="Colorful List Accent 5" w:semiHidden="0" w:uiPriority="72" w:unhideWhenUsed="0"/>
-    <w:lsdException w:name="Colorful Grid Accent 5" w:semiHidden="0" w:uiPriority="73" w:unhideWhenUsed="0"/>
-    <w:lsdException w:name="Light Shading Accent 6" w:semiHidden="0" w:uiPriority="60" w:unhideWhenUsed="0"/>
-    <w:lsdException w:name="Light List Accent 6" w:semiHidden="0" w:uiPriority="61" w:unhideWhenUsed="0"/>
-    <w:lsdException w:name="Light Grid Accent 6" w:semiHidden="0" w:uiPriority="62" w:unhideWhenUsed="0"/>
-    <w:lsdException w:name="Medium Shading 1 Accent 6" w:semiHidden="0" w:uiPriority="63" w:unhideWhenUsed="0"/>
-    <w:lsdException w:name="Medium Shading 2 Accent 6" w:semiHidden="0" w:uiPriority="64" w:unhideWhenUsed="0"/>
-    <w:lsdException w:name="Medium List 1 Accent 6" w:semiHidden="0" w:uiPriority="65" w:unhideWhenUsed="0"/>
-    <w:lsdException w:name="Medium List 2 Accent 6" w:semiHidden="0" w:uiPriority="66" w:unhideWhenUsed="0"/>
-    <w:lsdException w:name="Medium Grid 1 Accent 6" w:semiHidden="0" w:uiPriority="67" w:unhideWhenUsed="0"/>
-    <w:lsdException w:name="Medium Grid 2 Accent 6" w:semiHidden="0" w:uiPriority="68" w:unhideWhenUsed="0"/>
-    <w:lsdException w:name="Medium Grid 3 Accent 6" w:semiHidden="0" w:uiPriority="69" w:unhideWhenUsed="0"/>
-    <w:lsdException w:name="Dark List Accent 6" w:semiHidden="0" w:uiPriority="70" w:unhideWhenUsed="0"/>
-    <w:lsdException w:name="Colorful Shading Accent 6" w:semiHidden="0" w:uiPriority="71" w:unhideWhenUsed="0"/>
-    <w:lsdException w:name="Colorful List Accent 6" w:semiHidden="0" w:uiPriority="72" w:unhideWhenUsed="0"/>
-    <w:lsdException w:name="Colorful Grid Accent 6" w:semiHidden="0" w:uiPriority="73" w:unhideWhenUsed="0"/>
-    <w:lsdException w:name="Subtle Emphasis" w:semiHidden="0" w:uiPriority="19" w:unhideWhenUsed="0" w:qFormat="1"/>
-    <w:lsdException w:name="Intense Emphasis" w:semiHidden="0" w:uiPriority="21" w:unhideWhenUsed="0" w:qFormat="1"/>
-    <w:lsdException w:name="Subtle Reference" w:semiHidden="0" w:uiPriority="31" w:unhideWhenUsed="0" w:qFormat="1"/>
-    <w:lsdException w:name="Intense Reference" w:semiHidden="0" w:uiPriority="32" w:unhideWhenUsed="0" w:qFormat="1"/>
-    <w:lsdException w:name="Book Title" w:semiHidden="0" w:uiPriority="33" w:unhideWhenUsed="0" w:qFormat="1"/>
-    <w:lsdException w:name="Bibliography" w:uiPriority="37"/>
-    <w:lsdException w:name="TOC Heading" w:uiPriority="39" w:qFormat="1"/>
-  </w:latentStyles>
-  <w:style w:type="paragraph" w:default="1" w:styleId="Normal">
-    <w:name w:val="Normal"/>
-    <w:qFormat/>
-    <w:rPr>
-      <w:sz w:val="24"/>
-      <w:szCs w:val="24"/>
-    </w:rPr>
-  </w:style>
-  <w:style w:type="paragraph" w:styleId="Heading1">
-    <w:name w:val="heading 1"/>
-    <w:basedOn w:val="Normal"/>
-    <w:next w:val="Normal"/>
-    <w:qFormat/>
-    <w:rsid w:val="00B43F53"/>
-    <w:pPr>
-      <w:keepNext/>
-      <w:spacing w:before="240" w:after="60"/>
-      <w:outlineLvl w:val="0"/>
-    </w:pPr>
-    <w:rPr>
-      <w:rFonts w:ascii="Arial" w:hAnsi="Arial" w:cs="Arial"/>
-      <w:b/>
-      <w:bCs/>
-      <w:kern w:val="32"/>
-      <w:sz w:val="32"/>
-      <w:szCs w:val="32"/>
-    </w:rPr>
-  </w:style>
-  <w:style w:type="paragraph" w:styleId="Heading2">
-    <w:name w:val="heading 2"/>
-    <w:basedOn w:val="Normal"/>
-    <w:next w:val="Normal"/>
-    <w:qFormat/>
-    <w:rsid w:val="00B43F53"/>
-    <w:pPr>
-      <w:keepNext/>
-      <w:spacing w:before="240" w:after="60"/>
-      <w:outlineLvl w:val="1"/>
-    </w:pPr>
-    <w:rPr>
-      <w:rFonts w:ascii="Arial" w:hAnsi="Arial" w:cs="Arial"/>
-      <w:b/>
-      <w:bCs/>
-      <w:i/>
-      <w:iCs/>
-      <w:sz w:val="28"/>
-      <w:szCs w:val="28"/>
-    </w:rPr>
-  </w:style>
-  <w:style w:type="paragraph" w:styleId="Heading3">
-    <w:name w:val="heading 3"/>
-    <w:basedOn w:val="Normal"/>
-    <w:next w:val="Normal"/>
-    <w:qFormat/>
-    <w:rsid w:val="00B43F53"/>
-    <w:pPr>
-      <w:keepNext/>
-      <w:spacing w:before="240" w:after="60"/>
-      <w:outlineLvl w:val="2"/>
-    </w:pPr>
-    <w:rPr>
-      <w:rFonts w:ascii="Arial" w:hAnsi="Arial" w:cs="Arial"/>
-      <w:b/>
-      <w:bCs/>
-      <w:sz w:val="26"/>
-      <w:szCs w:val="26"/>
-    </w:rPr>
-  </w:style>
-  <w:style w:type="character" w:default="1" w:styleId="DefaultParagraphFont">
-    <w:name w:val="Default Paragraph Font"/>
-    <w:uiPriority w:val="1"/>
-    <w:semiHidden/>
-    <w:unhideWhenUsed/>
-  </w:style>
-  <w:style w:type="table" w:default="1" w:styleId="TableNormal">
-    <w:name w:val="Normal Table"/>
-    <w:uiPriority w:val="99"/>
-    <w:semiHidden/>
-    <w:unhideWhenUsed/>
-    <w:tblPr>
-      <w:tblInd w:w="0" w:type="dxa"/>
-      <w:tblCellMar>
-        <w:top w:w="0" w:type="dxa"/>
-        <w:left w:w="108" w:type="dxa"/>
-        <w:bottom w:w="0" w:type="dxa"/>
-        <w:right w:w="108" w:type="dxa"/>
-      </w:tblCellMar>
-    </w:tblPr>
-  </w:style>
-  <w:style w:type="numbering" w:default="1" w:styleId="NoList">
-    <w:name w:val="No List"/>
-    <w:uiPriority w:val="99"/>
-    <w:semiHidden/>
-    <w:unhideWhenUsed/>
-  </w:style>
-  <w:style w:type="paragraph" w:styleId="ListParagraph">
-    <w:name w:val="List Paragraph"/>
-    <w:basedOn w:val="Normal"/>
-    <w:uiPriority w:val="34"/>
-    <w:qFormat/>
-    <w:rsid w:val="006412B8"/>
-    <w:pPr>
-      <w:ind w:left="720"/>
-      <w:contextualSpacing/>
-    </w:pPr>
-  </w:style>
-  <w:style w:type="paragraph" w:styleId="Header">
-    <w:name w:val="header"/>
-    <w:basedOn w:val="Normal"/>
-    <w:link w:val="HeaderChar"/>
-    <w:unhideWhenUsed/>
-    <w:rsid w:val="001623EC"/>
-    <w:pPr>
-      <w:tabs>
-        <w:tab w:val="center" w:pos="4680"/>
-        <w:tab w:val="right" w:pos="9360"/>
-      </w:tabs>
-    </w:pPr>
-  </w:style>
-  <w:style w:type="character" w:customStyle="1" w:styleId="HeaderChar">
-    <w:name w:val="Header Char"/>
-    <w:basedOn w:val="DefaultParagraphFont"/>
-    <w:link w:val="Header"/>
-    <w:rsid w:val="001623EC"/>
-    <w:rPr>
-      <w:sz w:val="24"/>
-      <w:szCs w:val="24"/>
-    </w:rPr>
-  </w:style>
-  <w:style w:type="paragraph" w:styleId="Footer">
-    <w:name w:val="footer"/>
-    <w:basedOn w:val="Normal"/>
-    <w:link w:val="FooterChar"/>
-    <w:unhideWhenUsed/>
-    <w:rsid w:val="001623EC"/>
-    <w:pPr>
-      <w:tabs>
-        <w:tab w:val="center" w:pos="4680"/>
-        <w:tab w:val="right" w:pos="9360"/>
-      </w:tabs>
-    </w:pPr>
-  </w:style>
-  <w:style w:type="character" w:customStyle="1" w:styleId="FooterChar">
-    <w:name w:val="Footer Char"/>
-    <w:basedOn w:val="DefaultParagraphFont"/>
-    <w:link w:val="Footer"/>
-    <w:rsid w:val="001623EC"/>
-    <w:rPr>
-      <w:sz w:val="24"/>
-      <w:szCs w:val="24"/>
-    </w:rPr>
-  </w:style>
-  <w:style w:type="character" w:styleId="Hyperlink">
-    <w:name w:val="Hyperlink"/>
-    <w:basedOn w:val="DefaultParagraphFont"/>
-    <w:unhideWhenUsed/>
-    <w:rsid w:val="008B31FB"/>
-    <w:rPr>
-      <w:color w:val="0000FF" w:themeColor="hyperlink"/>
-      <w:u w:val="single"/>
-    </w:rPr>
-  </w:style>
-</w:styles>
-</file>
-
-<file path=word/stylesWithEffects.xml><?xml version="1.0" encoding="utf-8"?>
-<w:styles xmlns:wpc="http://schemas.microsoft.com/office/word/2010/wordprocessingCanvas" xmlns:mc="http://schemas.openxmlformats.org/markup-compatibility/2006" xmlns:o="urn:schemas-microsoft-com:office:office" xmlns:r="http://schemas.openxmlformats.org/officeDocument/2006/relationships" xmlns:m="http://schemas.openxmlformats.org/officeDocument/2006/math" xmlns:v="urn:schemas-microsoft-com:vml" xmlns:wp14="http://schemas.microsoft.com/office/word/2010/wordprocessingDrawing" xmlns:wp="http://schemas.openxmlformats.org/drawingml/2006/wordprocessingDrawing" xmlns:w10="urn:schemas-microsoft-com:office:word" xmlns:w="http://schemas.openxmlformats.org/wordprocessingml/2006/main" xmlns:w14="http://schemas.microsoft.com/office/word/2010/wordml" xmlns:wpg="http://schemas.microsoft.com/office/word/2010/wordprocessingGroup" xmlns:wpi="http://schemas.microsoft.com/office/word/2010/wordprocessingInk" xmlns:wne="http://schemas.microsoft.com/office/word/2006/wordml" xmlns:wps="http://schemas.microsoft.com/office/word/2010/wordprocessingShape" mc:Ignorable="w14 wp14">
-  <w:docDefaults>
-    <w:rPrDefault>
-      <w:rPr>
-        <w:rFonts w:ascii="Times New Roman" w:eastAsia="Times New Roman" w:hAnsi="Times New Roman" w:cs="Times New Roman"/>
-        <w:lang w:val="en-US" w:eastAsia="en-US" w:bidi="ar-SA"/>
-      </w:rPr>
-    </w:rPrDefault>
-    <w:pPrDefault/>
-  </w:docDefaults>
-  <w:latentStyles w:defLockedState="0" w:defUIPriority="0" w:defSemiHidden="1" w:defUnhideWhenUsed="1" w:defQFormat="0" w:count="267">
-    <w:lsdException w:name="Normal" w:semiHidden="0" w:unhideWhenUsed="0" w:qFormat="1"/>
-    <w:lsdException w:name="heading 1" w:semiHidden="0" w:unhideWhenUsed="0" w:qFormat="1"/>
-    <w:lsdException w:name="heading 2" w:semiHidden="0" w:unhideWhenUsed="0" w:qFormat="1"/>
-    <w:lsdException w:name="heading 3" w:semiHidden="0" w:unhideWhenUsed="0" w:qFormat="1"/>
-    <w:lsdException w:name="heading 4" w:qFormat="1"/>
-    <w:lsdException w:name="heading 5" w:qFormat="1"/>
-    <w:lsdException w:name="heading 6" w:qFormat="1"/>
-    <w:lsdException w:name="heading 7" w:qFormat="1"/>
-    <w:lsdException w:name="heading 8" w:qFormat="1"/>
-    <w:lsdException w:name="heading 9" w:qFormat="1"/>
-    <w:lsdException w:name="caption" w:qFormat="1"/>
-    <w:lsdException w:name="List Number" w:semiHidden="0" w:unhideWhenUsed="0"/>
-    <w:lsdException w:name="List 4" w:semiHidden="0" w:unhideWhenUsed="0"/>
-    <w:lsdException w:name="List 5" w:semiHidden="0" w:unhideWhenUsed="0"/>
-    <w:lsdException w:name="Title" w:semiHidden="0" w:unhideWhenUsed="0" w:qFormat="1"/>
-    <w:lsdException w:name="Subtitle" w:semiHidden="0" w:unhideWhenUsed="0" w:qFormat="1"/>
-    <w:lsdException w:name="Salutation" w:semiHidden="0" w:unhideWhenUsed="0"/>
-    <w:lsdException w:name="Date" w:semiHidden="0" w:unhideWhenUsed="0"/>
-    <w:lsdException w:name="Body Text First Indent" w:semiHidden="0" w:unhideWhenUsed="0"/>
-    <w:lsdException w:name="Strong" w:semiHidden="0" w:unhideWhenUsed="0" w:qFormat="1"/>
-    <w:lsdException w:name="Emphasis" w:semiHidden="0" w:unhideWhenUsed="0" w:qFormat="1"/>
-    <w:lsdException w:name="Table Grid" w:semiHidden="0" w:unhideWhenUsed="0"/>
-    <w:lsdException w:name="Placeholder Text" w:uiPriority="99" w:unhideWhenUsed="0"/>
-    <w:lsdException w:name="No Spacing" w:semiHidden="0" w:uiPriority="1" w:unhideWhenUsed="0" w:qFormat="1"/>
-    <w:lsdException w:name="Light Shading" w:semiHidden="0" w:uiPriority="60" w:unhideWhenUsed="0"/>
-    <w:lsdException w:name="Light List" w:semiHidden="0" w:uiPriority="61" w:unhideWhenUsed="0"/>
-    <w:lsdException w:name="Light Grid" w:semiHidden="0" w:uiPriority="62" w:unhideWhenUsed="0"/>
-    <w:lsdException w:name="Medium Shading 1" w:semiHidden="0" w:uiPriority="63" w:unhideWhenUsed="0"/>
-    <w:lsdException w:name="Medium Shading 2" w:semiHidden="0" w:uiPriority="64" w:unhideWhenUsed="0"/>
-    <w:lsdException w:name="Medium List 1" w:semiHidden="0" w:uiPriority="65" w:unhideWhenUsed="0"/>
-    <w:lsdException w:name="Medium List 2" w:semiHidden="0" w:uiPriority="66" w:unhideWhenUsed="0"/>
-    <w:lsdException w:name="Medium Grid 1" w:semiHidden="0" w:uiPriority="67" w:unhideWhenUsed="0"/>
-    <w:lsdException w:name="Medium Grid 2" w:semiHidden="0" w:uiPriority="68" w:unhideWhenUsed="0"/>
-    <w:lsdException w:name="Medium Grid 3" w:semiHidden="0" w:uiPriority="69" w:unhideWhenUsed="0"/>
-    <w:lsdException w:name="Dark List" w:semiHidden="0" w:uiPriority="70" w:unhideWhenUsed="0"/>
-    <w:lsdException w:name="Colorful Shading" w:semiHidden="0" w:uiPriority="71" w:unhideWhenUsed="0"/>
-    <w:lsdException w:name="Colorful List" w:semiHidden="0" w:uiPriority="72" w:unhideWhenUsed="0"/>
-    <w:lsdException w:name="Colorful Grid" w:semiHidden="0" w:uiPriority="73" w:unhideWhenUsed="0"/>
-    <w:lsdException w:name="Light Shading Accent 1" w:semiHidden="0" w:uiPriority="60" w:unhideWhenUsed="0"/>
-    <w:lsdException w:name="Light List Accent 1" w:semiHidden="0" w:uiPriority="61" w:unhideWhenUsed="0"/>
-    <w:lsdException w:name="Light Grid Accent 1" w:semiHidden="0" w:uiPriority="62" w:unhideWhenUsed="0"/>
-    <w:lsdException w:name="Medium Shading 1 Accent 1" w:semiHidden="0" w:uiPriority="63" w:unhideWhenUsed="0"/>
-    <w:lsdException w:name="Medium Shading 2 Accent 1" w:semiHidden="0" w:uiPriority="64" w:unhideWhenUsed="0"/>
-    <w:lsdException w:name="Medium List 1 Accent 1" w:semiHidden="0" w:uiPriority="65" w:unhideWhenUsed="0"/>
-    <w:lsdException w:name="Revision" w:uiPriority="99" w:unhideWhenUsed="0"/>
-    <w:lsdException w:name="List Paragraph" w:semiHidden="0" w:uiPriority="34" w:unhideWhenUsed="0" w:qFormat="1"/>
-    <w:lsdException w:name="Quote" w:semiHidden="0" w:uiPriority="29" w:unhideWhenUsed="0" w:qFormat="1"/>
-    <w:lsdException w:name="Intense Quote" w:semiHidden="0" w:uiPriority="30" w:unhideWhenUsed="0" w:qFormat="1"/>
-    <w:lsdException w:name="Medium List 2 Accent 1" w:semiHidden="0" w:uiPriority="66" w:unhideWhenUsed="0"/>
-    <w:lsdException w:name="Medium Grid 1 Accent 1" w:semiHidden="0" w:uiPriority="67" w:unhideWhenUsed="0"/>
-    <w:lsdException w:name="Medium Grid 2 Accent 1" w:semiHidden="0" w:uiPriority="68" w:unhideWhenUsed="0"/>
-    <w:lsdException w:name="Medium Grid 3 Accent 1" w:semiHidden="0" w:uiPriority="69" w:unhideWhenUsed="0"/>
-    <w:lsdException w:name="Dark List Accent 1" w:semiHidden="0" w:uiPriority="70" w:unhideWhenUsed="0"/>
-    <w:lsdException w:name="Colorful Shading Accent 1" w:semiHidden="0" w:uiPriority="71" w:unhideWhenUsed="0"/>
-    <w:lsdException w:name="Colorful List Accent 1" w:semiHidden="0" w:uiPriority="72" w:unhideWhenUsed="0"/>
-    <w:lsdException w:name="Colorful Grid Accent 1" w:semiHidden="0" w:uiPriority="73" w:unhideWhenUsed="0"/>
-    <w:lsdException w:name="Light Shading Accent 2" w:semiHidden="0" w:uiPriority="60" w:unhideWhenUsed="0"/>
-    <w:lsdException w:name="Light List Accent 2" w:semiHidden="0" w:uiPriority="61" w:unhideWhenUsed="0"/>
-    <w:lsdException w:name="Light Grid Accent 2" w:semiHidden="0" w:uiPriority="62" w:unhideWhenUsed="0"/>
-    <w:lsdException w:name="Medium Shading 1 Accent 2" w:semiHidden="0" w:uiPriority="63" w:unhideWhenUsed="0"/>
-    <w:lsdException w:name="Medium Shading 2 Accent 2" w:semiHidden="0" w:uiPriority="64" w:unhideWhenUsed="0"/>
-    <w:lsdException w:name="Medium List 1 Accent 2" w:semiHidden="0" w:uiPriority="65" w:unhideWhenUsed="0"/>
-    <w:lsdException w:name="Medium List 2 Accent 2" w:semiHidden="0" w:uiPriority="66" w:unhideWhenUsed="0"/>
-    <w:lsdException w:name="Medium Grid 1 Accent 2" w:semiHidden="0" w:uiPriority="67" w:unhideWhenUsed="0"/>
-    <w:lsdException w:name="Medium Grid 2 Accent 2" w:semiHidden="0" w:uiPriority="68" w:unhideWhenUsed="0"/>
-    <w:lsdException w:name="Medium Grid 3 Accent 2" w:semiHidden="0" w:uiPriority="69" w:unhideWhenUsed="0"/>
-    <w:lsdException w:name="Dark List Accent 2" w:semiHidden="0" w:uiPriority="70" w:unhideWhenUsed="0"/>
-    <w:lsdException w:name="Colorful Shading Accent 2" w:semiHidden="0" w:uiPriority="71" w:unhideWhenUsed="0"/>
-    <w:lsdException w:name="Colorful List Accent 2" w:semiHidden="0" w:uiPriority="72" w:unhideWhenUsed="0"/>
-    <w:lsdException w:name="Colorful Grid Accent 2" w:semiHidden="0" w:uiPriority="73" w:unhideWhenUsed="0"/>
-    <w:lsdException w:name="Light Shading Accent 3" w:semiHidden="0" w:uiPriority="60" w:unhideWhenUsed="0"/>
-    <w:lsdException w:name="Light List Accent 3" w:semiHidden="0" w:uiPriority="61" w:unhideWhenUsed="0"/>
-    <w:lsdException w:name="Light Grid Accent 3" w:semiHidden="0" w:uiPriority="62" w:unhideWhenUsed="0"/>
-    <w:lsdException w:name="Medium Shading 1 Accent 3" w:semiHidden="0" w:uiPriority="63" w:unhideWhenUsed="0"/>
-    <w:lsdException w:name="Medium Shading 2 Accent 3" w:semiHidden="0" w:uiPriority="64" w:unhideWhenUsed="0"/>
-    <w:lsdException w:name="Medium List 1 Accent 3" w:semiHidden="0" w:uiPriority="65" w:unhideWhenUsed="0"/>
-    <w:lsdException w:name="Medium List 2 Accent 3" w:semiHidden="0" w:uiPriority="66" w:unhideWhenUsed="0"/>
-    <w:lsdException w:name="Medium Grid 1 Accent 3" w:semiHidden="0" w:uiPriority="67" w:unhideWhenUsed="0"/>
-    <w:lsdException w:name="Medium Grid 2 Accent 3" w:semiHidden="0" w:uiPriority="68" w:unhideWhenUsed="0"/>
-    <w:lsdException w:name="Medium Grid 3 Accent 3" w:semiHidden="0" w:uiPriority="69" w:unhideWhenUsed="0"/>
-    <w:lsdException w:name="Dark List Accent 3" w:semiHidden="0" w:uiPriority="70" w:unhideWhenUsed="0"/>
-    <w:lsdException w:name="Colorful Shading Accent 3" w:semiHidden="0" w:uiPriority="71" w:unhideWhenUsed="0"/>
-    <w:lsdException w:name="Colorful List Accent 3" w:semiHidden="0" w:uiPriority="72" w:unhideWhenUsed="0"/>
-    <w:lsdException w:name="Colorful Grid Accent 3" w:semiHidden="0" w:uiPriority="73" w:unhideWhenUsed="0"/>
-    <w:lsdException w:name="Light Shading Accent 4" w:semiHidden="0" w:uiPriority="60" w:unhideWhenUsed="0"/>
-    <w:lsdException w:name="Light List Accent 4" w:semiHidden="0" w:uiPriority="61" w:unhideWhenUsed="0"/>
-    <w:lsdException w:name="Light Grid Accent 4" w:semiHidden="0" w:uiPriority="62" w:unhideWhenUsed="0"/>
-    <w:lsdException w:name="Medium Shading 1 Accent 4" w:semiHidden="0" w:uiPriority="63" w:unhideWhenUsed="0"/>
-    <w:lsdException w:name="Medium Shading 2 Accent 4" w:semiHidden="0" w:uiPriority="64" w:unhideWhenUsed="0"/>
-    <w:lsdException w:name="Medium List 1 Accent 4" w:semiHidden="0" w:uiPriority="65" w:unhideWhenUsed="0"/>
-    <w:lsdException w:name="Medium List 2 Accent 4" w:semiHidden="0" w:uiPriority="66" w:unhideWhenUsed="0"/>
-    <w:lsdException w:name="Medium Grid 1 Accent 4" w:semiHidden="0" w:uiPriority="67" w:unhideWhenUsed="0"/>
-    <w:lsdException w:name="Medium Grid 2 Accent 4" w:semiHidden="0" w:uiPriority="68" w:unhideWhenUsed="0"/>
-    <w:lsdException w:name="Medium Grid 3 Accent 4" w:semiHidden="0" w:uiPriority="69" w:unhideWhenUsed="0"/>
-    <w:lsdException w:name="Dark List Accent 4" w:semiHidden="0" w:uiPriority="70" w:unhideWhenUsed="0"/>
-    <w:lsdException w:name="Colorful Shading Accent 4" w:semiHidden="0" w:uiPriority="71" w:unhideWhenUsed="0"/>
-    <w:lsdException w:name="Colorful List Accent 4" w:semiHidden="0" w:uiPriority="72" w:unhideWhenUsed="0"/>
-    <w:lsdException w:name="Colorful Grid Accent 4" w:semiHidden="0" w:uiPriority="73" w:unhideWhenUsed="0"/>
-    <w:lsdException w:name="Light Shading Accent 5" w:semiHidden="0" w:uiPriority="60" w:unhideWhenUsed="0"/>
-    <w:lsdException w:name="Light List Accent 5" w:semiHidden="0" w:uiPriority="61" w:unhideWhenUsed="0"/>
-    <w:lsdException w:name="Light Grid Accent 5" w:semiHidden="0" w:uiPriority="62" w:unhideWhenUsed="0"/>
-    <w:lsdException w:name="Medium Shading 1 Accent 5" w:semiHidden="0" w:uiPriority="63" w:unhideWhenUsed="0"/>
-    <w:lsdException w:name="Medium Shading 2 Accent 5" w:semiHidden="0" w:uiPriority="64" w:unhideWhenUsed="0"/>
-    <w:lsdException w:name="Medium List 1 Accent 5" w:semiHidden="0" w:uiPriority="65" w:unhideWhenUsed="0"/>
-    <w:lsdException w:name="Medium List 2 Accent 5" w:semiHidden="0" w:uiPriority="66" w:unhideWhenUsed="0"/>
-    <w:lsdException w:name="Medium Grid 1 Accent 5" w:semiHidden="0" w:uiPriority="67" w:unhideWhenUsed="0"/>
-    <w:lsdException w:name="Medium Grid 2 Accent 5" w:semiHidden="0" w:uiPriority="68" w:unhideWhenUsed="0"/>
-    <w:lsdException w:name="Medium Grid 3 Accent 5" w:semiHidden="0" w:uiPriority="69" w:unhideWhenUsed="0"/>
-    <w:lsdException w:name="Dark List Accent 5" w:semiHidden="0" w:uiPriority="70" w:unhideWhenUsed="0"/>
-    <w:lsdException w:name="Colorful Shading Accent 5" w:semiHidden="0" w:uiPriority="71" w:unhideWhenUsed="0"/>
-    <w:lsdException w:name="Colorful List Accent 5" w:semiHidden="0" w:uiPriority="72" w:unhideWhenUsed="0"/>
-    <w:lsdException w:name="Colorful Grid Accent 5" w:semiHidden="0" w:uiPriority="73" w:unhideWhenUsed="0"/>
-    <w:lsdException w:name="Light Shading Accent 6" w:semiHidden="0" w:uiPriority="60" w:unhideWhenUsed="0"/>
-    <w:lsdException w:name="Light List Accent 6" w:semiHidden="0" w:uiPriority="61" w:unhideWhenUsed="0"/>
-    <w:lsdException w:name="Light Grid Accent 6" w:semiHidden="0" w:uiPriority="62" w:unhideWhenUsed="0"/>
-    <w:lsdException w:name="Medium Shading 1 Accent 6" w:semiHidden="0" w:uiPriority="63" w:unhideWhenUsed="0"/>
-    <w:lsdException w:name="Medium Shading 2 Accent 6" w:semiHidden="0" w:uiPriority="64" w:unhideWhenUsed="0"/>
-    <w:lsdException w:name="Medium List 1 Accent 6" w:semiHidden="0" w:uiPriority="65" w:unhideWhenUsed="0"/>
-    <w:lsdException w:name="Medium List 2 Accent 6" w:semiHidden="0" w:uiPriority="66" w:unhideWhenUsed="0"/>
-    <w:lsdException w:name="Medium Grid 1 Accent 6" w:semiHidden="0" w:uiPriority="67" w:unhideWhenUsed="0"/>
-    <w:lsdException w:name="Medium Grid 2 Accent 6" w:semiHidden="0" w:uiPriority="68" w:unhideWhenUsed="0"/>
-    <w:lsdException w:name="Medium Grid 3 Accent 6" w:semiHidden="0" w:uiPriority="69" w:unhideWhenUsed="0"/>
-    <w:lsdException w:name="Dark List Accent 6" w:semiHidden="0" w:uiPriority="70" w:unhideWhenUsed="0"/>
-    <w:lsdException w:name="Colorful Shading Accent 6" w:semiHidden="0" w:uiPriority="71" w:unhideWhenUsed="0"/>
-    <w:lsdException w:name="Colorful List Accent 6" w:semiHidden="0" w:uiPriority="72" w:unhideWhenUsed="0"/>
-    <w:lsdException w:name="Colorful Grid Accent 6" w:semiHidden="0" w:uiPriority="73" w:unhideWhenUsed="0"/>
-    <w:lsdException w:name="Subtle Emphasis" w:semiHidden="0" w:uiPriority="19" w:unhideWhenUsed="0" w:qFormat="1"/>
-    <w:lsdException w:name="Intense Emphasis" w:semiHidden="0" w:uiPriority="21" w:unhideWhenUsed="0" w:qFormat="1"/>
-    <w:lsdException w:name="Subtle Reference" w:semiHidden="0" w:uiPriority="31" w:unhideWhenUsed="0" w:qFormat="1"/>
-    <w:lsdException w:name="Intense Reference" w:semiHidden="0" w:uiPriority="32" w:unhideWhenUsed="0" w:qFormat="1"/>
-    <w:lsdException w:name="Book Title" w:semiHidden="0" w:uiPriority="33" w:unhideWhenUsed="0" w:qFormat="1"/>
-    <w:lsdException w:name="Bibliography" w:uiPriority="37"/>
-    <w:lsdException w:name="TOC Heading" w:uiPriority="39" w:qFormat="1"/>
+  <w:latentStyles w:defLockedState="0" w:defUIPriority="0" w:defSemiHidden="0" w:defUnhideWhenUsed="0" w:defQFormat="0" w:count="374">
+    <w:lsdException w:name="Normal" w:qFormat="1"/>
+    <w:lsdException w:name="heading 1" w:qFormat="1"/>
+    <w:lsdException w:name="heading 2" w:qFormat="1"/>
+    <w:lsdException w:name="heading 3" w:qFormat="1"/>
+    <w:lsdException w:name="heading 4" w:semiHidden="1" w:unhideWhenUsed="1" w:qFormat="1"/>
+    <w:lsdException w:name="heading 5" w:semiHidden="1" w:unhideWhenUsed="1" w:qFormat="1"/>
+    <w:lsdException w:name="heading 6" w:semiHidden="1" w:unhideWhenUsed="1" w:qFormat="1"/>
+    <w:lsdException w:name="heading 7" w:semiHidden="1" w:unhideWhenUsed="1" w:qFormat="1"/>
+    <w:lsdException w:name="heading 8" w:semiHidden="1" w:unhideWhenUsed="1" w:qFormat="1"/>
+    <w:lsdException w:name="heading 9" w:semiHidden="1" w:unhideWhenUsed="1" w:qFormat="1"/>
+    <w:lsdException w:name="index 1" w:semiHidden="1" w:unhideWhenUsed="1"/>
+    <w:lsdException w:name="index 2" w:semiHidden="1" w:unhideWhenUsed="1"/>
+    <w:lsdException w:name="index 3" w:semiHidden="1" w:unhideWhenUsed="1"/>
+    <w:lsdException w:name="index 4" w:semiHidden="1" w:unhideWhenUsed="1"/>
+    <w:lsdException w:name="index 5" w:semiHidden="1" w:unhideWhenUsed="1"/>
+    <w:lsdException w:name="index 6" w:semiHidden="1" w:unhideWhenUsed="1"/>
+    <w:lsdException w:name="index 7" w:semiHidden="1" w:unhideWhenUsed="1"/>
+    <w:lsdException w:name="index 8" w:semiHidden="1" w:unhideWhenUsed="1"/>
+    <w:lsdException w:name="index 9" w:semiHidden="1" w:unhideWhenUsed="1"/>
+    <w:lsdException w:name="toc 1" w:semiHidden="1" w:unhideWhenUsed="1"/>
+    <w:lsdException w:name="toc 2" w:semiHidden="1" w:unhideWhenUsed="1"/>
+    <w:lsdException w:name="toc 3" w:semiHidden="1" w:unhideWhenUsed="1"/>
+    <w:lsdException w:name="toc 4" w:semiHidden="1" w:unhideWhenUsed="1"/>
+    <w:lsdException w:name="toc 5" w:semiHidden="1" w:unhideWhenUsed="1"/>
+    <w:lsdException w:name="toc 6" w:semiHidden="1" w:unhideWhenUsed="1"/>
+    <w:lsdException w:name="toc 7" w:semiHidden="1" w:unhideWhenUsed="1"/>
+    <w:lsdException w:name="toc 8" w:semiHidden="1" w:unhideWhenUsed="1"/>
+    <w:lsdException w:name="toc 9" w:semiHidden="1" w:unhideWhenUsed="1"/>
+    <w:lsdException w:name="Normal Indent" w:semiHidden="1" w:unhideWhenUsed="1"/>
+    <w:lsdException w:name="footnote text" w:semiHidden="1" w:unhideWhenUsed="1"/>
+    <w:lsdException w:name="annotation text" w:semiHidden="1" w:unhideWhenUsed="1"/>
+    <w:lsdException w:name="header" w:semiHidden="1" w:unhideWhenUsed="1"/>
+    <w:lsdException w:name="footer" w:semiHidden="1" w:unhideWhenUsed="1"/>
+    <w:lsdException w:name="index heading" w:semiHidden="1" w:unhideWhenUsed="1"/>
+    <w:lsdException w:name="caption" w:semiHidden="1" w:unhideWhenUsed="1" w:qFormat="1"/>
+    <w:lsdException w:name="table of figures" w:semiHidden="1" w:unhideWhenUsed="1"/>
+    <w:lsdException w:name="envelope address" w:semiHidden="1" w:unhideWhenUsed="1"/>
+    <w:lsdException w:name="envelope return" w:semiHidden="1" w:unhideWhenUsed="1"/>
+    <w:lsdException w:name="footnote reference" w:semiHidden="1" w:unhideWhenUsed="1"/>
+    <w:lsdException w:name="annotation reference" w:semiHidden="1" w:unhideWhenUsed="1"/>
+    <w:lsdException w:name="line number" w:semiHidden="1" w:unhideWhenUsed="1"/>
+    <w:lsdException w:name="page number" w:semiHidden="1" w:unhideWhenUsed="1"/>
+    <w:lsdException w:name="endnote reference" w:semiHidden="1" w:unhideWhenUsed="1"/>
+    <w:lsdException w:name="endnote text" w:semiHidden="1" w:unhideWhenUsed="1"/>
+    <w:lsdException w:name="table of authorities" w:semiHidden="1" w:unhideWhenUsed="1"/>
+    <w:lsdException w:name="macro" w:semiHidden="1" w:unhideWhenUsed="1"/>
+    <w:lsdException w:name="toa heading" w:semiHidden="1" w:unhideWhenUsed="1"/>
+    <w:lsdException w:name="List" w:semiHidden="1" w:unhideWhenUsed="1"/>
+    <w:lsdException w:name="List Bullet" w:semiHidden="1" w:unhideWhenUsed="1"/>
+    <w:lsdException w:name="List 2" w:semiHidden="1" w:unhideWhenUsed="1"/>
+    <w:lsdException w:name="List 3" w:semiHidden="1" w:unhideWhenUsed="1"/>
+    <w:lsdException w:name="List Bullet 2" w:semiHidden="1" w:unhideWhenUsed="1"/>
+    <w:lsdException w:name="List Bullet 3" w:semiHidden="1" w:unhideWhenUsed="1"/>
+    <w:lsdException w:name="List Bullet 4" w:semiHidden="1" w:unhideWhenUsed="1"/>
+    <w:lsdException w:name="List Bullet 5" w:semiHidden="1" w:unhideWhenUsed="1"/>
+    <w:lsdException w:name="List Number 2" w:semiHidden="1" w:unhideWhenUsed="1"/>
+    <w:lsdException w:name="List Number 3" w:semiHidden="1" w:unhideWhenUsed="1"/>
+    <w:lsdException w:name="List Number 4" w:semiHidden="1" w:unhideWhenUsed="1"/>
+    <w:lsdException w:name="List Number 5" w:semiHidden="1" w:unhideWhenUsed="1"/>
+    <w:lsdException w:name="Title" w:qFormat="1"/>
+    <w:lsdException w:name="Closing" w:semiHidden="1" w:unhideWhenUsed="1"/>
+    <w:lsdException w:name="Signature" w:semiHidden="1" w:unhideWhenUsed="1"/>
+    <w:lsdException w:name="Default Paragraph Font" w:semiHidden="1" w:unhideWhenUsed="1"/>
+    <w:lsdException w:name="Body Text" w:semiHidden="1" w:unhideWhenUsed="1"/>
+    <w:lsdException w:name="Body Text Indent" w:semiHidden="1" w:unhideWhenUsed="1"/>
+    <w:lsdException w:name="List Continue" w:semiHidden="1" w:unhideWhenUsed="1"/>
+    <w:lsdException w:name="List Continue 2" w:semiHidden="1" w:unhideWhenUsed="1"/>
+    <w:lsdException w:name="List Continue 3" w:semiHidden="1" w:unhideWhenUsed="1"/>
+    <w:lsdException w:name="List Continue 4" w:semiHidden="1" w:unhideWhenUsed="1"/>
+    <w:lsdException w:name="List Continue 5" w:semiHidden="1" w:unhideWhenUsed="1"/>
+    <w:lsdException w:name="Message Header" w:semiHidden="1" w:unhideWhenUsed="1"/>
+    <w:lsdException w:name="Subtitle" w:qFormat="1"/>
+    <w:lsdException w:name="Body Text First Indent 2" w:semiHidden="1" w:unhideWhenUsed="1"/>
+    <w:lsdException w:name="Note Heading" w:semiHidden="1" w:unhideWhenUsed="1"/>
+    <w:lsdException w:name="Body Text 2" w:semiHidden="1" w:unhideWhenUsed="1"/>
+    <w:lsdException w:name="Body Text 3" w:semiHidden="1" w:unhideWhenUsed="1"/>
+    <w:lsdException w:name="Body Text Indent 2" w:semiHidden="1" w:unhideWhenUsed="1"/>
+    <w:lsdException w:name="Body Text Indent 3" w:semiHidden="1" w:unhideWhenUsed="1"/>
+    <w:lsdException w:name="Block Text" w:semiHidden="1" w:unhideWhenUsed="1"/>
+    <w:lsdException w:name="Hyperlink" w:semiHidden="1" w:unhideWhenUsed="1"/>
+    <w:lsdException w:name="FollowedHyperlink" w:semiHidden="1" w:unhideWhenUsed="1"/>
+    <w:lsdException w:name="Strong" w:qFormat="1"/>
+    <w:lsdException w:name="Emphasis" w:qFormat="1"/>
+    <w:lsdException w:name="Document Map" w:semiHidden="1" w:unhideWhenUsed="1"/>
+    <w:lsdException w:name="Plain Text" w:semiHidden="1" w:unhideWhenUsed="1"/>
+    <w:lsdException w:name="E-mail Signature" w:semiHidden="1" w:unhideWhenUsed="1"/>
+    <w:lsdException w:name="HTML Top of Form" w:semiHidden="1" w:unhideWhenUsed="1"/>
+    <w:lsdException w:name="HTML Bottom of Form" w:semiHidden="1" w:unhideWhenUsed="1"/>
+    <w:lsdException w:name="Normal (Web)" w:semiHidden="1" w:unhideWhenUsed="1"/>
+    <w:lsdException w:name="HTML Acronym" w:semiHidden="1" w:unhideWhenUsed="1"/>
+    <w:lsdException w:name="HTML Address" w:semiHidden="1" w:unhideWhenUsed="1"/>
+    <w:lsdException w:name="HTML Cite" w:semiHidden="1" w:unhideWhenUsed="1"/>
+    <w:lsdException w:name="HTML Code" w:semiHidden="1" w:unhideWhenUsed="1"/>
+    <w:lsdException w:name="HTML Definition" w:semiHidden="1" w:unhideWhenUsed="1"/>
+    <w:lsdException w:name="HTML Keyboard" w:semiHidden="1" w:unhideWhenUsed="1"/>
+    <w:lsdException w:name="HTML Preformatted" w:semiHidden="1" w:unhideWhenUsed="1"/>
+    <w:lsdException w:name="HTML Sample" w:semiHidden="1" w:unhideWhenUsed="1"/>
+    <w:lsdException w:name="HTML Typewriter" w:semiHidden="1" w:unhideWhenUsed="1"/>
+    <w:lsdException w:name="HTML Variable" w:semiHidden="1" w:unhideWhenUsed="1"/>
+    <w:lsdException w:name="Normal Table" w:semiHidden="1" w:unhideWhenUsed="1"/>
+    <w:lsdException w:name="annotation subject" w:semiHidden="1" w:unhideWhenUsed="1"/>
+    <w:lsdException w:name="No List" w:semiHidden="1" w:unhideWhenUsed="1"/>
+    <w:lsdException w:name="Outline List 1" w:semiHidden="1" w:unhideWhenUsed="1"/>
+    <w:lsdException w:name="Outline List 2" w:semiHidden="1" w:unhideWhenUsed="1"/>
+    <w:lsdException w:name="Outline List 3" w:semiHidden="1" w:unhideWhenUsed="1"/>
+    <w:lsdException w:name="Table Simple 1" w:semiHidden="1" w:unhideWhenUsed="1"/>
+    <w:lsdException w:name="Table Simple 2" w:semiHidden="1" w:unhideWhenUsed="1"/>
+    <w:lsdException w:name="Table Simple 3" w:semiHidden="1" w:unhideWhenUsed="1"/>
+    <w:lsdException w:name="Table Classic 1" w:semiHidden="1" w:unhideWhenUsed="1"/>
+    <w:lsdException w:name="Table Classic 2" w:semiHidden="1" w:unhideWhenUsed="1"/>
+    <w:lsdException w:name="Table Classic 3" w:semiHidden="1" w:unhideWhenUsed="1"/>
+    <w:lsdException w:name="Table Classic 4" w:semiHidden="1" w:unhideWhenUsed="1"/>
+    <w:lsdException w:name="Table Colorful 1" w:semiHidden="1" w:unhideWhenUsed="1"/>
+    <w:lsdException w:name="Table Colorful 2" w:semiHidden="1" w:unhideWhenUsed="1"/>
+    <w:lsdException w:name="Table Colorful 3" w:semiHidden="1" w:unhideWhenUsed="1"/>
+    <w:lsdException w:name="Table Columns 1" w:semiHidden="1" w:unhideWhenUsed="1"/>
+    <w:lsdException w:name="Table Columns 2" w:semiHidden="1" w:unhideWhenUsed="1"/>
+    <w:lsdException w:name="Table Columns 3" w:semiHidden="1" w:unhideWhenUsed="1"/>
+    <w:lsdException w:name="Table Columns 4" w:semiHidden="1" w:unhideWhenUsed="1"/>
+    <w:lsdException w:name="Table Columns 5" w:semiHidden="1" w:unhideWhenUsed="1"/>
+    <w:lsdException w:name="Table Grid 1" w:semiHidden="1" w:unhideWhenUsed="1"/>
+    <w:lsdException w:name="Table Grid 2" w:semiHidden="1" w:unhideWhenUsed="1"/>
+    <w:lsdException w:name="Table Grid 3" w:semiHidden="1" w:unhideWhenUsed="1"/>
+    <w:lsdException w:name="Table Grid 4" w:semiHidden="1" w:unhideWhenUsed="1"/>
+    <w:lsdException w:name="Table Grid 5" w:semiHidden="1" w:unhideWhenUsed="1"/>
+    <w:lsdException w:name="Table Grid 6" w:semiHidden="1" w:unhideWhenUsed="1"/>
+    <w:lsdException w:name="Table Grid 7" w:semiHidden="1" w:unhideWhenUsed="1"/>
+    <w:lsdException w:name="Table Grid 8" w:semiHidden="1" w:unhideWhenUsed="1"/>
+    <w:lsdException w:name="Table List 1" w:semiHidden="1" w:unhideWhenUsed="1"/>
+    <w:lsdException w:name="Table List 2" w:semiHidden="1" w:unhideWhenUsed="1"/>
+    <w:lsdException w:name="Table List 3" w:semiHidden="1" w:unhideWhenUsed="1"/>
+    <w:lsdException w:name="Table List 4" w:semiHidden="1" w:unhideWhenUsed="1"/>
+    <w:lsdException w:name="Table List 5" w:semiHidden="1" w:unhideWhenUsed="1"/>
+    <w:lsdException w:name="Table List 6" w:semiHidden="1" w:unhideWhenUsed="1"/>
+    <w:lsdException w:name="Table List 7" w:semiHidden="1" w:unhideWhenUsed="1"/>
+    <w:lsdException w:name="Table List 8" w:semiHidden="1" w:unhideWhenUsed="1"/>
+    <w:lsdException w:name="Table 3D effects 1" w:semiHidden="1" w:unhideWhenUsed="1"/>
+    <w:lsdException w:name="Table 3D effects 2" w:semiHidden="1" w:unhideWhenUsed="1"/>
+    <w:lsdException w:name="Table 3D effects 3" w:semiHidden="1" w:unhideWhenUsed="1"/>
+    <w:lsdException w:name="Table Contemporary" w:semiHidden="1" w:unhideWhenUsed="1"/>
+    <w:lsdException w:name="Table Elegant" w:semiHidden="1" w:unhideWhenUsed="1"/>
+    <w:lsdException w:name="Table Professional" w:semiHidden="1" w:unhideWhenUsed="1"/>
+    <w:lsdException w:name="Table Subtle 1" w:semiHidden="1" w:unhideWhenUsed="1"/>
+    <w:lsdException w:name="Table Subtle 2" w:semiHidden="1" w:unhideWhenUsed="1"/>
+    <w:lsdException w:name="Table Web 1" w:semiHidden="1" w:unhideWhenUsed="1"/>
+    <w:lsdException w:name="Table Web 2" w:semiHidden="1" w:unhideWhenUsed="1"/>
+    <w:lsdException w:name="Table Web 3" w:semiHidden="1" w:unhideWhenUsed="1"/>
+    <w:lsdException w:name="Balloon Text" w:semiHidden="1" w:unhideWhenUsed="1"/>
+    <w:lsdException w:name="Table Grid" w:semiHidden="1" w:unhideWhenUsed="1"/>
+    <w:lsdException w:name="Table Theme" w:semiHidden="1" w:unhideWhenUsed="1"/>
+    <w:lsdException w:name="Placeholder Text" w:semiHidden="1" w:uiPriority="99"/>
+    <w:lsdException w:name="No Spacing" w:uiPriority="1" w:qFormat="1"/>
+    <w:lsdException w:name="Light Shading" w:uiPriority="60"/>
+    <w:lsdException w:name="Light List" w:uiPriority="61"/>
+    <w:lsdException w:name="Light Grid" w:uiPriority="62"/>
+    <w:lsdException w:name="Medium Shading 1" w:uiPriority="63"/>
+    <w:lsdException w:name="Medium Shading 2" w:uiPriority="64"/>
+    <w:lsdException w:name="Medium List 1" w:uiPriority="65"/>
+    <w:lsdException w:name="Medium List 2" w:uiPriority="66"/>
+    <w:lsdException w:name="Medium Grid 1" w:uiPriority="67"/>
+    <w:lsdException w:name="Medium Grid 2" w:uiPriority="68"/>
+    <w:lsdException w:name="Medium Grid 3" w:uiPriority="69"/>
+    <w:lsdException w:name="Dark List" w:uiPriority="70"/>
+    <w:lsdException w:name="Colorful Shading" w:uiPriority="71"/>
+    <w:lsdException w:name="Colorful List" w:uiPriority="72"/>
+    <w:lsdException w:name="Colorful Grid" w:uiPriority="73"/>
+    <w:lsdException w:name="Light Shading Accent 1" w:uiPriority="60"/>
+    <w:lsdException w:name="Light List Accent 1" w:uiPriority="61"/>
+    <w:lsdException w:name="Light Grid Accent 1" w:uiPriority="62"/>
+    <w:lsdException w:name="Medium Shading 1 Accent 1" w:uiPriority="63"/>
+    <w:lsdException w:name="Medium Shading 2 Accent 1" w:uiPriority="64"/>
+    <w:lsdException w:name="Medium List 1 Accent 1" w:uiPriority="65"/>
+    <w:lsdException w:name="Revision" w:semiHidden="1" w:uiPriority="99"/>
+    <w:lsdException w:name="List Paragraph" w:uiPriority="34" w:qFormat="1"/>
+    <w:lsdException w:name="Quote" w:uiPriority="29" w:qFormat="1"/>
+    <w:lsdException w:name="Intense Quote" w:uiPriority="30" w:qFormat="1"/>
+    <w:lsdException w:name="Medium List 2 Accent 1" w:uiPriority="66"/>
+    <w:lsdException w:name="Medium Grid 1 Accent 1" w:uiPriority="67"/>
+    <w:lsdException w:name="Medium Grid 2 Accent 1" w:uiPriority="68"/>
+    <w:lsdException w:name="Medium Grid 3 Accent 1" w:uiPriority="69"/>
+    <w:lsdException w:name="Dark List Accent 1" w:uiPriority="70"/>
+    <w:lsdException w:name="Colorful Shading Accent 1" w:uiPriority="71"/>
+    <w:lsdException w:name="Colorful List Accent 1" w:uiPriority="72"/>
+    <w:lsdException w:name="Colorful Grid Accent 1" w:uiPriority="73"/>
+    <w:lsdException w:name="Light Shading Accent 2" w:uiPriority="60"/>
+    <w:lsdException w:name="Light List Accent 2" w:uiPriority="61"/>
+    <w:lsdException w:name="Light Grid Accent 2" w:uiPriority="62"/>
+    <w:lsdException w:name="Medium Shading 1 Accent 2" w:uiPriority="63"/>
+    <w:lsdException w:name="Medium Shading 2 Accent 2" w:uiPriority="64"/>
+    <w:lsdException w:name="Medium List 1 Accent 2" w:uiPriority="65"/>
+    <w:lsdException w:name="Medium List 2 Accent 2" w:uiPriority="66"/>
+    <w:lsdException w:name="Medium Grid 1 Accent 2" w:uiPriority="67"/>
+    <w:lsdException w:name="Medium Grid 2 Accent 2" w:uiPriority="68"/>
+    <w:lsdException w:name="Medium Grid 3 Accent 2" w:uiPriority="69"/>
+    <w:lsdException w:name="Dark List Accent 2" w:uiPriority="70"/>
+    <w:lsdException w:name="Colorful Shading Accent 2" w:uiPriority="71"/>
+    <w:lsdException w:name="Colorful List Accent 2" w:uiPriority="72"/>
+    <w:lsdException w:name="Colorful Grid Accent 2" w:uiPriority="73"/>
+    <w:lsdException w:name="Light Shading Accent 3" w:uiPriority="60"/>
+    <w:lsdException w:name="Light List Accent 3" w:uiPriority="61"/>
+    <w:lsdException w:name="Light Grid Accent 3" w:uiPriority="62"/>
+    <w:lsdException w:name="Medium Shading 1 Accent 3" w:uiPriority="63"/>
+    <w:lsdException w:name="Medium Shading 2 Accent 3" w:uiPriority="64"/>
+    <w:lsdException w:name="Medium List 1 Accent 3" w:uiPriority="65"/>
+    <w:lsdException w:name="Medium List 2 Accent 3" w:uiPriority="66"/>
+    <w:lsdException w:name="Medium Grid 1 Accent 3" w:uiPriority="67"/>
+    <w:lsdException w:name="Medium Grid 2 Accent 3" w:uiPriority="68"/>
+    <w:lsdException w:name="Medium Grid 3 Accent 3" w:uiPriority="69"/>
+    <w:lsdException w:name="Dark List Accent 3" w:uiPriority="70"/>
+    <w:lsdException w:name="Colorful Shading Accent 3" w:uiPriority="71"/>
+    <w:lsdException w:name="Colorful List Accent 3" w:uiPriority="72"/>
+    <w:lsdException w:name="Colorful Grid Accent 3" w:uiPriority="73"/>
+    <w:lsdException w:name="Light Shading Accent 4" w:uiPriority="60"/>
+    <w:lsdException w:name="Light List Accent 4" w:uiPriority="61"/>
+    <w:lsdException w:name="Light Grid Accent 4" w:uiPriority="62"/>
+    <w:lsdException w:name="Medium Shading 1 Accent 4" w:uiPriority="63"/>
+    <w:lsdException w:name="Medium Shading 2 Accent 4" w:uiPriority="64"/>
+    <w:lsdException w:name="Medium List 1 Accent 4" w:uiPriority="65"/>
+    <w:lsdException w:name="Medium List 2 Accent 4" w:uiPriority="66"/>
+    <w:lsdException w:name="Medium Grid 1 Accent 4" w:uiPriority="67"/>
+    <w:lsdException w:name="Medium Grid 2 Accent 4" w:uiPriority="68"/>
+    <w:lsdException w:name="Medium Grid 3 Accent 4" w:uiPriority="69"/>
+    <w:lsdException w:name="Dark List Accent 4" w:uiPriority="70"/>
+    <w:lsdException w:name="Colorful Shading Accent 4" w:uiPriority="71"/>
+    <w:lsdException w:name="Colorful List Accent 4" w:uiPriority="72"/>
+    <w:lsdException w:name="Colorful Grid Accent 4" w:uiPriority="73"/>
+    <w:lsdException w:name="Light Shading Accent 5" w:uiPriority="60"/>
+    <w:lsdException w:name="Light List Accent 5" w:uiPriority="61"/>
+    <w:lsdException w:name="Light Grid Accent 5" w:uiPriority="62"/>
+    <w:lsdException w:name="Medium Shading 1 Accent 5" w:uiPriority="63"/>
+    <w:lsdException w:name="Medium Shading 2 Accent 5" w:uiPriority="64"/>
+    <w:lsdException w:name="Medium List 1 Accent 5" w:uiPriority="65"/>
+    <w:lsdException w:name="Medium List 2 Accent 5" w:uiPriority="66"/>
+    <w:lsdException w:name="Medium Grid 1 Accent 5" w:uiPriority="67"/>
+    <w:lsdException w:name="Medium Grid 2 Accent 5" w:uiPriority="68"/>
+    <w:lsdException w:name="Medium Grid 3 Accent 5" w:uiPriority="69"/>
+    <w:lsdException w:name="Dark List Accent 5" w:uiPriority="70"/>
+    <w:lsdException w:name="Colorful Shading Accent 5" w:uiPriority="71"/>
+    <w:lsdException w:name="Colorful List Accent 5" w:uiPriority="72"/>
+    <w:lsdException w:name="Colorful Grid Accent 5" w:uiPriority="73"/>
+    <w:lsdException w:name="Light Shading Accent 6" w:uiPriority="60"/>
+    <w:lsdException w:name="Light List Accent 6" w:uiPriority="61"/>
+    <w:lsdException w:name="Light Grid Accent 6" w:uiPriority="62"/>
+    <w:lsdException w:name="Medium Shading 1 Accent 6" w:uiPriority="63"/>
+    <w:lsdException w:name="Medium Shading 2 Accent 6" w:uiPriority="64"/>
+    <w:lsdException w:name="Medium List 1 Accent 6" w:uiPriority="65"/>
+    <w:lsdException w:name="Medium List 2 Accent 6" w:uiPriority="66"/>
+    <w:lsdException w:name="Medium Grid 1 Accent 6" w:uiPriority="67"/>
+    <w:lsdException w:name="Medium Grid 2 Accent 6" w:uiPriority="68"/>
+    <w:lsdException w:name="Medium Grid 3 Accent 6" w:uiPriority="69"/>
+    <w:lsdException w:name="Dark List Accent 6" w:uiPriority="70"/>
+    <w:lsdException w:name="Colorful Shading Accent 6" w:uiPriority="71"/>
+    <w:lsdException w:name="Colorful List Accent 6" w:uiPriority="72"/>
+    <w:lsdException w:name="Colorful Grid Accent 6" w:uiPriority="73"/>
+    <w:lsdException w:name="Subtle Emphasis" w:uiPriority="19" w:qFormat="1"/>
+    <w:lsdException w:name="Intense Emphasis" w:uiPriority="21" w:qFormat="1"/>
+    <w:lsdException w:name="Subtle Reference" w:uiPriority="31" w:qFormat="1"/>
+    <w:lsdException w:name="Intense Reference" w:uiPriority="32" w:qFormat="1"/>
+    <w:lsdException w:name="Book Title" w:uiPriority="33" w:qFormat="1"/>
+    <w:lsdException w:name="Bibliography" w:semiHidden="1" w:uiPriority="37" w:unhideWhenUsed="1"/>
+    <w:lsdException w:name="TOC Heading" w:semiHidden="1" w:uiPriority="39" w:unhideWhenUsed="1" w:qFormat="1"/>
+    <w:lsdException w:name="Plain Table 1" w:uiPriority="41"/>
+    <w:lsdException w:name="Plain Table 2" w:uiPriority="42"/>
+    <w:lsdException w:name="Plain Table 3" w:uiPriority="43"/>
+    <w:lsdException w:name="Plain Table 4" w:uiPriority="44"/>
+    <w:lsdException w:name="Plain Table 5" w:uiPriority="45"/>
+    <w:lsdException w:name="Grid Table Light" w:uiPriority="40"/>
+    <w:lsdException w:name="Grid Table 1 Light" w:uiPriority="46"/>
+    <w:lsdException w:name="Grid Table 2" w:uiPriority="47"/>
+    <w:lsdException w:name="Grid Table 3" w:uiPriority="48"/>
+    <w:lsdException w:name="Grid Table 4" w:uiPriority="49"/>
+    <w:lsdException w:name="Grid Table 5 Dark" w:uiPriority="50"/>
+    <w:lsdException w:name="Grid Table 6 Colorful" w:uiPriority="51"/>
+    <w:lsdException w:name="Grid Table 7 Colorful" w:uiPriority="52"/>
+    <w:lsdException w:name="Grid Table 1 Light Accent 1" w:uiPriority="46"/>
+    <w:lsdException w:name="Grid Table 2 Accent 1" w:uiPriority="47"/>
+    <w:lsdException w:name="Grid Table 3 Accent 1" w:uiPriority="48"/>
+    <w:lsdException w:name="Grid Table 4 Accent 1" w:uiPriority="49"/>
+    <w:lsdException w:name="Grid Table 5 Dark Accent 1" w:uiPriority="50"/>
+    <w:lsdException w:name="Grid Table 6 Colorful Accent 1" w:uiPriority="51"/>
+    <w:lsdException w:name="Grid Table 7 Colorful Accent 1" w:uiPriority="52"/>
+    <w:lsdException w:name="Grid Table 1 Light Accent 2" w:uiPriority="46"/>
+    <w:lsdException w:name="Grid Table 2 Accent 2" w:uiPriority="47"/>
+    <w:lsdException w:name="Grid Table 3 Accent 2" w:uiPriority="48"/>
+    <w:lsdException w:name="Grid Table 4 Accent 2" w:uiPriority="49"/>
+    <w:lsdException w:name="Grid Table 5 Dark Accent 2" w:uiPriority="50"/>
+    <w:lsdException w:name="Grid Table 6 Colorful Accent 2" w:uiPriority="51"/>
+    <w:lsdException w:name="Grid Table 7 Colorful Accent 2" w:uiPriority="52"/>
+    <w:lsdException w:name="Grid Table 1 Light Accent 3" w:uiPriority="46"/>
+    <w:lsdException w:name="Grid Table 2 Accent 3" w:uiPriority="47"/>
+    <w:lsdException w:name="Grid Table 3 Accent 3" w:uiPriority="48"/>
+    <w:lsdException w:name="Grid Table 4 Accent 3" w:uiPriority="49"/>
+    <w:lsdException w:name="Grid Table 5 Dark Accent 3" w:uiPriority="50"/>
+    <w:lsdException w:name="Grid Table 6 Colorful Accent 3" w:uiPriority="51"/>
+    <w:lsdException w:name="Grid Table 7 Colorful Accent 3" w:uiPriority="52"/>
+    <w:lsdException w:name="Grid Table 1 Light Accent 4" w:uiPriority="46"/>
+    <w:lsdException w:name="Grid Table 2 Accent 4" w:uiPriority="47"/>
+    <w:lsdException w:name="Grid Table 3 Accent 4" w:uiPriority="48"/>
+    <w:lsdException w:name="Grid Table 4 Accent 4" w:uiPriority="49"/>
+    <w:lsdException w:name="Grid Table 5 Dark Accent 4" w:uiPriority="50"/>
+    <w:lsdException w:name="Grid Table 6 Colorful Accent 4" w:uiPriority="51"/>
+    <w:lsdException w:name="Grid Table 7 Colorful Accent 4" w:uiPriority="52"/>
+    <w:lsdException w:name="Grid Table 1 Light Accent 5" w:uiPriority="46"/>
+    <w:lsdException w:name="Grid Table 2 Accent 5" w:uiPriority="47"/>
+    <w:lsdException w:name="Grid Table 3 Accent 5" w:uiPriority="48"/>
+    <w:lsdException w:name="Grid Table 4 Accent 5" w:uiPriority="49"/>
+    <w:lsdException w:name="Grid Table 5 Dark Accent 5" w:uiPriority="50"/>
+    <w:lsdException w:name="Grid Table 6 Colorful Accent 5" w:uiPriority="51"/>
+    <w:lsdException w:name="Grid Table 7 Colorful Accent 5" w:uiPriority="52"/>
+    <w:lsdException w:name="Grid Table 1 Light Accent 6" w:uiPriority="46"/>
+    <w:lsdException w:name="Grid Table 2 Accent 6" w:uiPriority="47"/>
+    <w:lsdException w:name="Grid Table 3 Accent 6" w:uiPriority="48"/>
+    <w:lsdException w:name="Grid Table 4 Accent 6" w:uiPriority="49"/>
+    <w:lsdException w:name="Grid Table 5 Dark Accent 6" w:uiPriority="50"/>
+    <w:lsdException w:name="Grid Table 6 Colorful Accent 6" w:uiPriority="51"/>
+    <w:lsdException w:name="Grid Table 7 Colorful Accent 6" w:uiPriority="52"/>
+    <w:lsdException w:name="List Table 1 Light" w:uiPriority="46"/>
+    <w:lsdException w:name="List Table 2" w:uiPriority="47"/>
+    <w:lsdException w:name="List Table 3" w:uiPriority="48"/>
+    <w:lsdException w:name="List Table 4" w:uiPriority="49"/>
+    <w:lsdException w:name="List Table 5 Dark" w:uiPriority="50"/>
+    <w:lsdException w:name="List Table 6 Colorful" w:uiPriority="51"/>
+    <w:lsdException w:name="List Table 7 Colorful" w:uiPriority="52"/>
+    <w:lsdException w:name="List Table 1 Light Accent 1" w:uiPriority="46"/>
+    <w:lsdException w:name="List Table 2 Accent 1" w:uiPriority="47"/>
+    <w:lsdException w:name="List Table 3 Accent 1" w:uiPriority="48"/>
+    <w:lsdException w:name="List Table 4 Accent 1" w:uiPriority="49"/>
+    <w:lsdException w:name="List Table 5 Dark Accent 1" w:uiPriority="50"/>
+    <w:lsdException w:name="List Table 6 Colorful Accent 1" w:uiPriority="51"/>
+    <w:lsdException w:name="List Table 7 Colorful Accent 1" w:uiPriority="52"/>
+    <w:lsdException w:name="List Table 1 Light Accent 2" w:uiPriority="46"/>
+    <w:lsdException w:name="List Table 2 Accent 2" w:uiPriority="47"/>
+    <w:lsdException w:name="List Table 3 Accent 2" w:uiPriority="48"/>
+    <w:lsdException w:name="List Table 4 Accent 2" w:uiPriority="49"/>
+    <w:lsdException w:name="List Table 5 Dark Accent 2" w:uiPriority="50"/>
+    <w:lsdException w:name="List Table 6 Colorful Accent 2" w:uiPriority="51"/>
+    <w:lsdException w:name="List Table 7 Colorful Accent 2" w:uiPriority="52"/>
+    <w:lsdException w:name="List Table 1 Light Accent 3" w:uiPriority="46"/>
+    <w:lsdException w:name="List Table 2 Accent 3" w:uiPriority="47"/>
+    <w:lsdException w:name="List Table 3 Accent 3" w:uiPriority="48"/>
+    <w:lsdException w:name="List Table 4 Accent 3" w:uiPriority="49"/>
+    <w:lsdException w:name="List Table 5 Dark Accent 3" w:uiPriority="50"/>
+    <w:lsdException w:name="List Table 6 Colorful Accent 3" w:uiPriority="51"/>
+    <w:lsdException w:name="List Table 7 Colorful Accent 3" w:uiPriority="52"/>
+    <w:lsdException w:name="List Table 1 Light Accent 4" w:uiPriority="46"/>
+    <w:lsdException w:name="List Table 2 Accent 4" w:uiPriority="47"/>
+    <w:lsdException w:name="List Table 3 Accent 4" w:uiPriority="48"/>
+    <w:lsdException w:name="List Table 4 Accent 4" w:uiPriority="49"/>
+    <w:lsdException w:name="List Table 5 Dark Accent 4" w:uiPriority="50"/>
+    <w:lsdException w:name="List Table 6 Colorful Accent 4" w:uiPriority="51"/>
+    <w:lsdException w:name="List Table 7 Colorful Accent 4" w:uiPriority="52"/>
+    <w:lsdException w:name="List Table 1 Light Accent 5" w:uiPriority="46"/>
+    <w:lsdException w:name="List Table 2 Accent 5" w:uiPriority="47"/>
+    <w:lsdException w:name="List Table 3 Accent 5" w:uiPriority="48"/>
+    <w:lsdException w:name="List Table 4 Accent 5" w:uiPriority="49"/>
+    <w:lsdException w:name="List Table 5 Dark Accent 5" w:uiPriority="50"/>
+    <w:lsdException w:name="List Table 6 Colorful Accent 5" w:uiPriority="51"/>
+    <w:lsdException w:name="List Table 7 Colorful Accent 5" w:uiPriority="52"/>
+    <w:lsdException w:name="List Table 1 Light Accent 6" w:uiPriority="46"/>
+    <w:lsdException w:name="List Table 2 Accent 6" w:uiPriority="47"/>
+    <w:lsdException w:name="List Table 3 Accent 6" w:uiPriority="48"/>
+    <w:lsdException w:name="List Table 4 Accent 6" w:uiPriority="49"/>
+    <w:lsdException w:name="List Table 5 Dark Accent 6" w:uiPriority="50"/>
+    <w:lsdException w:name="List Table 6 Colorful Accent 6" w:uiPriority="51"/>
+    <w:lsdException w:name="List Table 7 Colorful Accent 6" w:uiPriority="52"/>
+    <w:lsdException w:name="Mention" w:semiHidden="1" w:uiPriority="99" w:unhideWhenUsed="1"/>
+    <w:lsdException w:name="Smart Hyperlink" w:semiHidden="1" w:uiPriority="99" w:unhideWhenUsed="1"/>
+    <w:lsdException w:name="Hashtag" w:semiHidden="1" w:uiPriority="99" w:unhideWhenUsed="1"/>
   </w:latentStyles>
   <w:style w:type="paragraph" w:default="1" w:styleId="Normal">
     <w:name w:val="Normal"/>
@@ -4699,4 +6433,16 @@
   <a:objectDefaults/>
   <a:extraClrSchemeLst/>
 </a:theme>
+</file>
+
+<file path=customXml/item1.xml><?xml version="1.0" encoding="utf-8"?>
+<b:Sources xmlns:b="http://schemas.openxmlformats.org/officeDocument/2006/bibliography" xmlns="http://schemas.openxmlformats.org/officeDocument/2006/bibliography" SelectedStyle="\APASixthEditionOfficeOnline.xsl" StyleName="APA" Version="6"/>
+</file>
+
+<file path=customXml/itemProps1.xml><?xml version="1.0" encoding="utf-8"?>
+<ds:datastoreItem xmlns:ds="http://schemas.openxmlformats.org/officeDocument/2006/customXml" ds:itemID="{232B938D-269F-4806-8A39-C503D1B540B0}">
+  <ds:schemaRefs>
+    <ds:schemaRef ds:uri="http://schemas.openxmlformats.org/officeDocument/2006/bibliography"/>
+  </ds:schemaRefs>
+</ds:datastoreItem>
 </file>
</xml_diff>

<commit_message>
Updated to final reports
</commit_message>
<xml_diff>
--- a/ProjectGradeSheet.docx
+++ b/ProjectGradeSheet.docx
@@ -1336,15 +1336,7 @@
           <w:szCs w:val="22"/>
         </w:rPr>
         <w:br/>
-        <w:t xml:space="preserve">Street: </w:t>
-      </w:r>
-      <w:r>
-        <w:rPr>
-          <w:rFonts w:ascii="Courier New" w:hAnsi="Courier New" w:cs="Courier New"/>
-          <w:sz w:val="22"/>
-          <w:szCs w:val="22"/>
-        </w:rPr>
-        <w:t>2nd</w:t>
+        <w:t>Street: 2nd</w:t>
       </w:r>
       <w:r>
         <w:rPr>
@@ -3125,7 +3117,6 @@
         </w:rPr>
         <w:br/>
       </w:r>
-      <w:bookmarkStart w:id="0" w:name="_GoBack"/>
       <w:r>
         <w:rPr>
           <w:rFonts w:ascii="Courier New" w:hAnsi="Courier New" w:cs="Courier New"/>
@@ -3260,7 +3251,6 @@
         </w:rPr>
         <w:t xml:space="preserve"> " )"</w:t>
       </w:r>
-      <w:bookmarkEnd w:id="0"/>
     </w:p>
     <w:p>
       <w:pPr>
@@ -3294,70 +3284,372 @@
     </w:p>
     <w:p>
       <w:pPr>
-        <w:rPr>
-          <w:rFonts w:asciiTheme="minorHAnsi" w:hAnsiTheme="minorHAnsi"/>
-          <w:sz w:val="22"/>
-          <w:szCs w:val="22"/>
-        </w:rPr>
-      </w:pPr>
-      <w:r>
-        <w:rPr>
-          <w:rFonts w:asciiTheme="minorHAnsi" w:hAnsiTheme="minorHAnsi"/>
-          <w:sz w:val="22"/>
-          <w:szCs w:val="22"/>
-        </w:rPr>
-        <w:t>6.</w:t>
-      </w:r>
-    </w:p>
-    <w:p>
-      <w:pPr>
-        <w:rPr>
-          <w:rFonts w:asciiTheme="minorHAnsi" w:hAnsiTheme="minorHAnsi"/>
-          <w:sz w:val="22"/>
-          <w:szCs w:val="22"/>
-        </w:rPr>
-      </w:pPr>
-      <w:r>
-        <w:rPr>
-          <w:rFonts w:asciiTheme="minorHAnsi" w:hAnsiTheme="minorHAnsi"/>
-          <w:sz w:val="22"/>
-          <w:szCs w:val="22"/>
-        </w:rPr>
-        <w:t>…</w:t>
-      </w:r>
-      <w:r>
-        <w:rPr>
-          <w:rFonts w:asciiTheme="minorHAnsi" w:hAnsiTheme="minorHAnsi" w:cs="Arial"/>
-          <w:sz w:val="22"/>
-          <w:szCs w:val="22"/>
-        </w:rPr>
-        <w:t>Code</w:t>
-      </w:r>
-      <w:r>
-        <w:rPr>
-          <w:rFonts w:asciiTheme="minorHAnsi" w:hAnsiTheme="minorHAnsi" w:cs="Arial"/>
-          <w:sz w:val="22"/>
-          <w:szCs w:val="22"/>
-        </w:rPr>
-        <w:t xml:space="preserve"> </w:t>
-      </w:r>
-      <w:r>
-        <w:rPr>
-          <w:rFonts w:asciiTheme="minorHAnsi" w:hAnsiTheme="minorHAnsi" w:cs="Arial"/>
-          <w:sz w:val="22"/>
-          <w:szCs w:val="22"/>
-        </w:rPr>
-        <w:t>– must include comments - 10 points</w:t>
-      </w:r>
-    </w:p>
-    <w:p>
-      <w:pPr>
-        <w:rPr>
-          <w:rFonts w:asciiTheme="minorHAnsi" w:hAnsiTheme="minorHAnsi" w:cs="Arial"/>
-          <w:sz w:val="22"/>
-          <w:szCs w:val="22"/>
-        </w:rPr>
-      </w:pPr>
+        <w:pStyle w:val="ListParagraph"/>
+        <w:numPr>
+          <w:ilvl w:val="0"/>
+          <w:numId w:val="14"/>
+        </w:numPr>
+        <w:rPr>
+          <w:rFonts w:asciiTheme="minorHAnsi" w:hAnsiTheme="minorHAnsi"/>
+          <w:sz w:val="22"/>
+          <w:szCs w:val="22"/>
+        </w:rPr>
+      </w:pPr>
+      <w:r>
+        <w:rPr>
+          <w:rFonts w:asciiTheme="minorHAnsi" w:hAnsiTheme="minorHAnsi"/>
+          <w:sz w:val="22"/>
+          <w:szCs w:val="22"/>
+        </w:rPr>
+        <w:t>ADD AN ADDRESS TO A PLAN</w:t>
+      </w:r>
+      <w:r>
+        <w:rPr>
+          <w:rFonts w:asciiTheme="minorHAnsi" w:hAnsiTheme="minorHAnsi"/>
+          <w:sz w:val="22"/>
+          <w:szCs w:val="22"/>
+        </w:rPr>
+        <w:br/>
+      </w:r>
+      <w:r>
+        <w:rPr>
+          <w:rFonts w:asciiTheme="minorHAnsi" w:hAnsiTheme="minorHAnsi"/>
+          <w:sz w:val="22"/>
+          <w:szCs w:val="22"/>
+        </w:rPr>
+        <w:br/>
+        <w:t xml:space="preserve">After an employee adds a plan, they must </w:t>
+      </w:r>
+      <w:r>
+        <w:rPr>
+          <w:rFonts w:asciiTheme="minorHAnsi" w:hAnsiTheme="minorHAnsi"/>
+          <w:sz w:val="22"/>
+          <w:szCs w:val="22"/>
+        </w:rPr>
+        <w:t>associate addresses with it so that it will be available for customers to subscribe to</w:t>
+      </w:r>
+      <w:r>
+        <w:rPr>
+          <w:rFonts w:asciiTheme="minorHAnsi" w:hAnsiTheme="minorHAnsi"/>
+          <w:sz w:val="22"/>
+          <w:szCs w:val="22"/>
+        </w:rPr>
+        <w:t xml:space="preserve"> (before you do this step, if you log back into </w:t>
+      </w:r>
+      <w:proofErr w:type="spellStart"/>
+      <w:r>
+        <w:rPr>
+          <w:rFonts w:asciiTheme="minorHAnsi" w:hAnsiTheme="minorHAnsi"/>
+          <w:sz w:val="22"/>
+          <w:szCs w:val="22"/>
+        </w:rPr>
+        <w:t>juli</w:t>
+      </w:r>
+      <w:proofErr w:type="spellEnd"/>
+      <w:r>
+        <w:rPr>
+          <w:rFonts w:asciiTheme="minorHAnsi" w:hAnsiTheme="minorHAnsi"/>
+          <w:sz w:val="22"/>
+          <w:szCs w:val="22"/>
+        </w:rPr>
+        <w:t xml:space="preserve"> you will see that you can’t subscribe to “Tiger T1” yet)</w:t>
+      </w:r>
+      <w:r>
+        <w:rPr>
+          <w:rFonts w:asciiTheme="minorHAnsi" w:hAnsiTheme="minorHAnsi"/>
+          <w:sz w:val="22"/>
+          <w:szCs w:val="22"/>
+        </w:rPr>
+        <w:t>. After completing steps 1-5, make sure you are logged in as an employee by completing the first part of step 5 if necessary. Then, click the “Edit Plans” button at the top of the page. Select “Tiger T1”</w:t>
+      </w:r>
+      <w:r>
+        <w:rPr>
+          <w:rFonts w:asciiTheme="minorHAnsi" w:hAnsiTheme="minorHAnsi"/>
+          <w:sz w:val="22"/>
+          <w:szCs w:val="22"/>
+        </w:rPr>
+        <w:t xml:space="preserve"> from the top-down list. Here, the name,</w:t>
+      </w:r>
+      <w:r>
+        <w:rPr>
+          <w:rFonts w:asciiTheme="minorHAnsi" w:hAnsiTheme="minorHAnsi"/>
+          <w:sz w:val="22"/>
+          <w:szCs w:val="22"/>
+        </w:rPr>
+        <w:t xml:space="preserve"> price and speed of the plan can be edited</w:t>
+      </w:r>
+      <w:r>
+        <w:rPr>
+          <w:rFonts w:asciiTheme="minorHAnsi" w:hAnsiTheme="minorHAnsi"/>
+          <w:sz w:val="22"/>
+          <w:szCs w:val="22"/>
+        </w:rPr>
+        <w:t xml:space="preserve">. The drop-down list under these values lets the employee add new addresses to this plan. Select “456 </w:t>
+      </w:r>
+      <w:r>
+        <w:rPr>
+          <w:rFonts w:asciiTheme="minorHAnsi" w:hAnsiTheme="minorHAnsi"/>
+          <w:sz w:val="22"/>
+          <w:szCs w:val="22"/>
+        </w:rPr>
+        <w:t>2</w:t>
+      </w:r>
+      <w:r>
+        <w:rPr>
+          <w:rFonts w:asciiTheme="minorHAnsi" w:hAnsiTheme="minorHAnsi"/>
+          <w:sz w:val="22"/>
+          <w:szCs w:val="22"/>
+          <w:vertAlign w:val="superscript"/>
+        </w:rPr>
+        <w:t>nd</w:t>
+      </w:r>
+      <w:r>
+        <w:rPr>
+          <w:rFonts w:asciiTheme="minorHAnsi" w:hAnsiTheme="minorHAnsi"/>
+          <w:sz w:val="22"/>
+          <w:szCs w:val="22"/>
+        </w:rPr>
+        <w:t xml:space="preserve"> St. Corvallis OR 97333” from the dropdown list and click the “Add Address” button.</w:t>
+      </w:r>
+      <w:r>
+        <w:rPr>
+          <w:rFonts w:asciiTheme="minorHAnsi" w:hAnsiTheme="minorHAnsi"/>
+          <w:sz w:val="22"/>
+          <w:szCs w:val="22"/>
+        </w:rPr>
+        <w:t xml:space="preserve"> A page should load that says “Update successful”.</w:t>
+      </w:r>
+      <w:r>
+        <w:rPr>
+          <w:rFonts w:asciiTheme="minorHAnsi" w:hAnsiTheme="minorHAnsi"/>
+          <w:sz w:val="22"/>
+          <w:szCs w:val="22"/>
+        </w:rPr>
+        <w:br/>
+      </w:r>
+      <w:r>
+        <w:rPr>
+          <w:rFonts w:asciiTheme="minorHAnsi" w:hAnsiTheme="minorHAnsi"/>
+          <w:sz w:val="22"/>
+          <w:szCs w:val="22"/>
+        </w:rPr>
+        <w:br/>
+        <w:t xml:space="preserve">Log back into </w:t>
+      </w:r>
+      <w:proofErr w:type="spellStart"/>
+      <w:r>
+        <w:rPr>
+          <w:rFonts w:asciiTheme="minorHAnsi" w:hAnsiTheme="minorHAnsi"/>
+          <w:sz w:val="22"/>
+          <w:szCs w:val="22"/>
+        </w:rPr>
+        <w:t>juli</w:t>
+      </w:r>
+      <w:proofErr w:type="spellEnd"/>
+      <w:r>
+        <w:rPr>
+          <w:rFonts w:asciiTheme="minorHAnsi" w:hAnsiTheme="minorHAnsi"/>
+          <w:sz w:val="22"/>
+          <w:szCs w:val="22"/>
+        </w:rPr>
+        <w:t xml:space="preserve"> (see the credentials in step 1). Click on the “Plans” page, and you should see the text “Subscribe now!” in the l</w:t>
+      </w:r>
+      <w:r>
+        <w:rPr>
+          <w:rFonts w:asciiTheme="minorHAnsi" w:hAnsiTheme="minorHAnsi"/>
+          <w:sz w:val="22"/>
+          <w:szCs w:val="22"/>
+        </w:rPr>
+        <w:t>ast column next to the “Tiger T1” plan.</w:t>
+      </w:r>
+      <w:r>
+        <w:rPr>
+          <w:rFonts w:asciiTheme="minorHAnsi" w:hAnsiTheme="minorHAnsi"/>
+          <w:sz w:val="22"/>
+          <w:szCs w:val="22"/>
+        </w:rPr>
+        <w:br/>
+      </w:r>
+      <w:r>
+        <w:rPr>
+          <w:rFonts w:asciiTheme="minorHAnsi" w:hAnsiTheme="minorHAnsi"/>
+          <w:sz w:val="22"/>
+          <w:szCs w:val="22"/>
+        </w:rPr>
+        <w:br/>
+        <w:t xml:space="preserve">The following PHP/SQL code is used to insert </w:t>
+      </w:r>
+      <w:r>
+        <w:rPr>
+          <w:rFonts w:asciiTheme="minorHAnsi" w:hAnsiTheme="minorHAnsi"/>
+          <w:sz w:val="22"/>
+          <w:szCs w:val="22"/>
+        </w:rPr>
+        <w:t>new address/plan associations into the database:</w:t>
+      </w:r>
+      <w:r>
+        <w:rPr>
+          <w:rFonts w:asciiTheme="minorHAnsi" w:hAnsiTheme="minorHAnsi"/>
+          <w:sz w:val="22"/>
+          <w:szCs w:val="22"/>
+        </w:rPr>
+        <w:br/>
+      </w:r>
+      <w:r>
+        <w:rPr>
+          <w:rFonts w:asciiTheme="minorHAnsi" w:hAnsiTheme="minorHAnsi"/>
+          <w:sz w:val="22"/>
+          <w:szCs w:val="22"/>
+        </w:rPr>
+        <w:br/>
+      </w:r>
+      <w:bookmarkStart w:id="0" w:name="_GoBack"/>
+      <w:r>
+        <w:rPr>
+          <w:rFonts w:ascii="Courier New" w:hAnsi="Courier New" w:cs="Courier New"/>
+          <w:sz w:val="22"/>
+          <w:szCs w:val="22"/>
+        </w:rPr>
+        <w:lastRenderedPageBreak/>
+        <w:t xml:space="preserve">"Insert </w:t>
+      </w:r>
+      <w:proofErr w:type="spellStart"/>
+      <w:r>
+        <w:rPr>
+          <w:rFonts w:ascii="Courier New" w:hAnsi="Courier New" w:cs="Courier New"/>
+          <w:sz w:val="22"/>
+          <w:szCs w:val="22"/>
+        </w:rPr>
+        <w:t>Address_Plans</w:t>
+      </w:r>
+      <w:proofErr w:type="spellEnd"/>
+      <w:r>
+        <w:rPr>
+          <w:rFonts w:ascii="Courier New" w:hAnsi="Courier New" w:cs="Courier New"/>
+          <w:sz w:val="22"/>
+          <w:szCs w:val="22"/>
+        </w:rPr>
+        <w:t xml:space="preserve"> SET </w:t>
+      </w:r>
+      <w:proofErr w:type="spellStart"/>
+      <w:r>
+        <w:rPr>
+          <w:rFonts w:ascii="Courier New" w:hAnsi="Courier New" w:cs="Courier New"/>
+          <w:sz w:val="22"/>
+          <w:szCs w:val="22"/>
+        </w:rPr>
+        <w:t>plan_id</w:t>
+      </w:r>
+      <w:proofErr w:type="spellEnd"/>
+      <w:r>
+        <w:rPr>
+          <w:rFonts w:ascii="Courier New" w:hAnsi="Courier New" w:cs="Courier New"/>
+          <w:sz w:val="22"/>
+          <w:szCs w:val="22"/>
+        </w:rPr>
+        <w:t xml:space="preserve"> = '</w:t>
+      </w:r>
+      <w:proofErr w:type="gramStart"/>
+      <w:r>
+        <w:rPr>
+          <w:rFonts w:ascii="Courier New" w:hAnsi="Courier New" w:cs="Courier New"/>
+          <w:sz w:val="22"/>
+          <w:szCs w:val="22"/>
+        </w:rPr>
+        <w:t>" .</w:t>
+      </w:r>
+      <w:proofErr w:type="gramEnd"/>
+      <w:r>
+        <w:rPr>
+          <w:rFonts w:ascii="Courier New" w:hAnsi="Courier New" w:cs="Courier New"/>
+          <w:sz w:val="22"/>
+          <w:szCs w:val="22"/>
+        </w:rPr>
+        <w:t xml:space="preserve"> $</w:t>
+      </w:r>
+      <w:proofErr w:type="spellStart"/>
+      <w:proofErr w:type="gramStart"/>
+      <w:r>
+        <w:rPr>
+          <w:rFonts w:ascii="Courier New" w:hAnsi="Courier New" w:cs="Courier New"/>
+          <w:sz w:val="22"/>
+          <w:szCs w:val="22"/>
+        </w:rPr>
+        <w:t>planID</w:t>
+      </w:r>
+      <w:proofErr w:type="spellEnd"/>
+      <w:r>
+        <w:rPr>
+          <w:rFonts w:ascii="Courier New" w:hAnsi="Courier New" w:cs="Courier New"/>
+          <w:sz w:val="22"/>
+          <w:szCs w:val="22"/>
+        </w:rPr>
+        <w:t xml:space="preserve"> .</w:t>
+      </w:r>
+      <w:proofErr w:type="gramEnd"/>
+      <w:r>
+        <w:rPr>
+          <w:rFonts w:ascii="Courier New" w:hAnsi="Courier New" w:cs="Courier New"/>
+          <w:sz w:val="22"/>
+          <w:szCs w:val="22"/>
+        </w:rPr>
+        <w:t xml:space="preserve"> "', </w:t>
+      </w:r>
+      <w:proofErr w:type="spellStart"/>
+      <w:r>
+        <w:rPr>
+          <w:rFonts w:ascii="Courier New" w:hAnsi="Courier New" w:cs="Courier New"/>
+          <w:sz w:val="22"/>
+          <w:szCs w:val="22"/>
+        </w:rPr>
+        <w:t>address_id</w:t>
+      </w:r>
+      <w:proofErr w:type="spellEnd"/>
+      <w:r>
+        <w:rPr>
+          <w:rFonts w:ascii="Courier New" w:hAnsi="Courier New" w:cs="Courier New"/>
+          <w:sz w:val="22"/>
+          <w:szCs w:val="22"/>
+        </w:rPr>
+        <w:t xml:space="preserve"> = </w:t>
+      </w:r>
+      <w:proofErr w:type="gramStart"/>
+      <w:r>
+        <w:rPr>
+          <w:rFonts w:ascii="Courier New" w:hAnsi="Courier New" w:cs="Courier New"/>
+          <w:sz w:val="22"/>
+          <w:szCs w:val="22"/>
+        </w:rPr>
+        <w:t>" .</w:t>
+      </w:r>
+      <w:proofErr w:type="gramEnd"/>
+      <w:r>
+        <w:rPr>
+          <w:rFonts w:ascii="Courier New" w:hAnsi="Courier New" w:cs="Courier New"/>
+          <w:sz w:val="22"/>
+          <w:szCs w:val="22"/>
+        </w:rPr>
+        <w:t xml:space="preserve"> $</w:t>
+      </w:r>
+      <w:proofErr w:type="gramStart"/>
+      <w:r>
+        <w:rPr>
+          <w:rFonts w:ascii="Courier New" w:hAnsi="Courier New" w:cs="Courier New"/>
+          <w:sz w:val="22"/>
+          <w:szCs w:val="22"/>
+        </w:rPr>
+        <w:t>address[</w:t>
+      </w:r>
+      <w:proofErr w:type="gramEnd"/>
+      <w:r>
+        <w:rPr>
+          <w:rFonts w:ascii="Courier New" w:hAnsi="Courier New" w:cs="Courier New"/>
+          <w:sz w:val="22"/>
+          <w:szCs w:val="22"/>
+        </w:rPr>
+        <w:t>0]</w:t>
+      </w:r>
+      <w:bookmarkEnd w:id="0"/>
     </w:p>
     <w:p>
       <w:pPr>
@@ -5766,7 +6058,6 @@
     <w:lsdException w:name="Table Web 2" w:semiHidden="1" w:unhideWhenUsed="1"/>
     <w:lsdException w:name="Table Web 3" w:semiHidden="1" w:unhideWhenUsed="1"/>
     <w:lsdException w:name="Balloon Text" w:semiHidden="1" w:unhideWhenUsed="1"/>
-    <w:lsdException w:name="Table Grid" w:semiHidden="1" w:unhideWhenUsed="1"/>
     <w:lsdException w:name="Table Theme" w:semiHidden="1" w:unhideWhenUsed="1"/>
     <w:lsdException w:name="Placeholder Text" w:semiHidden="1" w:uiPriority="99"/>
     <w:lsdException w:name="No Spacing" w:uiPriority="1" w:qFormat="1"/>
@@ -6440,7 +6731,7 @@
 </file>
 
 <file path=customXml/itemProps1.xml><?xml version="1.0" encoding="utf-8"?>
-<ds:datastoreItem xmlns:ds="http://schemas.openxmlformats.org/officeDocument/2006/customXml" ds:itemID="{232B938D-269F-4806-8A39-C503D1B540B0}">
+<ds:datastoreItem xmlns:ds="http://schemas.openxmlformats.org/officeDocument/2006/customXml" ds:itemID="{038AAE3A-04A9-4447-84F0-062ADBCFEAB0}">
   <ds:schemaRefs>
     <ds:schemaRef ds:uri="http://schemas.openxmlformats.org/officeDocument/2006/bibliography"/>
   </ds:schemaRefs>

</xml_diff>